<commit_message>
Updated statuses in doc. Finished Blending problem.
</commit_message>
<xml_diff>
--- a/ExamplesList.docx
+++ b/ExamplesList.docx
@@ -1,15 +1,7 @@
 
 <file path=word/document.xml><?xml version="1.0" encoding="utf-8"?>
-<w:document xmlns:wpc="http://schemas.microsoft.com/office/word/2010/wordprocessingCanvas" xmlns:mc="http://schemas.openxmlformats.org/markup-compatibility/2006" xmlns:o="urn:schemas-microsoft-com:office:office" xmlns:r="http://schemas.openxmlformats.org/officeDocument/2006/relationships" xmlns:m="http://schemas.openxmlformats.org/officeDocument/2006/math" xmlns:v="urn:schemas-microsoft-com:vml" xmlns:wp14="http://schemas.microsoft.com/office/word/2010/wordprocessingDrawing" xmlns:wp="http://schemas.openxmlformats.org/drawingml/2006/wordprocessingDrawing" xmlns:w10="urn:schemas-microsoft-com:office:word" xmlns:w="http://schemas.openxmlformats.org/wordprocessingml/2006/main" xmlns:w14="http://schemas.microsoft.com/office/word/2010/wordml" xmlns:w15="http://schemas.microsoft.com/office/word/2012/wordml" xmlns:wpg="http://schemas.microsoft.com/office/word/2010/wordprocessingGroup" xmlns:wpi="http://schemas.microsoft.com/office/word/2010/wordprocessingInk" xmlns:wne="http://schemas.microsoft.com/office/word/2006/wordml" xmlns:wps="http://schemas.microsoft.com/office/word/2010/wordprocessingShape" mc:Ignorable="w14 w15 wp14">
+<w:document xmlns:wpc="http://schemas.microsoft.com/office/word/2010/wordprocessingCanvas" xmlns:mc="http://schemas.openxmlformats.org/markup-compatibility/2006" xmlns:o="urn:schemas-microsoft-com:office:office" xmlns:r="http://schemas.openxmlformats.org/officeDocument/2006/relationships" xmlns:m="http://schemas.openxmlformats.org/officeDocument/2006/math" xmlns:v="urn:schemas-microsoft-com:vml" xmlns:wp14="http://schemas.microsoft.com/office/word/2010/wordprocessingDrawing" xmlns:wp="http://schemas.openxmlformats.org/drawingml/2006/wordprocessingDrawing" xmlns:w10="urn:schemas-microsoft-com:office:word" xmlns:w="http://schemas.openxmlformats.org/wordprocessingml/2006/main" xmlns:w14="http://schemas.microsoft.com/office/word/2010/wordml" xmlns:wpg="http://schemas.microsoft.com/office/word/2010/wordprocessingGroup" xmlns:wpi="http://schemas.microsoft.com/office/word/2010/wordprocessingInk" xmlns:wne="http://schemas.microsoft.com/office/word/2006/wordml" xmlns:wps="http://schemas.microsoft.com/office/word/2010/wordprocessingShape" mc:Ignorable="w14 wp14">
   <w:body>
-    <w:p>
-      <w:pPr>
-        <w:jc w:val="both"/>
-        <w:rPr>
-          <w:lang w:val="en-US"/>
-        </w:rPr>
-      </w:pPr>
-    </w:p>
     <w:tbl>
       <w:tblPr>
         <w:tblStyle w:val="TableGrid"/>
@@ -19,7 +11,7 @@
       <w:tblGrid>
         <w:gridCol w:w="4945"/>
         <w:gridCol w:w="1065"/>
-        <w:gridCol w:w="1995"/>
+        <w:gridCol w:w="3098"/>
       </w:tblGrid>
       <w:tr>
         <w:tc>
@@ -70,7 +62,7 @@
         </w:tc>
         <w:tc>
           <w:tcPr>
-            <w:tcW w:w="1995" w:type="dxa"/>
+            <w:tcW w:w="3098" w:type="dxa"/>
           </w:tcPr>
           <w:p>
             <w:pPr>
@@ -139,7 +131,7 @@
         </w:tc>
         <w:tc>
           <w:tcPr>
-            <w:tcW w:w="1995" w:type="dxa"/>
+            <w:tcW w:w="3098" w:type="dxa"/>
           </w:tcPr>
           <w:p>
             <w:pPr>
@@ -221,21 +213,64 @@
           <w:lang w:val="en-US"/>
         </w:rPr>
       </w:pPr>
-    </w:p>
-    <w:p>
-      <w:pPr>
-        <w:jc w:val="both"/>
-        <w:rPr>
-          <w:color w:val="C00000"/>
-          <w:lang w:val="en-US"/>
-        </w:rPr>
-      </w:pPr>
-    </w:p>
-    <w:p>
-      <w:pPr>
-        <w:jc w:val="both"/>
-        <w:rPr>
-          <w:color w:val="C00000"/>
+      <w:r>
+        <w:rPr>
+          <w:b/>
+          <w:sz w:val="28"/>
+          <w:szCs w:val="28"/>
+          <w:lang w:val="en-US"/>
+        </w:rPr>
+        <w:t>Location</w:t>
+      </w:r>
+      <w:r>
+        <w:rPr>
+          <w:b/>
+          <w:sz w:val="28"/>
+          <w:szCs w:val="28"/>
+          <w:lang w:val="en-US"/>
+        </w:rPr>
+        <w:t xml:space="preserve">: </w:t>
+      </w:r>
+      <w:r>
+        <w:rPr>
+          <w:lang w:val="en-US"/>
+        </w:rPr>
+        <w:t>\Chemical Engineering\BlendingProblem</w:t>
+      </w:r>
+    </w:p>
+    <w:p>
+      <w:pPr>
+        <w:pBdr>
+          <w:bottom w:val="single" w:sz="12" w:space="1" w:color="auto"/>
+        </w:pBdr>
+        <w:jc w:val="both"/>
+        <w:rPr>
+          <w:lang w:val="en-US"/>
+        </w:rPr>
+      </w:pPr>
+      <w:r>
+        <w:rPr>
+          <w:b/>
+          <w:sz w:val="28"/>
+          <w:szCs w:val="28"/>
+          <w:lang w:val="en-US"/>
+        </w:rPr>
+        <w:t>Page:</w:t>
+      </w:r>
+      <w:r>
+        <w:rPr>
+          <w:lang w:val="en-US"/>
+        </w:rPr>
+        <w:t xml:space="preserve"> Yes</w:t>
+      </w:r>
+    </w:p>
+    <w:p>
+      <w:pPr>
+        <w:pBdr>
+          <w:bottom w:val="single" w:sz="12" w:space="1" w:color="auto"/>
+        </w:pBdr>
+        <w:jc w:val="both"/>
+        <w:rPr>
           <w:lang w:val="en-US"/>
         </w:rPr>
       </w:pPr>
@@ -258,7 +293,7 @@
       <w:tblGrid>
         <w:gridCol w:w="4945"/>
         <w:gridCol w:w="1065"/>
-        <w:gridCol w:w="1995"/>
+        <w:gridCol w:w="3098"/>
       </w:tblGrid>
       <w:tr>
         <w:tc>
@@ -309,7 +344,7 @@
         </w:tc>
         <w:tc>
           <w:tcPr>
-            <w:tcW w:w="1995" w:type="dxa"/>
+            <w:tcW w:w="3098" w:type="dxa"/>
           </w:tcPr>
           <w:p>
             <w:pPr>
@@ -385,23 +420,55 @@
         </w:tc>
         <w:tc>
           <w:tcPr>
-            <w:tcW w:w="1995" w:type="dxa"/>
-          </w:tcPr>
-          <w:p>
-            <w:pPr>
-              <w:jc w:val="both"/>
-              <w:rPr>
-                <w:sz w:val="28"/>
-                <w:lang w:val="en-US"/>
-              </w:rPr>
-            </w:pPr>
-            <w:r>
-              <w:rPr>
-                <w:color w:val="70AD47" w:themeColor="accent6"/>
-                <w:sz w:val="28"/>
-                <w:lang w:val="en-US"/>
-              </w:rPr>
-              <w:t xml:space="preserve">Done </w:t>
+            <w:tcW w:w="3098" w:type="dxa"/>
+          </w:tcPr>
+          <w:p>
+            <w:pPr>
+              <w:jc w:val="both"/>
+              <w:rPr>
+                <w:sz w:val="28"/>
+                <w:lang w:val="en-US"/>
+              </w:rPr>
+            </w:pPr>
+            <w:r>
+              <w:rPr>
+                <w:color w:val="FF0000"/>
+                <w:sz w:val="28"/>
+                <w:lang w:val="en-US"/>
+              </w:rPr>
+              <w:t>No data</w:t>
+            </w:r>
+            <w:r>
+              <w:rPr>
+                <w:color w:val="FF0000"/>
+                <w:sz w:val="28"/>
+                <w:lang w:val="en-US"/>
+              </w:rPr>
+              <w:t>, page</w:t>
+            </w:r>
+            <w:r>
+              <w:rPr>
+                <w:color w:val="FF0000"/>
+                <w:sz w:val="28"/>
+                <w:lang w:val="en-US"/>
+              </w:rPr>
+              <w:t xml:space="preserve"> &amp;</w:t>
+            </w:r>
+            <w:r>
+              <w:rPr>
+                <w:color w:val="FF0000"/>
+                <w:sz w:val="28"/>
+                <w:lang w:val="en-US"/>
+              </w:rPr>
+              <w:t xml:space="preserve"> </w:t>
+            </w:r>
+            <w:r>
+              <w:rPr>
+                <w:color w:val="FF0000"/>
+                <w:sz w:val="28"/>
+                <w:lang w:val="en-US"/>
+              </w:rPr>
+              <w:t>minor doc</w:t>
             </w:r>
           </w:p>
         </w:tc>
@@ -482,17 +549,68 @@
           <w:lang w:val="en-US"/>
         </w:rPr>
       </w:pPr>
-    </w:p>
-    <w:p>
-      <w:pPr>
-        <w:jc w:val="both"/>
-        <w:rPr>
-          <w:lang w:val="en-US"/>
-        </w:rPr>
-      </w:pPr>
-    </w:p>
-    <w:p>
-      <w:pPr>
+      <w:r>
+        <w:rPr>
+          <w:b/>
+          <w:sz w:val="28"/>
+          <w:szCs w:val="28"/>
+          <w:lang w:val="en-US"/>
+        </w:rPr>
+        <w:t>Location</w:t>
+      </w:r>
+      <w:r>
+        <w:rPr>
+          <w:b/>
+          <w:sz w:val="28"/>
+          <w:szCs w:val="28"/>
+          <w:lang w:val="en-US"/>
+        </w:rPr>
+        <w:t xml:space="preserve">: </w:t>
+      </w:r>
+      <w:r>
+        <w:rPr>
+          <w:lang w:val="en-US"/>
+        </w:rPr>
+        <w:t>\Chemical Engineering\</w:t>
+      </w:r>
+      <w:r>
+        <w:rPr>
+          <w:lang w:val="en-US"/>
+        </w:rPr>
+        <w:t>ChemicalEquilibrium</w:t>
+      </w:r>
+    </w:p>
+    <w:p>
+      <w:pPr>
+        <w:pBdr>
+          <w:bottom w:val="single" w:sz="12" w:space="1" w:color="auto"/>
+        </w:pBdr>
+        <w:jc w:val="both"/>
+        <w:rPr>
+          <w:lang w:val="en-US"/>
+        </w:rPr>
+      </w:pPr>
+      <w:r>
+        <w:rPr>
+          <w:b/>
+          <w:sz w:val="28"/>
+          <w:szCs w:val="28"/>
+          <w:lang w:val="en-US"/>
+        </w:rPr>
+        <w:t>Page:</w:t>
+      </w:r>
+      <w:r>
+        <w:rPr>
+          <w:lang w:val="en-US"/>
+        </w:rPr>
+        <w:t xml:space="preserve"> Yes</w:t>
+      </w:r>
+    </w:p>
+    <w:p>
+      <w:pPr>
+        <w:pBdr>
+          <w:bottom w:val="single" w:sz="12" w:space="1" w:color="auto"/>
+        </w:pBdr>
         <w:jc w:val="both"/>
         <w:rPr>
           <w:lang w:val="en-US"/>
@@ -516,7 +634,7 @@
       <w:tblGrid>
         <w:gridCol w:w="4945"/>
         <w:gridCol w:w="1065"/>
-        <w:gridCol w:w="1995"/>
+        <w:gridCol w:w="3098"/>
       </w:tblGrid>
       <w:tr>
         <w:tc>
@@ -567,7 +685,7 @@
         </w:tc>
         <w:tc>
           <w:tcPr>
-            <w:tcW w:w="1995" w:type="dxa"/>
+            <w:tcW w:w="3098" w:type="dxa"/>
           </w:tcPr>
           <w:p>
             <w:pPr>
@@ -636,7 +754,7 @@
         </w:tc>
         <w:tc>
           <w:tcPr>
-            <w:tcW w:w="1995" w:type="dxa"/>
+            <w:tcW w:w="3098" w:type="dxa"/>
           </w:tcPr>
           <w:p>
             <w:pPr>
@@ -652,7 +770,15 @@
                 <w:sz w:val="28"/>
                 <w:lang w:val="en-US"/>
               </w:rPr>
-              <w:t xml:space="preserve">Done </w:t>
+              <w:t>P</w:t>
+            </w:r>
+            <w:r>
+              <w:rPr>
+                <w:color w:val="70AD47" w:themeColor="accent6"/>
+                <w:sz w:val="28"/>
+                <w:lang w:val="en-US"/>
+              </w:rPr>
+              <w:t>age &amp; minor doc</w:t>
             </w:r>
           </w:p>
         </w:tc>
@@ -709,25 +835,62 @@
           <w:lang w:val="en-US"/>
         </w:rPr>
       </w:pPr>
-    </w:p>
-    <w:p>
-      <w:pPr>
-        <w:jc w:val="both"/>
-        <w:rPr>
-          <w:lang w:val="en-US"/>
-        </w:rPr>
-      </w:pPr>
-    </w:p>
-    <w:p>
-      <w:pPr>
-        <w:jc w:val="both"/>
-        <w:rPr>
-          <w:lang w:val="en-US"/>
-        </w:rPr>
-      </w:pPr>
-    </w:p>
-    <w:p>
-      <w:pPr>
+      <w:r>
+        <w:rPr>
+          <w:b/>
+          <w:sz w:val="28"/>
+          <w:szCs w:val="28"/>
+          <w:lang w:val="en-US"/>
+        </w:rPr>
+        <w:t>Location</w:t>
+      </w:r>
+      <w:r>
+        <w:rPr>
+          <w:b/>
+          <w:sz w:val="28"/>
+          <w:szCs w:val="28"/>
+          <w:lang w:val="en-US"/>
+        </w:rPr>
+        <w:t xml:space="preserve">: </w:t>
+      </w:r>
+      <w:r>
+        <w:rPr>
+          <w:lang w:val="en-US"/>
+        </w:rPr>
+        <w:t>\Energy\OilPipelineDesign</w:t>
+      </w:r>
+    </w:p>
+    <w:p>
+      <w:pPr>
+        <w:pBdr>
+          <w:bottom w:val="single" w:sz="12" w:space="1" w:color="auto"/>
+        </w:pBdr>
+        <w:jc w:val="both"/>
+        <w:rPr>
+          <w:lang w:val="en-US"/>
+        </w:rPr>
+      </w:pPr>
+      <w:r>
+        <w:rPr>
+          <w:b/>
+          <w:sz w:val="28"/>
+          <w:szCs w:val="28"/>
+          <w:lang w:val="en-US"/>
+        </w:rPr>
+        <w:t>Page:</w:t>
+      </w:r>
+      <w:r>
+        <w:rPr>
+          <w:lang w:val="en-US"/>
+        </w:rPr>
+        <w:t xml:space="preserve"> Yes</w:t>
+      </w:r>
+    </w:p>
+    <w:p>
+      <w:pPr>
+        <w:pBdr>
+          <w:bottom w:val="single" w:sz="12" w:space="1" w:color="auto"/>
+        </w:pBdr>
         <w:jc w:val="both"/>
         <w:rPr>
           <w:lang w:val="en-US"/>
@@ -751,7 +914,7 @@
       <w:tblGrid>
         <w:gridCol w:w="4945"/>
         <w:gridCol w:w="1065"/>
-        <w:gridCol w:w="1995"/>
+        <w:gridCol w:w="3098"/>
       </w:tblGrid>
       <w:tr>
         <w:tc>
@@ -803,7 +966,7 @@
         </w:tc>
         <w:tc>
           <w:tcPr>
-            <w:tcW w:w="1995" w:type="dxa"/>
+            <w:tcW w:w="3098" w:type="dxa"/>
           </w:tcPr>
           <w:p>
             <w:pPr>
@@ -879,7 +1042,7 @@
         </w:tc>
         <w:tc>
           <w:tcPr>
-            <w:tcW w:w="1995" w:type="dxa"/>
+            <w:tcW w:w="3098" w:type="dxa"/>
           </w:tcPr>
           <w:p>
             <w:pPr>
@@ -895,7 +1058,7 @@
                 <w:sz w:val="28"/>
                 <w:lang w:val="en-US"/>
               </w:rPr>
-              <w:t xml:space="preserve">Done </w:t>
+              <w:t>Page &amp; minor doc</w:t>
             </w:r>
           </w:p>
         </w:tc>
@@ -952,25 +1115,68 @@
           <w:lang w:val="en-US"/>
         </w:rPr>
       </w:pPr>
-    </w:p>
-    <w:p>
-      <w:pPr>
-        <w:jc w:val="both"/>
-        <w:rPr>
-          <w:lang w:val="en-US"/>
-        </w:rPr>
-      </w:pPr>
-    </w:p>
-    <w:p>
-      <w:pPr>
-        <w:jc w:val="both"/>
-        <w:rPr>
-          <w:lang w:val="en-US"/>
-        </w:rPr>
-      </w:pPr>
-    </w:p>
-    <w:p>
-      <w:pPr>
+      <w:r>
+        <w:rPr>
+          <w:b/>
+          <w:sz w:val="28"/>
+          <w:szCs w:val="28"/>
+          <w:lang w:val="en-US"/>
+        </w:rPr>
+        <w:t>Location</w:t>
+      </w:r>
+      <w:r>
+        <w:rPr>
+          <w:b/>
+          <w:sz w:val="28"/>
+          <w:szCs w:val="28"/>
+          <w:lang w:val="en-US"/>
+        </w:rPr>
+        <w:t xml:space="preserve">: </w:t>
+      </w:r>
+      <w:r>
+        <w:rPr>
+          <w:lang w:val="en-US"/>
+        </w:rPr>
+        <w:t>\</w:t>
+      </w:r>
+      <w:r>
+        <w:rPr>
+          <w:lang w:val="en-US"/>
+        </w:rPr>
+        <w:t>Engineering\GoddardRocket</w:t>
+      </w:r>
+    </w:p>
+    <w:p>
+      <w:pPr>
+        <w:pBdr>
+          <w:bottom w:val="single" w:sz="12" w:space="1" w:color="auto"/>
+        </w:pBdr>
+        <w:jc w:val="both"/>
+        <w:rPr>
+          <w:lang w:val="en-US"/>
+        </w:rPr>
+      </w:pPr>
+      <w:r>
+        <w:rPr>
+          <w:b/>
+          <w:sz w:val="28"/>
+          <w:szCs w:val="28"/>
+          <w:lang w:val="en-US"/>
+        </w:rPr>
+        <w:t>Page:</w:t>
+      </w:r>
+      <w:r>
+        <w:rPr>
+          <w:lang w:val="en-US"/>
+        </w:rPr>
+        <w:t xml:space="preserve"> Yes</w:t>
+      </w:r>
+    </w:p>
+    <w:p>
+      <w:pPr>
+        <w:pBdr>
+          <w:bottom w:val="single" w:sz="12" w:space="1" w:color="auto"/>
+        </w:pBdr>
         <w:jc w:val="both"/>
         <w:rPr>
           <w:lang w:val="en-US"/>
@@ -994,7 +1200,7 @@
       <w:tblGrid>
         <w:gridCol w:w="4945"/>
         <w:gridCol w:w="1065"/>
-        <w:gridCol w:w="1995"/>
+        <w:gridCol w:w="3098"/>
       </w:tblGrid>
       <w:tr>
         <w:tc>
@@ -1045,7 +1251,7 @@
         </w:tc>
         <w:tc>
           <w:tcPr>
-            <w:tcW w:w="1995" w:type="dxa"/>
+            <w:tcW w:w="3098" w:type="dxa"/>
           </w:tcPr>
           <w:p>
             <w:pPr>
@@ -1121,7 +1327,7 @@
         </w:tc>
         <w:tc>
           <w:tcPr>
-            <w:tcW w:w="1995" w:type="dxa"/>
+            <w:tcW w:w="3098" w:type="dxa"/>
           </w:tcPr>
           <w:p>
             <w:pPr>
@@ -1137,7 +1343,7 @@
                 <w:sz w:val="28"/>
                 <w:lang w:val="en-US"/>
               </w:rPr>
-              <w:t xml:space="preserve">Done </w:t>
+              <w:t>Page &amp; minor doc</w:t>
             </w:r>
           </w:p>
         </w:tc>
@@ -1194,25 +1400,74 @@
           <w:lang w:val="en-US"/>
         </w:rPr>
       </w:pPr>
-    </w:p>
-    <w:p>
-      <w:pPr>
-        <w:jc w:val="both"/>
-        <w:rPr>
-          <w:lang w:val="en-US"/>
-        </w:rPr>
-      </w:pPr>
-    </w:p>
-    <w:p>
-      <w:pPr>
-        <w:jc w:val="both"/>
-        <w:rPr>
-          <w:lang w:val="en-US"/>
-        </w:rPr>
-      </w:pPr>
-    </w:p>
-    <w:p>
-      <w:pPr>
+      <w:r>
+        <w:rPr>
+          <w:b/>
+          <w:sz w:val="28"/>
+          <w:szCs w:val="28"/>
+          <w:lang w:val="en-US"/>
+        </w:rPr>
+        <w:t>Location</w:t>
+      </w:r>
+      <w:r>
+        <w:rPr>
+          <w:b/>
+          <w:sz w:val="28"/>
+          <w:szCs w:val="28"/>
+          <w:lang w:val="en-US"/>
+        </w:rPr>
+        <w:t xml:space="preserve">: </w:t>
+      </w:r>
+      <w:r>
+        <w:rPr>
+          <w:lang w:val="en-US"/>
+        </w:rPr>
+        <w:t>\</w:t>
+      </w:r>
+      <w:r>
+        <w:rPr>
+          <w:lang w:val="en-US"/>
+        </w:rPr>
+        <w:t>Engineering\</w:t>
+      </w:r>
+      <w:r>
+        <w:rPr>
+          <w:lang w:val="en-US"/>
+        </w:rPr>
+        <w:t>HangingChain</w:t>
+      </w:r>
+    </w:p>
+    <w:p>
+      <w:pPr>
+        <w:pBdr>
+          <w:bottom w:val="single" w:sz="12" w:space="1" w:color="auto"/>
+        </w:pBdr>
+        <w:jc w:val="both"/>
+        <w:rPr>
+          <w:lang w:val="en-US"/>
+        </w:rPr>
+      </w:pPr>
+      <w:r>
+        <w:rPr>
+          <w:b/>
+          <w:sz w:val="28"/>
+          <w:szCs w:val="28"/>
+          <w:lang w:val="en-US"/>
+        </w:rPr>
+        <w:t>Page:</w:t>
+      </w:r>
+      <w:r>
+        <w:rPr>
+          <w:lang w:val="en-US"/>
+        </w:rPr>
+        <w:t xml:space="preserve"> Yes</w:t>
+      </w:r>
+    </w:p>
+    <w:p>
+      <w:pPr>
+        <w:pBdr>
+          <w:bottom w:val="single" w:sz="12" w:space="1" w:color="auto"/>
+        </w:pBdr>
         <w:jc w:val="both"/>
         <w:rPr>
           <w:lang w:val="en-US"/>
@@ -1236,7 +1491,7 @@
       <w:tblGrid>
         <w:gridCol w:w="4945"/>
         <w:gridCol w:w="1065"/>
-        <w:gridCol w:w="1995"/>
+        <w:gridCol w:w="3098"/>
       </w:tblGrid>
       <w:tr>
         <w:tc>
@@ -1287,7 +1542,7 @@
         </w:tc>
         <w:tc>
           <w:tcPr>
-            <w:tcW w:w="1995" w:type="dxa"/>
+            <w:tcW w:w="3098" w:type="dxa"/>
           </w:tcPr>
           <w:p>
             <w:pPr>
@@ -1363,23 +1618,47 @@
         </w:tc>
         <w:tc>
           <w:tcPr>
-            <w:tcW w:w="1995" w:type="dxa"/>
-          </w:tcPr>
-          <w:p>
-            <w:pPr>
-              <w:jc w:val="both"/>
-              <w:rPr>
-                <w:sz w:val="28"/>
-                <w:lang w:val="en-US"/>
-              </w:rPr>
-            </w:pPr>
-            <w:r>
-              <w:rPr>
-                <w:color w:val="92D050"/>
-                <w:sz w:val="28"/>
-                <w:lang w:val="en-US"/>
-              </w:rPr>
-              <w:t>Done</w:t>
+            <w:tcW w:w="3098" w:type="dxa"/>
+          </w:tcPr>
+          <w:p>
+            <w:pPr>
+              <w:jc w:val="both"/>
+              <w:rPr>
+                <w:sz w:val="28"/>
+                <w:lang w:val="en-US"/>
+              </w:rPr>
+            </w:pPr>
+            <w:r>
+              <w:rPr>
+                <w:color w:val="70AD47" w:themeColor="accent6"/>
+                <w:sz w:val="28"/>
+                <w:lang w:val="en-US"/>
+              </w:rPr>
+              <w:t>Page</w:t>
+            </w:r>
+            <w:r>
+              <w:rPr>
+                <w:color w:val="70AD47" w:themeColor="accent6"/>
+                <w:sz w:val="28"/>
+                <w:lang w:val="en-US"/>
+              </w:rPr>
+              <w:t xml:space="preserve">, </w:t>
+            </w:r>
+            <w:r>
+              <w:rPr>
+                <w:color w:val="70AD47" w:themeColor="accent6"/>
+                <w:sz w:val="28"/>
+                <w:lang w:val="en-US"/>
+              </w:rPr>
+              <w:t>name</w:t>
+            </w:r>
+            <w:r>
+              <w:rPr>
+                <w:color w:val="70AD47" w:themeColor="accent6"/>
+                <w:sz w:val="28"/>
+                <w:lang w:val="en-US"/>
+              </w:rPr>
+              <w:t xml:space="preserve"> &amp; minor doc</w:t>
             </w:r>
           </w:p>
         </w:tc>
@@ -1436,40 +1715,87 @@
           <w:lang w:val="en-US"/>
         </w:rPr>
       </w:pPr>
-    </w:p>
-    <w:p>
-      <w:pPr>
-        <w:jc w:val="both"/>
-        <w:rPr>
-          <w:lang w:val="en-US"/>
-        </w:rPr>
-      </w:pPr>
-    </w:p>
-    <w:p>
-      <w:pPr>
-        <w:jc w:val="both"/>
-        <w:rPr>
-          <w:lang w:val="en-US"/>
-        </w:rPr>
-      </w:pPr>
-    </w:p>
-    <w:p>
-      <w:pPr>
-        <w:jc w:val="both"/>
-        <w:rPr>
-          <w:lang w:val="en-US"/>
-        </w:rPr>
-      </w:pPr>
-    </w:p>
-    <w:p>
-      <w:pPr>
-        <w:jc w:val="both"/>
-        <w:rPr>
-          <w:lang w:val="en-US"/>
-        </w:rPr>
-      </w:pPr>
-      <w:bookmarkStart w:id="0" w:name="_GoBack"/>
-      <w:bookmarkEnd w:id="0"/>
+      <w:r>
+        <w:rPr>
+          <w:b/>
+          <w:sz w:val="28"/>
+          <w:szCs w:val="28"/>
+          <w:lang w:val="en-US"/>
+        </w:rPr>
+        <w:t>Location</w:t>
+      </w:r>
+      <w:r>
+        <w:rPr>
+          <w:b/>
+          <w:sz w:val="28"/>
+          <w:szCs w:val="28"/>
+          <w:lang w:val="en-US"/>
+        </w:rPr>
+        <w:t xml:space="preserve">: </w:t>
+      </w:r>
+      <w:r>
+        <w:rPr>
+          <w:lang w:val="en-US"/>
+        </w:rPr>
+        <w:t>\</w:t>
+      </w:r>
+      <w:r>
+        <w:rPr>
+          <w:lang w:val="en-US"/>
+        </w:rPr>
+        <w:t>Engineering\</w:t>
+      </w:r>
+      <w:r>
+        <w:rPr>
+          <w:lang w:val="en-US"/>
+        </w:rPr>
+        <w:t>LargestSmallPolygon</w:t>
+      </w:r>
+    </w:p>
+    <w:p>
+      <w:pPr>
+        <w:pBdr>
+          <w:bottom w:val="single" w:sz="12" w:space="1" w:color="auto"/>
+        </w:pBdr>
+        <w:jc w:val="both"/>
+        <w:rPr>
+          <w:lang w:val="en-US"/>
+        </w:rPr>
+      </w:pPr>
+      <w:r>
+        <w:rPr>
+          <w:b/>
+          <w:sz w:val="28"/>
+          <w:szCs w:val="28"/>
+          <w:lang w:val="en-US"/>
+        </w:rPr>
+        <w:t>Page:</w:t>
+      </w:r>
+      <w:r>
+        <w:rPr>
+          <w:lang w:val="en-US"/>
+        </w:rPr>
+        <w:t xml:space="preserve"> Yes</w:t>
+      </w:r>
+    </w:p>
+    <w:p>
+      <w:pPr>
+        <w:pBdr>
+          <w:bottom w:val="single" w:sz="12" w:space="1" w:color="auto"/>
+        </w:pBdr>
+        <w:jc w:val="both"/>
+        <w:rPr>
+          <w:lang w:val="en-US"/>
+        </w:rPr>
+      </w:pPr>
+    </w:p>
+    <w:p>
+      <w:pPr>
+        <w:jc w:val="both"/>
+        <w:rPr>
+          <w:lang w:val="en-US"/>
+        </w:rPr>
+      </w:pPr>
     </w:p>
     <w:tbl>
       <w:tblPr>
@@ -1480,7 +1806,7 @@
       <w:tblGrid>
         <w:gridCol w:w="4945"/>
         <w:gridCol w:w="1065"/>
-        <w:gridCol w:w="1995"/>
+        <w:gridCol w:w="3098"/>
       </w:tblGrid>
       <w:tr>
         <w:tc>
@@ -1502,7 +1828,6 @@
                 <w:sz w:val="28"/>
                 <w:lang w:val="en-US"/>
               </w:rPr>
-              <w:lastRenderedPageBreak/>
               <w:t>Example</w:t>
             </w:r>
           </w:p>
@@ -1532,7 +1857,7 @@
         </w:tc>
         <w:tc>
           <w:tcPr>
-            <w:tcW w:w="1995" w:type="dxa"/>
+            <w:tcW w:w="3098" w:type="dxa"/>
           </w:tcPr>
           <w:p>
             <w:pPr>
@@ -1608,7 +1933,7 @@
         </w:tc>
         <w:tc>
           <w:tcPr>
-            <w:tcW w:w="1995" w:type="dxa"/>
+            <w:tcW w:w="3098" w:type="dxa"/>
           </w:tcPr>
           <w:p>
             <w:pPr>
@@ -1624,7 +1949,7 @@
                 <w:sz w:val="28"/>
                 <w:lang w:val="en-US"/>
               </w:rPr>
-              <w:t xml:space="preserve">Done </w:t>
+              <w:t>Page &amp; minor doc</w:t>
             </w:r>
           </w:p>
         </w:tc>
@@ -1681,27 +2006,79 @@
           <w:lang w:val="en-US"/>
         </w:rPr>
       </w:pPr>
-    </w:p>
-    <w:p>
-      <w:pPr>
-        <w:jc w:val="both"/>
-        <w:rPr>
-          <w:lang w:val="en-US"/>
-        </w:rPr>
-      </w:pPr>
-    </w:p>
-    <w:p>
-      <w:pPr>
-        <w:jc w:val="both"/>
-        <w:rPr>
-          <w:lang w:val="en-US"/>
-        </w:rPr>
-      </w:pPr>
-    </w:p>
-    <w:p>
-      <w:pPr>
-        <w:jc w:val="both"/>
-        <w:rPr>
+      <w:r>
+        <w:rPr>
+          <w:b/>
+          <w:sz w:val="28"/>
+          <w:szCs w:val="28"/>
+          <w:lang w:val="en-US"/>
+        </w:rPr>
+        <w:t>Location</w:t>
+      </w:r>
+      <w:r>
+        <w:rPr>
+          <w:b/>
+          <w:sz w:val="28"/>
+          <w:szCs w:val="28"/>
+          <w:lang w:val="en-US"/>
+        </w:rPr>
+        <w:t xml:space="preserve">: </w:t>
+      </w:r>
+      <w:r>
+        <w:rPr>
+          <w:lang w:val="en-US"/>
+        </w:rPr>
+        <w:t>\</w:t>
+      </w:r>
+      <w:r>
+        <w:rPr>
+          <w:lang w:val="en-US"/>
+        </w:rPr>
+        <w:t>Engineering\</w:t>
+      </w:r>
+      <w:r>
+        <w:rPr>
+          <w:lang w:val="en-US"/>
+        </w:rPr>
+        <w:t>RobotArm</w:t>
+      </w:r>
+    </w:p>
+    <w:p>
+      <w:pPr>
+        <w:pBdr>
+          <w:bottom w:val="single" w:sz="12" w:space="1" w:color="auto"/>
+        </w:pBdr>
+        <w:jc w:val="both"/>
+        <w:rPr>
+          <w:lang w:val="en-US"/>
+        </w:rPr>
+      </w:pPr>
+      <w:r>
+        <w:rPr>
+          <w:b/>
+          <w:sz w:val="28"/>
+          <w:szCs w:val="28"/>
+          <w:lang w:val="en-US"/>
+        </w:rPr>
+        <w:t>Page:</w:t>
+      </w:r>
+      <w:r>
+        <w:rPr>
+          <w:lang w:val="en-US"/>
+        </w:rPr>
+        <w:t xml:space="preserve"> Yes</w:t>
+      </w:r>
+    </w:p>
+    <w:p>
+      <w:pPr>
+        <w:pBdr>
+          <w:bottom w:val="single" w:sz="12" w:space="1" w:color="auto"/>
+        </w:pBdr>
+        <w:jc w:val="both"/>
+        <w:rPr>
+          <w:b/>
+          <w:sz w:val="28"/>
+          <w:szCs w:val="28"/>
           <w:lang w:val="en-US"/>
         </w:rPr>
       </w:pPr>
@@ -1723,7 +2100,7 @@
       <w:tblGrid>
         <w:gridCol w:w="4945"/>
         <w:gridCol w:w="1065"/>
-        <w:gridCol w:w="1995"/>
+        <w:gridCol w:w="3098"/>
       </w:tblGrid>
       <w:tr>
         <w:tc>
@@ -1774,7 +2151,7 @@
         </w:tc>
         <w:tc>
           <w:tcPr>
-            <w:tcW w:w="1995" w:type="dxa"/>
+            <w:tcW w:w="3098" w:type="dxa"/>
           </w:tcPr>
           <w:p>
             <w:pPr>
@@ -1850,7 +2227,7 @@
         </w:tc>
         <w:tc>
           <w:tcPr>
-            <w:tcW w:w="1995" w:type="dxa"/>
+            <w:tcW w:w="3098" w:type="dxa"/>
           </w:tcPr>
           <w:p>
             <w:pPr>
@@ -1866,7 +2243,15 @@
                 <w:sz w:val="28"/>
                 <w:lang w:val="en-US"/>
               </w:rPr>
-              <w:t xml:space="preserve">Done </w:t>
+              <w:t>Page &amp; minor doc</w:t>
+            </w:r>
+            <w:r>
+              <w:rPr>
+                <w:color w:val="70AD47" w:themeColor="accent6"/>
+                <w:sz w:val="28"/>
+                <w:lang w:val="en-US"/>
+              </w:rPr>
+              <w:t xml:space="preserve"> </w:t>
             </w:r>
           </w:p>
         </w:tc>
@@ -1923,25 +2308,74 @@
           <w:lang w:val="en-US"/>
         </w:rPr>
       </w:pPr>
-    </w:p>
-    <w:p>
-      <w:pPr>
-        <w:jc w:val="both"/>
-        <w:rPr>
-          <w:lang w:val="en-US"/>
-        </w:rPr>
-      </w:pPr>
-    </w:p>
-    <w:p>
-      <w:pPr>
-        <w:jc w:val="both"/>
-        <w:rPr>
-          <w:lang w:val="en-US"/>
-        </w:rPr>
-      </w:pPr>
-    </w:p>
-    <w:p>
-      <w:pPr>
+      <w:r>
+        <w:rPr>
+          <w:b/>
+          <w:sz w:val="28"/>
+          <w:szCs w:val="28"/>
+          <w:lang w:val="en-US"/>
+        </w:rPr>
+        <w:t>Location</w:t>
+      </w:r>
+      <w:r>
+        <w:rPr>
+          <w:b/>
+          <w:sz w:val="28"/>
+          <w:szCs w:val="28"/>
+          <w:lang w:val="en-US"/>
+        </w:rPr>
+        <w:t xml:space="preserve">: </w:t>
+      </w:r>
+      <w:r>
+        <w:rPr>
+          <w:lang w:val="en-US"/>
+        </w:rPr>
+        <w:t>\</w:t>
+      </w:r>
+      <w:r>
+        <w:rPr>
+          <w:lang w:val="en-US"/>
+        </w:rPr>
+        <w:t>Engineering\</w:t>
+      </w:r>
+      <w:r>
+        <w:rPr>
+          <w:lang w:val="en-US"/>
+        </w:rPr>
+        <w:t>StructuralOptimization</w:t>
+      </w:r>
+    </w:p>
+    <w:p>
+      <w:pPr>
+        <w:pBdr>
+          <w:bottom w:val="single" w:sz="12" w:space="1" w:color="auto"/>
+        </w:pBdr>
+        <w:jc w:val="both"/>
+        <w:rPr>
+          <w:lang w:val="en-US"/>
+        </w:rPr>
+      </w:pPr>
+      <w:r>
+        <w:rPr>
+          <w:b/>
+          <w:sz w:val="28"/>
+          <w:szCs w:val="28"/>
+          <w:lang w:val="en-US"/>
+        </w:rPr>
+        <w:t>Page:</w:t>
+      </w:r>
+      <w:r>
+        <w:rPr>
+          <w:lang w:val="en-US"/>
+        </w:rPr>
+        <w:t xml:space="preserve"> Yes</w:t>
+      </w:r>
+    </w:p>
+    <w:p>
+      <w:pPr>
+        <w:pBdr>
+          <w:bottom w:val="single" w:sz="12" w:space="1" w:color="auto"/>
+        </w:pBdr>
         <w:jc w:val="both"/>
         <w:rPr>
           <w:lang w:val="en-US"/>
@@ -1965,7 +2399,7 @@
       <w:tblGrid>
         <w:gridCol w:w="4945"/>
         <w:gridCol w:w="1065"/>
-        <w:gridCol w:w="1995"/>
+        <w:gridCol w:w="3098"/>
       </w:tblGrid>
       <w:tr>
         <w:tc>
@@ -2016,7 +2450,7 @@
         </w:tc>
         <w:tc>
           <w:tcPr>
-            <w:tcW w:w="1995" w:type="dxa"/>
+            <w:tcW w:w="3098" w:type="dxa"/>
           </w:tcPr>
           <w:p>
             <w:pPr>
@@ -2085,19 +2519,19 @@
         </w:tc>
         <w:tc>
           <w:tcPr>
-            <w:tcW w:w="1995" w:type="dxa"/>
-          </w:tcPr>
-          <w:p>
-            <w:pPr>
-              <w:jc w:val="both"/>
-              <w:rPr>
-                <w:sz w:val="28"/>
-                <w:lang w:val="en-US"/>
-              </w:rPr>
-            </w:pPr>
-            <w:r>
-              <w:rPr>
-                <w:color w:val="ED7D31" w:themeColor="accent2"/>
+            <w:tcW w:w="3098" w:type="dxa"/>
+          </w:tcPr>
+          <w:p>
+            <w:pPr>
+              <w:jc w:val="both"/>
+              <w:rPr>
+                <w:sz w:val="28"/>
+                <w:lang w:val="en-US"/>
+              </w:rPr>
+            </w:pPr>
+            <w:r>
+              <w:rPr>
+                <w:color w:val="FF0000"/>
                 <w:sz w:val="28"/>
                 <w:lang w:val="en-US"/>
               </w:rPr>
@@ -2195,9 +2629,42 @@
           <w:lang w:val="en-US"/>
         </w:rPr>
       </w:pPr>
-    </w:p>
-    <w:p>
-      <w:pPr>
+      <w:r>
+        <w:rPr>
+          <w:b/>
+          <w:sz w:val="28"/>
+          <w:szCs w:val="28"/>
+          <w:lang w:val="en-US"/>
+        </w:rPr>
+        <w:t>Location</w:t>
+      </w:r>
+      <w:r>
+        <w:rPr>
+          <w:b/>
+          <w:sz w:val="28"/>
+          <w:szCs w:val="28"/>
+          <w:lang w:val="en-US"/>
+        </w:rPr>
+        <w:t xml:space="preserve">: </w:t>
+      </w:r>
+      <w:r>
+        <w:rPr>
+          <w:lang w:val="en-US"/>
+        </w:rPr>
+        <w:t>\</w:t>
+      </w:r>
+      <w:r>
+        <w:rPr>
+          <w:lang w:val="en-US"/>
+        </w:rPr>
+        <w:t>Management Science\AircraftAssignement</w:t>
+      </w:r>
+    </w:p>
+    <w:p>
+      <w:pPr>
+        <w:pBdr>
+          <w:bottom w:val="single" w:sz="12" w:space="1" w:color="auto"/>
+        </w:pBdr>
         <w:jc w:val="both"/>
         <w:rPr>
           <w:lang w:val="en-US"/>
@@ -2221,7 +2688,7 @@
       <w:tblGrid>
         <w:gridCol w:w="4945"/>
         <w:gridCol w:w="1065"/>
-        <w:gridCol w:w="1995"/>
+        <w:gridCol w:w="3098"/>
       </w:tblGrid>
       <w:tr>
         <w:tc>
@@ -2272,7 +2739,7 @@
         </w:tc>
         <w:tc>
           <w:tcPr>
-            <w:tcW w:w="1995" w:type="dxa"/>
+            <w:tcW w:w="3098" w:type="dxa"/>
           </w:tcPr>
           <w:p>
             <w:pPr>
@@ -2314,7 +2781,6 @@
                 <w:sz w:val="28"/>
                 <w:lang w:val="en-US"/>
               </w:rPr>
-              <w:lastRenderedPageBreak/>
               <w:t>Filter Design</w:t>
             </w:r>
           </w:p>
@@ -2349,23 +2815,39 @@
         </w:tc>
         <w:tc>
           <w:tcPr>
-            <w:tcW w:w="1995" w:type="dxa"/>
-          </w:tcPr>
-          <w:p>
-            <w:pPr>
-              <w:jc w:val="both"/>
-              <w:rPr>
-                <w:sz w:val="28"/>
-                <w:lang w:val="en-US"/>
-              </w:rPr>
-            </w:pPr>
-            <w:r>
-              <w:rPr>
-                <w:color w:val="70AD47" w:themeColor="accent6"/>
-                <w:sz w:val="28"/>
-                <w:lang w:val="en-US"/>
-              </w:rPr>
-              <w:t xml:space="preserve">Done </w:t>
+            <w:tcW w:w="3098" w:type="dxa"/>
+          </w:tcPr>
+          <w:p>
+            <w:pPr>
+              <w:jc w:val="both"/>
+              <w:rPr>
+                <w:sz w:val="28"/>
+                <w:lang w:val="en-US"/>
+              </w:rPr>
+            </w:pPr>
+            <w:r>
+              <w:rPr>
+                <w:color w:val="FF0000"/>
+                <w:sz w:val="28"/>
+                <w:lang w:val="en-US"/>
+              </w:rPr>
+              <w:t xml:space="preserve">Page </w:t>
+            </w:r>
+            <w:r>
+              <w:rPr>
+                <w:color w:val="FF0000"/>
+                <w:sz w:val="28"/>
+                <w:lang w:val="en-US"/>
+              </w:rPr>
+              <w:t xml:space="preserve"> </w:t>
+            </w:r>
+            <w:r>
+              <w:rPr>
+                <w:color w:val="FF0000"/>
+                <w:sz w:val="28"/>
+                <w:lang w:val="en-US"/>
+              </w:rPr>
+              <w:t>&amp; major doc</w:t>
             </w:r>
           </w:p>
         </w:tc>
@@ -2409,6 +2891,7 @@
         <w:rPr>
           <w:lang w:val="en-US"/>
         </w:rPr>
+        <w:lastRenderedPageBreak/>
         <w:t>Determination of the design of a filter that approximates a desired frequency response as well as possible.</w:t>
       </w:r>
     </w:p>
@@ -2422,25 +2905,68 @@
           <w:lang w:val="en-US"/>
         </w:rPr>
       </w:pPr>
-    </w:p>
-    <w:p>
-      <w:pPr>
-        <w:jc w:val="both"/>
-        <w:rPr>
-          <w:lang w:val="en-US"/>
-        </w:rPr>
-      </w:pPr>
-    </w:p>
-    <w:p>
-      <w:pPr>
-        <w:jc w:val="both"/>
-        <w:rPr>
-          <w:lang w:val="en-US"/>
-        </w:rPr>
-      </w:pPr>
-    </w:p>
-    <w:p>
-      <w:pPr>
+      <w:r>
+        <w:rPr>
+          <w:b/>
+          <w:sz w:val="28"/>
+          <w:szCs w:val="28"/>
+          <w:lang w:val="en-US"/>
+        </w:rPr>
+        <w:t>Location</w:t>
+      </w:r>
+      <w:r>
+        <w:rPr>
+          <w:b/>
+          <w:sz w:val="28"/>
+          <w:szCs w:val="28"/>
+          <w:lang w:val="en-US"/>
+        </w:rPr>
+        <w:t xml:space="preserve">: </w:t>
+      </w:r>
+      <w:r>
+        <w:rPr>
+          <w:lang w:val="en-US"/>
+        </w:rPr>
+        <w:t>\</w:t>
+      </w:r>
+      <w:r>
+        <w:rPr>
+          <w:lang w:val="en-US"/>
+        </w:rPr>
+        <w:t>Telecommunications\FilterDesign</w:t>
+      </w:r>
+    </w:p>
+    <w:p>
+      <w:pPr>
+        <w:pBdr>
+          <w:bottom w:val="single" w:sz="12" w:space="1" w:color="auto"/>
+        </w:pBdr>
+        <w:jc w:val="both"/>
+        <w:rPr>
+          <w:lang w:val="en-US"/>
+        </w:rPr>
+      </w:pPr>
+      <w:r>
+        <w:rPr>
+          <w:b/>
+          <w:sz w:val="28"/>
+          <w:szCs w:val="28"/>
+          <w:lang w:val="en-US"/>
+        </w:rPr>
+        <w:t>Page:</w:t>
+      </w:r>
+      <w:r>
+        <w:rPr>
+          <w:lang w:val="en-US"/>
+        </w:rPr>
+        <w:t xml:space="preserve"> Yes</w:t>
+      </w:r>
+    </w:p>
+    <w:p>
+      <w:pPr>
+        <w:pBdr>
+          <w:bottom w:val="single" w:sz="12" w:space="1" w:color="auto"/>
+        </w:pBdr>
         <w:jc w:val="both"/>
         <w:rPr>
           <w:lang w:val="en-US"/>
@@ -2464,7 +2990,7 @@
       <w:tblGrid>
         <w:gridCol w:w="4945"/>
         <w:gridCol w:w="1065"/>
-        <w:gridCol w:w="1995"/>
+        <w:gridCol w:w="3098"/>
       </w:tblGrid>
       <w:tr>
         <w:tc>
@@ -2515,7 +3041,7 @@
         </w:tc>
         <w:tc>
           <w:tcPr>
-            <w:tcW w:w="1995" w:type="dxa"/>
+            <w:tcW w:w="3098" w:type="dxa"/>
           </w:tcPr>
           <w:p>
             <w:pPr>
@@ -2584,7 +3110,7 @@
         </w:tc>
         <w:tc>
           <w:tcPr>
-            <w:tcW w:w="1995" w:type="dxa"/>
+            <w:tcW w:w="3098" w:type="dxa"/>
           </w:tcPr>
           <w:p>
             <w:pPr>
@@ -2601,7 +3127,7 @@
                 <w:sz w:val="28"/>
                 <w:lang w:val="en-US"/>
               </w:rPr>
-              <w:t>Done</w:t>
+              <w:t>Minor model changes</w:t>
             </w:r>
           </w:p>
         </w:tc>
@@ -2658,25 +3184,68 @@
           <w:lang w:val="en-US"/>
         </w:rPr>
       </w:pPr>
-    </w:p>
-    <w:p>
-      <w:pPr>
-        <w:jc w:val="both"/>
-        <w:rPr>
-          <w:lang w:val="en-US"/>
-        </w:rPr>
-      </w:pPr>
-    </w:p>
-    <w:p>
-      <w:pPr>
-        <w:jc w:val="both"/>
-        <w:rPr>
-          <w:lang w:val="en-US"/>
-        </w:rPr>
-      </w:pPr>
-    </w:p>
-    <w:p>
-      <w:pPr>
+      <w:r>
+        <w:rPr>
+          <w:b/>
+          <w:sz w:val="28"/>
+          <w:szCs w:val="28"/>
+          <w:lang w:val="en-US"/>
+        </w:rPr>
+        <w:t>Location</w:t>
+      </w:r>
+      <w:r>
+        <w:rPr>
+          <w:b/>
+          <w:sz w:val="28"/>
+          <w:szCs w:val="28"/>
+          <w:lang w:val="en-US"/>
+        </w:rPr>
+        <w:t xml:space="preserve">: </w:t>
+      </w:r>
+      <w:r>
+        <w:rPr>
+          <w:lang w:val="en-US"/>
+        </w:rPr>
+        <w:t>\</w:t>
+      </w:r>
+      <w:r>
+        <w:rPr>
+          <w:lang w:val="en-US"/>
+        </w:rPr>
+        <w:t>Telecommunications\NetworkDesign</w:t>
+      </w:r>
+    </w:p>
+    <w:p>
+      <w:pPr>
+        <w:pBdr>
+          <w:bottom w:val="single" w:sz="12" w:space="1" w:color="auto"/>
+        </w:pBdr>
+        <w:jc w:val="both"/>
+        <w:rPr>
+          <w:lang w:val="en-US"/>
+        </w:rPr>
+      </w:pPr>
+      <w:r>
+        <w:rPr>
+          <w:b/>
+          <w:sz w:val="28"/>
+          <w:szCs w:val="28"/>
+          <w:lang w:val="en-US"/>
+        </w:rPr>
+        <w:t>Page:</w:t>
+      </w:r>
+      <w:r>
+        <w:rPr>
+          <w:lang w:val="en-US"/>
+        </w:rPr>
+        <w:t xml:space="preserve"> No</w:t>
+      </w:r>
+    </w:p>
+    <w:p>
+      <w:pPr>
+        <w:pBdr>
+          <w:bottom w:val="single" w:sz="12" w:space="1" w:color="auto"/>
+        </w:pBdr>
         <w:jc w:val="both"/>
         <w:rPr>
           <w:lang w:val="en-US"/>
@@ -2700,7 +3269,7 @@
       <w:tblGrid>
         <w:gridCol w:w="4945"/>
         <w:gridCol w:w="1065"/>
-        <w:gridCol w:w="1995"/>
+        <w:gridCol w:w="3098"/>
       </w:tblGrid>
       <w:tr>
         <w:tc>
@@ -2751,7 +3320,7 @@
         </w:tc>
         <w:tc>
           <w:tcPr>
-            <w:tcW w:w="1995" w:type="dxa"/>
+            <w:tcW w:w="3098" w:type="dxa"/>
           </w:tcPr>
           <w:p>
             <w:pPr>
@@ -2820,23 +3389,31 @@
         </w:tc>
         <w:tc>
           <w:tcPr>
-            <w:tcW w:w="1995" w:type="dxa"/>
-          </w:tcPr>
-          <w:p>
-            <w:pPr>
-              <w:jc w:val="both"/>
-              <w:rPr>
-                <w:sz w:val="28"/>
-                <w:lang w:val="en-US"/>
-              </w:rPr>
-            </w:pPr>
-            <w:r>
-              <w:rPr>
-                <w:color w:val="70AD47" w:themeColor="accent6"/>
-                <w:sz w:val="28"/>
-                <w:lang w:val="en-US"/>
-              </w:rPr>
-              <w:t xml:space="preserve">Done </w:t>
+            <w:tcW w:w="3098" w:type="dxa"/>
+          </w:tcPr>
+          <w:p>
+            <w:pPr>
+              <w:jc w:val="both"/>
+              <w:rPr>
+                <w:sz w:val="28"/>
+                <w:lang w:val="en-US"/>
+              </w:rPr>
+            </w:pPr>
+            <w:r>
+              <w:rPr>
+                <w:color w:val="FF0000"/>
+                <w:sz w:val="28"/>
+                <w:lang w:val="en-US"/>
+              </w:rPr>
+              <w:t>Page and major doc</w:t>
+            </w:r>
+            <w:r>
+              <w:rPr>
+                <w:color w:val="FF0000"/>
+                <w:sz w:val="28"/>
+                <w:lang w:val="en-US"/>
+              </w:rPr>
+              <w:t xml:space="preserve"> </w:t>
             </w:r>
           </w:p>
         </w:tc>
@@ -2880,7 +3457,7 @@
         <w:rPr>
           <w:lang w:val="en-US"/>
         </w:rPr>
-        <w:t xml:space="preserve"> Vehicle Routing Problem with capacity limited vehicles.</w:t>
+        <w:t>Vehicle Routing Problem with capacity limited vehicles.</w:t>
       </w:r>
     </w:p>
     <w:p>
@@ -2893,9 +3470,68 @@
           <w:lang w:val="en-US"/>
         </w:rPr>
       </w:pPr>
-    </w:p>
-    <w:p>
-      <w:pPr>
+      <w:r>
+        <w:rPr>
+          <w:b/>
+          <w:sz w:val="28"/>
+          <w:szCs w:val="28"/>
+          <w:lang w:val="en-US"/>
+        </w:rPr>
+        <w:t>Location</w:t>
+      </w:r>
+      <w:r>
+        <w:rPr>
+          <w:b/>
+          <w:sz w:val="28"/>
+          <w:szCs w:val="28"/>
+          <w:lang w:val="en-US"/>
+        </w:rPr>
+        <w:t xml:space="preserve">: </w:t>
+      </w:r>
+      <w:r>
+        <w:rPr>
+          <w:lang w:val="en-US"/>
+        </w:rPr>
+        <w:t>\</w:t>
+      </w:r>
+      <w:r>
+        <w:rPr>
+          <w:lang w:val="en-US"/>
+        </w:rPr>
+        <w:t>VehicleRoutingProblem\CVRP</w:t>
+      </w:r>
+    </w:p>
+    <w:p>
+      <w:pPr>
+        <w:pBdr>
+          <w:bottom w:val="single" w:sz="12" w:space="1" w:color="auto"/>
+        </w:pBdr>
+        <w:jc w:val="both"/>
+        <w:rPr>
+          <w:lang w:val="en-US"/>
+        </w:rPr>
+      </w:pPr>
+      <w:r>
+        <w:rPr>
+          <w:b/>
+          <w:sz w:val="28"/>
+          <w:szCs w:val="28"/>
+          <w:lang w:val="en-US"/>
+        </w:rPr>
+        <w:t>Page:</w:t>
+      </w:r>
+      <w:r>
+        <w:rPr>
+          <w:lang w:val="en-US"/>
+        </w:rPr>
+        <w:t xml:space="preserve"> Yes</w:t>
+      </w:r>
+    </w:p>
+    <w:p>
+      <w:pPr>
+        <w:pBdr>
+          <w:bottom w:val="single" w:sz="12" w:space="1" w:color="auto"/>
+        </w:pBdr>
         <w:jc w:val="both"/>
         <w:rPr>
           <w:lang w:val="en-US"/>
@@ -2919,7 +3555,7 @@
       <w:tblGrid>
         <w:gridCol w:w="4945"/>
         <w:gridCol w:w="1065"/>
-        <w:gridCol w:w="1995"/>
+        <w:gridCol w:w="3098"/>
       </w:tblGrid>
       <w:tr>
         <w:tc>
@@ -2970,7 +3606,7 @@
         </w:tc>
         <w:tc>
           <w:tcPr>
-            <w:tcW w:w="1995" w:type="dxa"/>
+            <w:tcW w:w="3098" w:type="dxa"/>
           </w:tcPr>
           <w:p>
             <w:pPr>
@@ -3039,23 +3675,23 @@
         </w:tc>
         <w:tc>
           <w:tcPr>
-            <w:tcW w:w="1995" w:type="dxa"/>
-          </w:tcPr>
-          <w:p>
-            <w:pPr>
-              <w:jc w:val="both"/>
-              <w:rPr>
-                <w:sz w:val="28"/>
-                <w:lang w:val="en-US"/>
-              </w:rPr>
-            </w:pPr>
-            <w:r>
-              <w:rPr>
-                <w:color w:val="70AD47" w:themeColor="accent6"/>
-                <w:sz w:val="28"/>
-                <w:lang w:val="en-US"/>
-              </w:rPr>
-              <w:t xml:space="preserve">Done </w:t>
+            <w:tcW w:w="3098" w:type="dxa"/>
+          </w:tcPr>
+          <w:p>
+            <w:pPr>
+              <w:jc w:val="both"/>
+              <w:rPr>
+                <w:sz w:val="28"/>
+                <w:lang w:val="en-US"/>
+              </w:rPr>
+            </w:pPr>
+            <w:r>
+              <w:rPr>
+                <w:color w:val="FF0000"/>
+                <w:sz w:val="28"/>
+                <w:lang w:val="en-US"/>
+              </w:rPr>
+              <w:t>Page and major doc</w:t>
             </w:r>
           </w:p>
         </w:tc>
@@ -3085,7 +3721,6 @@
           <w:sz w:val="28"/>
           <w:lang w:val="en-US"/>
         </w:rPr>
-        <w:lastRenderedPageBreak/>
         <w:t>Description</w:t>
       </w:r>
     </w:p>
@@ -3113,9 +3748,75 @@
           <w:lang w:val="en-US"/>
         </w:rPr>
       </w:pPr>
-    </w:p>
-    <w:p>
-      <w:pPr>
+      <w:r>
+        <w:rPr>
+          <w:b/>
+          <w:sz w:val="28"/>
+          <w:szCs w:val="28"/>
+          <w:lang w:val="en-US"/>
+        </w:rPr>
+        <w:t>Location</w:t>
+      </w:r>
+      <w:r>
+        <w:rPr>
+          <w:b/>
+          <w:sz w:val="28"/>
+          <w:szCs w:val="28"/>
+          <w:lang w:val="en-US"/>
+        </w:rPr>
+        <w:t xml:space="preserve">: </w:t>
+      </w:r>
+      <w:r>
+        <w:rPr>
+          <w:lang w:val="en-US"/>
+        </w:rPr>
+        <w:t>\</w:t>
+      </w:r>
+      <w:r>
+        <w:rPr>
+          <w:lang w:val="en-US"/>
+        </w:rPr>
+        <w:t>VehicleRoutingProblem\</w:t>
+      </w:r>
+      <w:r>
+        <w:rPr>
+          <w:lang w:val="en-US"/>
+        </w:rPr>
+        <w:t>VRPTW</w:t>
+      </w:r>
+    </w:p>
+    <w:p>
+      <w:pPr>
+        <w:pBdr>
+          <w:bottom w:val="single" w:sz="12" w:space="1" w:color="auto"/>
+        </w:pBdr>
+        <w:jc w:val="both"/>
+        <w:rPr>
+          <w:lang w:val="en-US"/>
+        </w:rPr>
+      </w:pPr>
+      <w:r>
+        <w:rPr>
+          <w:b/>
+          <w:sz w:val="28"/>
+          <w:szCs w:val="28"/>
+          <w:lang w:val="en-US"/>
+        </w:rPr>
+        <w:lastRenderedPageBreak/>
+        <w:t>Page:</w:t>
+      </w:r>
+      <w:r>
+        <w:rPr>
+          <w:lang w:val="en-US"/>
+        </w:rPr>
+        <w:t xml:space="preserve"> Yes</w:t>
+      </w:r>
+    </w:p>
+    <w:p>
+      <w:pPr>
+        <w:pBdr>
+          <w:bottom w:val="single" w:sz="12" w:space="1" w:color="auto"/>
+        </w:pBdr>
         <w:jc w:val="both"/>
         <w:rPr>
           <w:lang w:val="en-US"/>
@@ -3139,7 +3840,7 @@
       <w:tblGrid>
         <w:gridCol w:w="4945"/>
         <w:gridCol w:w="1065"/>
-        <w:gridCol w:w="1995"/>
+        <w:gridCol w:w="3098"/>
       </w:tblGrid>
       <w:tr>
         <w:tc>
@@ -3190,7 +3891,7 @@
         </w:tc>
         <w:tc>
           <w:tcPr>
-            <w:tcW w:w="1995" w:type="dxa"/>
+            <w:tcW w:w="3098" w:type="dxa"/>
           </w:tcPr>
           <w:p>
             <w:pPr>
@@ -3259,7 +3960,7 @@
         </w:tc>
         <w:tc>
           <w:tcPr>
-            <w:tcW w:w="1995" w:type="dxa"/>
+            <w:tcW w:w="3098" w:type="dxa"/>
           </w:tcPr>
           <w:p>
             <w:pPr>
@@ -3275,7 +3976,15 @@
                 <w:sz w:val="28"/>
                 <w:lang w:val="en-US"/>
               </w:rPr>
-              <w:t xml:space="preserve">Done </w:t>
+              <w:t>Minor doc</w:t>
+            </w:r>
+            <w:r>
+              <w:rPr>
+                <w:color w:val="70AD47" w:themeColor="accent6"/>
+                <w:sz w:val="28"/>
+                <w:lang w:val="en-US"/>
+              </w:rPr>
+              <w:t xml:space="preserve"> </w:t>
             </w:r>
           </w:p>
         </w:tc>
@@ -3343,9 +4052,68 @@
           <w:lang w:val="en-US"/>
         </w:rPr>
       </w:pPr>
-    </w:p>
-    <w:p>
-      <w:pPr>
+      <w:r>
+        <w:rPr>
+          <w:b/>
+          <w:sz w:val="28"/>
+          <w:szCs w:val="28"/>
+          <w:lang w:val="en-US"/>
+        </w:rPr>
+        <w:t>Location</w:t>
+      </w:r>
+      <w:r>
+        <w:rPr>
+          <w:b/>
+          <w:sz w:val="28"/>
+          <w:szCs w:val="28"/>
+          <w:lang w:val="en-US"/>
+        </w:rPr>
+        <w:t xml:space="preserve">: </w:t>
+      </w:r>
+      <w:r>
+        <w:rPr>
+          <w:lang w:val="en-US"/>
+        </w:rPr>
+        <w:t>\</w:t>
+      </w:r>
+      <w:r>
+        <w:rPr>
+          <w:lang w:val="en-US"/>
+        </w:rPr>
+        <w:t>LotSizing\SingleLevelBigBucket</w:t>
+      </w:r>
+    </w:p>
+    <w:p>
+      <w:pPr>
+        <w:pBdr>
+          <w:bottom w:val="single" w:sz="12" w:space="1" w:color="auto"/>
+        </w:pBdr>
+        <w:jc w:val="both"/>
+        <w:rPr>
+          <w:lang w:val="en-US"/>
+        </w:rPr>
+      </w:pPr>
+      <w:r>
+        <w:rPr>
+          <w:b/>
+          <w:sz w:val="28"/>
+          <w:szCs w:val="28"/>
+          <w:lang w:val="en-US"/>
+        </w:rPr>
+        <w:t>Page:</w:t>
+      </w:r>
+      <w:r>
+        <w:rPr>
+          <w:lang w:val="en-US"/>
+        </w:rPr>
+        <w:t xml:space="preserve"> No</w:t>
+      </w:r>
+    </w:p>
+    <w:p>
+      <w:pPr>
+        <w:pBdr>
+          <w:bottom w:val="single" w:sz="12" w:space="1" w:color="auto"/>
+        </w:pBdr>
         <w:jc w:val="both"/>
         <w:rPr>
           <w:lang w:val="en-US"/>
@@ -3369,7 +4137,7 @@
       <w:tblGrid>
         <w:gridCol w:w="4945"/>
         <w:gridCol w:w="1065"/>
-        <w:gridCol w:w="1995"/>
+        <w:gridCol w:w="3098"/>
       </w:tblGrid>
       <w:tr>
         <w:tc>
@@ -3420,7 +4188,7 @@
         </w:tc>
         <w:tc>
           <w:tcPr>
-            <w:tcW w:w="1995" w:type="dxa"/>
+            <w:tcW w:w="3098" w:type="dxa"/>
           </w:tcPr>
           <w:p>
             <w:pPr>
@@ -3489,23 +4257,31 @@
         </w:tc>
         <w:tc>
           <w:tcPr>
-            <w:tcW w:w="1995" w:type="dxa"/>
-          </w:tcPr>
-          <w:p>
-            <w:pPr>
-              <w:jc w:val="both"/>
-              <w:rPr>
-                <w:sz w:val="28"/>
-                <w:lang w:val="en-US"/>
-              </w:rPr>
-            </w:pPr>
-            <w:r>
-              <w:rPr>
-                <w:color w:val="70AD47" w:themeColor="accent6"/>
-                <w:sz w:val="28"/>
-                <w:lang w:val="en-US"/>
-              </w:rPr>
-              <w:t xml:space="preserve">Done </w:t>
+            <w:tcW w:w="3098" w:type="dxa"/>
+          </w:tcPr>
+          <w:p>
+            <w:pPr>
+              <w:jc w:val="both"/>
+              <w:rPr>
+                <w:sz w:val="28"/>
+                <w:lang w:val="en-US"/>
+              </w:rPr>
+            </w:pPr>
+            <w:r>
+              <w:rPr>
+                <w:color w:val="ED7D31" w:themeColor="accent2"/>
+                <w:sz w:val="28"/>
+                <w:lang w:val="en-US"/>
+              </w:rPr>
+              <w:t>Medium</w:t>
+            </w:r>
+            <w:r>
+              <w:rPr>
+                <w:color w:val="ED7D31" w:themeColor="accent2"/>
+                <w:sz w:val="28"/>
+                <w:lang w:val="en-US"/>
+              </w:rPr>
+              <w:t xml:space="preserve"> doc </w:t>
             </w:r>
           </w:p>
         </w:tc>
@@ -3561,17 +4337,74 @@
           <w:lang w:val="en-US"/>
         </w:rPr>
       </w:pPr>
-    </w:p>
-    <w:p>
-      <w:pPr>
-        <w:jc w:val="both"/>
-        <w:rPr>
-          <w:lang w:val="en-US"/>
-        </w:rPr>
-      </w:pPr>
-    </w:p>
-    <w:p>
-      <w:pPr>
+      <w:r>
+        <w:rPr>
+          <w:b/>
+          <w:sz w:val="28"/>
+          <w:szCs w:val="28"/>
+          <w:lang w:val="en-US"/>
+        </w:rPr>
+        <w:t>Location</w:t>
+      </w:r>
+      <w:r>
+        <w:rPr>
+          <w:b/>
+          <w:sz w:val="28"/>
+          <w:szCs w:val="28"/>
+          <w:lang w:val="en-US"/>
+        </w:rPr>
+        <w:t xml:space="preserve">: </w:t>
+      </w:r>
+      <w:r>
+        <w:rPr>
+          <w:lang w:val="en-US"/>
+        </w:rPr>
+        <w:t>\</w:t>
+      </w:r>
+      <w:r>
+        <w:rPr>
+          <w:lang w:val="en-US"/>
+        </w:rPr>
+        <w:t>LotSizing\</w:t>
+      </w:r>
+      <w:r>
+        <w:rPr>
+          <w:lang w:val="en-US"/>
+        </w:rPr>
+        <w:t>SingleLevelSmallBucket</w:t>
+      </w:r>
+    </w:p>
+    <w:p>
+      <w:pPr>
+        <w:pBdr>
+          <w:bottom w:val="single" w:sz="12" w:space="1" w:color="auto"/>
+        </w:pBdr>
+        <w:jc w:val="both"/>
+        <w:rPr>
+          <w:lang w:val="en-US"/>
+        </w:rPr>
+      </w:pPr>
+      <w:r>
+        <w:rPr>
+          <w:b/>
+          <w:sz w:val="28"/>
+          <w:szCs w:val="28"/>
+          <w:lang w:val="en-US"/>
+        </w:rPr>
+        <w:t>Page:</w:t>
+      </w:r>
+      <w:r>
+        <w:rPr>
+          <w:lang w:val="en-US"/>
+        </w:rPr>
+        <w:t xml:space="preserve"> No</w:t>
+      </w:r>
+    </w:p>
+    <w:p>
+      <w:pPr>
+        <w:pBdr>
+          <w:bottom w:val="single" w:sz="12" w:space="1" w:color="auto"/>
+        </w:pBdr>
         <w:jc w:val="both"/>
         <w:rPr>
           <w:lang w:val="en-US"/>
@@ -3595,7 +4428,7 @@
       <w:tblGrid>
         <w:gridCol w:w="4945"/>
         <w:gridCol w:w="1065"/>
-        <w:gridCol w:w="1995"/>
+        <w:gridCol w:w="3098"/>
       </w:tblGrid>
       <w:tr>
         <w:tc>
@@ -3646,7 +4479,7 @@
         </w:tc>
         <w:tc>
           <w:tcPr>
-            <w:tcW w:w="1995" w:type="dxa"/>
+            <w:tcW w:w="3098" w:type="dxa"/>
           </w:tcPr>
           <w:p>
             <w:pPr>
@@ -3715,7 +4548,7 @@
         </w:tc>
         <w:tc>
           <w:tcPr>
-            <w:tcW w:w="1995" w:type="dxa"/>
+            <w:tcW w:w="3098" w:type="dxa"/>
           </w:tcPr>
           <w:p>
             <w:pPr>
@@ -3731,7 +4564,7 @@
                 <w:sz w:val="28"/>
                 <w:lang w:val="en-US"/>
               </w:rPr>
-              <w:t xml:space="preserve">Done </w:t>
+              <w:t>Minor doc</w:t>
             </w:r>
           </w:p>
         </w:tc>
@@ -3787,9 +4620,80 @@
           <w:lang w:val="en-US"/>
         </w:rPr>
       </w:pPr>
-    </w:p>
-    <w:p>
-      <w:pPr>
+      <w:r>
+        <w:rPr>
+          <w:b/>
+          <w:sz w:val="28"/>
+          <w:szCs w:val="28"/>
+          <w:lang w:val="en-US"/>
+        </w:rPr>
+        <w:t>Location</w:t>
+      </w:r>
+      <w:r>
+        <w:rPr>
+          <w:b/>
+          <w:sz w:val="28"/>
+          <w:szCs w:val="28"/>
+          <w:lang w:val="en-US"/>
+        </w:rPr>
+        <w:t xml:space="preserve">: </w:t>
+      </w:r>
+      <w:r>
+        <w:rPr>
+          <w:lang w:val="en-US"/>
+        </w:rPr>
+        <w:t>\</w:t>
+      </w:r>
+      <w:r>
+        <w:rPr>
+          <w:lang w:val="en-US"/>
+        </w:rPr>
+        <w:t>LotSizing\</w:t>
+      </w:r>
+      <w:r>
+        <w:rPr>
+          <w:lang w:val="en-US"/>
+        </w:rPr>
+        <w:t>SingleLevelSmallBucket</w:t>
+      </w:r>
+      <w:r>
+        <w:rPr>
+          <w:lang w:val="en-US"/>
+        </w:rPr>
+        <w:t>2</w:t>
+      </w:r>
+    </w:p>
+    <w:p>
+      <w:pPr>
+        <w:pBdr>
+          <w:bottom w:val="single" w:sz="12" w:space="1" w:color="auto"/>
+        </w:pBdr>
+        <w:jc w:val="both"/>
+        <w:rPr>
+          <w:lang w:val="en-US"/>
+        </w:rPr>
+      </w:pPr>
+      <w:r>
+        <w:rPr>
+          <w:b/>
+          <w:sz w:val="28"/>
+          <w:szCs w:val="28"/>
+          <w:lang w:val="en-US"/>
+        </w:rPr>
+        <w:t>Page:</w:t>
+      </w:r>
+      <w:r>
+        <w:rPr>
+          <w:lang w:val="en-US"/>
+        </w:rPr>
+        <w:t xml:space="preserve"> No</w:t>
+      </w:r>
+    </w:p>
+    <w:p>
+      <w:pPr>
+        <w:pBdr>
+          <w:bottom w:val="single" w:sz="12" w:space="1" w:color="auto"/>
+        </w:pBdr>
         <w:jc w:val="both"/>
         <w:rPr>
           <w:lang w:val="en-US"/>
@@ -3813,7 +4717,7 @@
       <w:tblGrid>
         <w:gridCol w:w="4945"/>
         <w:gridCol w:w="1065"/>
-        <w:gridCol w:w="1995"/>
+        <w:gridCol w:w="3098"/>
       </w:tblGrid>
       <w:tr>
         <w:tc>
@@ -3864,7 +4768,7 @@
         </w:tc>
         <w:tc>
           <w:tcPr>
-            <w:tcW w:w="1995" w:type="dxa"/>
+            <w:tcW w:w="3098" w:type="dxa"/>
           </w:tcPr>
           <w:p>
             <w:pPr>
@@ -3936,7 +4840,7 @@
         </w:tc>
         <w:tc>
           <w:tcPr>
-            <w:tcW w:w="1995" w:type="dxa"/>
+            <w:tcW w:w="3098" w:type="dxa"/>
           </w:tcPr>
           <w:p>
             <w:pPr>
@@ -3952,7 +4856,7 @@
                 <w:sz w:val="28"/>
                 <w:lang w:val="en-US"/>
               </w:rPr>
-              <w:t>Done</w:t>
+              <w:t>Minor doc</w:t>
             </w:r>
           </w:p>
         </w:tc>
@@ -4039,25 +4943,74 @@
           <w:lang w:val="en-US"/>
         </w:rPr>
       </w:pPr>
-    </w:p>
-    <w:p>
-      <w:pPr>
-        <w:jc w:val="both"/>
-        <w:rPr>
-          <w:lang w:val="en-US"/>
-        </w:rPr>
-      </w:pPr>
-    </w:p>
-    <w:p>
-      <w:pPr>
-        <w:jc w:val="both"/>
-        <w:rPr>
-          <w:lang w:val="en-US"/>
-        </w:rPr>
-      </w:pPr>
-    </w:p>
-    <w:p>
-      <w:pPr>
+      <w:r>
+        <w:rPr>
+          <w:b/>
+          <w:sz w:val="28"/>
+          <w:szCs w:val="28"/>
+          <w:lang w:val="en-US"/>
+        </w:rPr>
+        <w:t>Location</w:t>
+      </w:r>
+      <w:r>
+        <w:rPr>
+          <w:b/>
+          <w:sz w:val="28"/>
+          <w:szCs w:val="28"/>
+          <w:lang w:val="en-US"/>
+        </w:rPr>
+        <w:t xml:space="preserve">: </w:t>
+      </w:r>
+      <w:r>
+        <w:rPr>
+          <w:lang w:val="en-US"/>
+        </w:rPr>
+        <w:t>\</w:t>
+      </w:r>
+      <w:r>
+        <w:rPr>
+          <w:lang w:val="en-US"/>
+        </w:rPr>
+        <w:t>LotSizing\</w:t>
+      </w:r>
+      <w:r>
+        <w:rPr>
+          <w:lang w:val="en-US"/>
+        </w:rPr>
+        <w:t>MultiLevelsBucket</w:t>
+      </w:r>
+    </w:p>
+    <w:p>
+      <w:pPr>
+        <w:pBdr>
+          <w:bottom w:val="single" w:sz="12" w:space="1" w:color="auto"/>
+        </w:pBdr>
+        <w:jc w:val="both"/>
+        <w:rPr>
+          <w:lang w:val="en-US"/>
+        </w:rPr>
+      </w:pPr>
+      <w:r>
+        <w:rPr>
+          <w:b/>
+          <w:sz w:val="28"/>
+          <w:szCs w:val="28"/>
+          <w:lang w:val="en-US"/>
+        </w:rPr>
+        <w:t>Page:</w:t>
+      </w:r>
+      <w:r>
+        <w:rPr>
+          <w:lang w:val="en-US"/>
+        </w:rPr>
+        <w:t xml:space="preserve"> No</w:t>
+      </w:r>
+    </w:p>
+    <w:p>
+      <w:pPr>
+        <w:pBdr>
+          <w:bottom w:val="single" w:sz="12" w:space="1" w:color="auto"/>
+        </w:pBdr>
         <w:jc w:val="both"/>
         <w:rPr>
           <w:lang w:val="en-US"/>
@@ -4073,7 +5026,7 @@
       <w:tblGrid>
         <w:gridCol w:w="4945"/>
         <w:gridCol w:w="1065"/>
-        <w:gridCol w:w="1995"/>
+        <w:gridCol w:w="3098"/>
       </w:tblGrid>
       <w:tr>
         <w:tc>
@@ -4124,7 +5077,7 @@
         </w:tc>
         <w:tc>
           <w:tcPr>
-            <w:tcW w:w="1995" w:type="dxa"/>
+            <w:tcW w:w="3098" w:type="dxa"/>
           </w:tcPr>
           <w:p>
             <w:pPr>
@@ -4193,7 +5146,7 @@
         </w:tc>
         <w:tc>
           <w:tcPr>
-            <w:tcW w:w="1995" w:type="dxa"/>
+            <w:tcW w:w="3098" w:type="dxa"/>
           </w:tcPr>
           <w:p>
             <w:pPr>
@@ -4209,7 +5162,15 @@
                 <w:sz w:val="28"/>
                 <w:lang w:val="en-US"/>
               </w:rPr>
-              <w:t xml:space="preserve">Done </w:t>
+              <w:t>Page and minor doc</w:t>
+            </w:r>
+            <w:r>
+              <w:rPr>
+                <w:color w:val="70AD47" w:themeColor="accent6"/>
+                <w:sz w:val="28"/>
+                <w:lang w:val="en-US"/>
+              </w:rPr>
+              <w:t xml:space="preserve"> </w:t>
             </w:r>
           </w:p>
         </w:tc>
@@ -4246,6 +5207,7 @@
       <w:pPr>
         <w:jc w:val="both"/>
         <w:rPr>
+          <w:shd w:val="clear" w:color="auto" w:fill="FFFFFF"/>
           <w:lang w:val="en-US"/>
         </w:rPr>
       </w:pPr>
@@ -4280,17 +5242,68 @@
           <w:lang w:val="en-US"/>
         </w:rPr>
       </w:pPr>
-    </w:p>
-    <w:p>
-      <w:pPr>
-        <w:jc w:val="both"/>
-        <w:rPr>
-          <w:lang w:val="en-US"/>
-        </w:rPr>
-      </w:pPr>
-    </w:p>
-    <w:p>
-      <w:pPr>
+      <w:r>
+        <w:rPr>
+          <w:b/>
+          <w:sz w:val="28"/>
+          <w:szCs w:val="28"/>
+          <w:lang w:val="en-US"/>
+        </w:rPr>
+        <w:t>Location</w:t>
+      </w:r>
+      <w:r>
+        <w:rPr>
+          <w:b/>
+          <w:sz w:val="28"/>
+          <w:szCs w:val="28"/>
+          <w:lang w:val="en-US"/>
+        </w:rPr>
+        <w:t xml:space="preserve">: </w:t>
+      </w:r>
+      <w:r>
+        <w:rPr>
+          <w:lang w:val="en-US"/>
+        </w:rPr>
+        <w:t>\</w:t>
+      </w:r>
+      <w:r>
+        <w:rPr>
+          <w:lang w:val="en-US"/>
+        </w:rPr>
+        <w:t>Management Science\AircraftLanding</w:t>
+      </w:r>
+    </w:p>
+    <w:p>
+      <w:pPr>
+        <w:pBdr>
+          <w:bottom w:val="single" w:sz="12" w:space="1" w:color="auto"/>
+        </w:pBdr>
+        <w:jc w:val="both"/>
+        <w:rPr>
+          <w:lang w:val="en-US"/>
+        </w:rPr>
+      </w:pPr>
+      <w:r>
+        <w:rPr>
+          <w:b/>
+          <w:sz w:val="28"/>
+          <w:szCs w:val="28"/>
+          <w:lang w:val="en-US"/>
+        </w:rPr>
+        <w:t>Page:</w:t>
+      </w:r>
+      <w:r>
+        <w:rPr>
+          <w:lang w:val="en-US"/>
+        </w:rPr>
+        <w:t xml:space="preserve"> Yes</w:t>
+      </w:r>
+    </w:p>
+    <w:p>
+      <w:pPr>
+        <w:pBdr>
+          <w:bottom w:val="single" w:sz="12" w:space="1" w:color="auto"/>
+        </w:pBdr>
         <w:jc w:val="both"/>
         <w:rPr>
           <w:lang w:val="en-US"/>
@@ -4314,7 +5327,7 @@
       <w:tblGrid>
         <w:gridCol w:w="4945"/>
         <w:gridCol w:w="1065"/>
-        <w:gridCol w:w="1995"/>
+        <w:gridCol w:w="3098"/>
       </w:tblGrid>
       <w:tr>
         <w:tc>
@@ -4365,7 +5378,7 @@
         </w:tc>
         <w:tc>
           <w:tcPr>
-            <w:tcW w:w="1995" w:type="dxa"/>
+            <w:tcW w:w="3098" w:type="dxa"/>
           </w:tcPr>
           <w:p>
             <w:pPr>
@@ -4434,23 +5447,23 @@
         </w:tc>
         <w:tc>
           <w:tcPr>
-            <w:tcW w:w="1995" w:type="dxa"/>
-          </w:tcPr>
-          <w:p>
-            <w:pPr>
-              <w:jc w:val="both"/>
-              <w:rPr>
-                <w:sz w:val="28"/>
-                <w:lang w:val="en-US"/>
-              </w:rPr>
-            </w:pPr>
-            <w:r>
-              <w:rPr>
-                <w:color w:val="70AD47" w:themeColor="accent6"/>
-                <w:sz w:val="28"/>
-                <w:lang w:val="en-US"/>
-              </w:rPr>
-              <w:t xml:space="preserve">Done </w:t>
+            <w:tcW w:w="3098" w:type="dxa"/>
+          </w:tcPr>
+          <w:p>
+            <w:pPr>
+              <w:jc w:val="both"/>
+              <w:rPr>
+                <w:sz w:val="28"/>
+                <w:lang w:val="en-US"/>
+              </w:rPr>
+            </w:pPr>
+            <w:r>
+              <w:rPr>
+                <w:color w:val="FF0000"/>
+                <w:sz w:val="28"/>
+                <w:lang w:val="en-US"/>
+              </w:rPr>
+              <w:t>Major doc (un-GAMS)</w:t>
             </w:r>
           </w:p>
         </w:tc>
@@ -4485,7 +5498,6 @@
     </w:p>
     <w:p>
       <w:pPr>
-        <w:spacing w:after="0"/>
         <w:jc w:val="both"/>
         <w:rPr>
           <w:shd w:val="clear" w:color="auto" w:fill="FFFFFF"/>
@@ -4545,17 +5557,75 @@
           <w:lang w:val="en-US"/>
         </w:rPr>
       </w:pPr>
-    </w:p>
-    <w:p>
-      <w:pPr>
-        <w:jc w:val="both"/>
-        <w:rPr>
-          <w:lang w:val="en-US"/>
-        </w:rPr>
-      </w:pPr>
-    </w:p>
-    <w:p>
-      <w:pPr>
+      <w:r>
+        <w:rPr>
+          <w:b/>
+          <w:sz w:val="28"/>
+          <w:szCs w:val="28"/>
+          <w:lang w:val="en-US"/>
+        </w:rPr>
+        <w:t>Location</w:t>
+      </w:r>
+      <w:r>
+        <w:rPr>
+          <w:b/>
+          <w:sz w:val="28"/>
+          <w:szCs w:val="28"/>
+          <w:lang w:val="en-US"/>
+        </w:rPr>
+        <w:t xml:space="preserve">: </w:t>
+      </w:r>
+      <w:r>
+        <w:rPr>
+          <w:lang w:val="en-US"/>
+        </w:rPr>
+        <w:t>\</w:t>
+      </w:r>
+      <w:r>
+        <w:rPr>
+          <w:lang w:val="en-US"/>
+        </w:rPr>
+        <w:t>Management Science\</w:t>
+      </w:r>
+      <w:r>
+        <w:rPr>
+          <w:lang w:val="en-US"/>
+        </w:rPr>
+        <w:t>Engineering\2DStripPacking</w:t>
+      </w:r>
+    </w:p>
+    <w:p>
+      <w:pPr>
+        <w:pBdr>
+          <w:bottom w:val="single" w:sz="12" w:space="1" w:color="auto"/>
+        </w:pBdr>
+        <w:jc w:val="both"/>
+        <w:rPr>
+          <w:lang w:val="en-US"/>
+        </w:rPr>
+      </w:pPr>
+      <w:r>
+        <w:rPr>
+          <w:b/>
+          <w:sz w:val="28"/>
+          <w:szCs w:val="28"/>
+          <w:lang w:val="en-US"/>
+        </w:rPr>
+        <w:lastRenderedPageBreak/>
+        <w:t>Page:</w:t>
+      </w:r>
+      <w:r>
+        <w:rPr>
+          <w:lang w:val="en-US"/>
+        </w:rPr>
+        <w:t xml:space="preserve"> No</w:t>
+      </w:r>
+    </w:p>
+    <w:p>
+      <w:pPr>
+        <w:pBdr>
+          <w:bottom w:val="single" w:sz="12" w:space="1" w:color="auto"/>
+        </w:pBdr>
         <w:jc w:val="both"/>
         <w:rPr>
           <w:lang w:val="en-US"/>
@@ -4579,7 +5649,7 @@
       <w:tblGrid>
         <w:gridCol w:w="4945"/>
         <w:gridCol w:w="1065"/>
-        <w:gridCol w:w="1995"/>
+        <w:gridCol w:w="3098"/>
       </w:tblGrid>
       <w:tr>
         <w:tc>
@@ -4601,7 +5671,6 @@
                 <w:sz w:val="28"/>
                 <w:lang w:val="en-US"/>
               </w:rPr>
-              <w:lastRenderedPageBreak/>
               <w:t>Example</w:t>
             </w:r>
           </w:p>
@@ -4631,7 +5700,7 @@
         </w:tc>
         <w:tc>
           <w:tcPr>
-            <w:tcW w:w="1995" w:type="dxa"/>
+            <w:tcW w:w="3098" w:type="dxa"/>
           </w:tcPr>
           <w:p>
             <w:pPr>
@@ -4700,7 +5769,7 @@
         </w:tc>
         <w:tc>
           <w:tcPr>
-            <w:tcW w:w="1995" w:type="dxa"/>
+            <w:tcW w:w="3098" w:type="dxa"/>
           </w:tcPr>
           <w:p>
             <w:pPr>
@@ -4716,7 +5785,7 @@
                 <w:sz w:val="28"/>
                 <w:lang w:val="en-US"/>
               </w:rPr>
-              <w:t>Done</w:t>
+              <w:t>Minor doc</w:t>
             </w:r>
           </w:p>
         </w:tc>
@@ -4876,9 +5945,394 @@
           <w:lang w:val="en-US"/>
         </w:rPr>
       </w:pPr>
-    </w:p>
-    <w:p>
-      <w:pPr>
+      <w:r>
+        <w:rPr>
+          <w:b/>
+          <w:sz w:val="28"/>
+          <w:szCs w:val="28"/>
+          <w:lang w:val="en-US"/>
+        </w:rPr>
+        <w:t>Location</w:t>
+      </w:r>
+      <w:r>
+        <w:rPr>
+          <w:b/>
+          <w:sz w:val="28"/>
+          <w:szCs w:val="28"/>
+          <w:lang w:val="en-US"/>
+        </w:rPr>
+        <w:t xml:space="preserve">: </w:t>
+      </w:r>
+      <w:r>
+        <w:rPr>
+          <w:lang w:val="en-US"/>
+        </w:rPr>
+        <w:t>\</w:t>
+      </w:r>
+      <w:r>
+        <w:rPr>
+          <w:lang w:val="en-US"/>
+        </w:rPr>
+        <w:t>CapacitatedWarehouseLocation</w:t>
+      </w:r>
+    </w:p>
+    <w:p>
+      <w:pPr>
+        <w:pBdr>
+          <w:bottom w:val="single" w:sz="12" w:space="1" w:color="auto"/>
+        </w:pBdr>
+        <w:jc w:val="both"/>
+        <w:rPr>
+          <w:lang w:val="en-US"/>
+        </w:rPr>
+      </w:pPr>
+      <w:r>
+        <w:rPr>
+          <w:b/>
+          <w:sz w:val="28"/>
+          <w:szCs w:val="28"/>
+          <w:lang w:val="en-US"/>
+        </w:rPr>
+        <w:t>Page:</w:t>
+      </w:r>
+      <w:r>
+        <w:rPr>
+          <w:lang w:val="en-US"/>
+        </w:rPr>
+        <w:t xml:space="preserve"> No</w:t>
+      </w:r>
+    </w:p>
+    <w:p>
+      <w:pPr>
+        <w:pBdr>
+          <w:bottom w:val="single" w:sz="12" w:space="1" w:color="auto"/>
+        </w:pBdr>
+        <w:jc w:val="both"/>
+        <w:rPr>
+          <w:lang w:val="en-US"/>
+        </w:rPr>
+      </w:pPr>
+    </w:p>
+    <w:p>
+      <w:pPr>
+        <w:jc w:val="both"/>
+        <w:rPr>
+          <w:lang w:val="en-US"/>
+        </w:rPr>
+      </w:pPr>
+    </w:p>
+    <w:tbl>
+      <w:tblPr>
+        <w:tblStyle w:val="TableGrid"/>
+        <w:tblW w:w="0" w:type="auto"/>
+        <w:tblLook w:val="04A0" w:firstRow="1" w:lastRow="0" w:firstColumn="1" w:lastColumn="0" w:noHBand="0" w:noVBand="1"/>
+      </w:tblPr>
+      <w:tblGrid>
+        <w:gridCol w:w="4945"/>
+        <w:gridCol w:w="1065"/>
+        <w:gridCol w:w="3098"/>
+      </w:tblGrid>
+      <w:tr>
+        <w:tc>
+          <w:tcPr>
+            <w:tcW w:w="4945" w:type="dxa"/>
+          </w:tcPr>
+          <w:p>
+            <w:pPr>
+              <w:jc w:val="both"/>
+              <w:rPr>
+                <w:b/>
+                <w:sz w:val="28"/>
+                <w:lang w:val="en-US"/>
+              </w:rPr>
+            </w:pPr>
+            <w:r>
+              <w:rPr>
+                <w:b/>
+                <w:sz w:val="28"/>
+                <w:lang w:val="en-US"/>
+              </w:rPr>
+              <w:t>Example</w:t>
+            </w:r>
+          </w:p>
+        </w:tc>
+        <w:tc>
+          <w:tcPr>
+            <w:tcW w:w="1065" w:type="dxa"/>
+          </w:tcPr>
+          <w:p>
+            <w:pPr>
+              <w:jc w:val="both"/>
+              <w:rPr>
+                <w:b/>
+                <w:sz w:val="28"/>
+                <w:lang w:val="en-US"/>
+              </w:rPr>
+            </w:pPr>
+            <w:r>
+              <w:rPr>
+                <w:b/>
+                <w:sz w:val="28"/>
+                <w:lang w:val="en-US"/>
+              </w:rPr>
+              <w:t>Type</w:t>
+            </w:r>
+          </w:p>
+        </w:tc>
+        <w:tc>
+          <w:tcPr>
+            <w:tcW w:w="3098" w:type="dxa"/>
+          </w:tcPr>
+          <w:p>
+            <w:pPr>
+              <w:jc w:val="both"/>
+              <w:rPr>
+                <w:b/>
+                <w:sz w:val="28"/>
+                <w:lang w:val="en-US"/>
+              </w:rPr>
+            </w:pPr>
+            <w:r>
+              <w:rPr>
+                <w:b/>
+                <w:sz w:val="28"/>
+                <w:lang w:val="en-US"/>
+              </w:rPr>
+              <w:t>Status</w:t>
+            </w:r>
+          </w:p>
+        </w:tc>
+      </w:tr>
+      <w:tr>
+        <w:tc>
+          <w:tcPr>
+            <w:tcW w:w="4945" w:type="dxa"/>
+          </w:tcPr>
+          <w:p>
+            <w:pPr>
+              <w:jc w:val="both"/>
+              <w:rPr>
+                <w:i/>
+                <w:sz w:val="28"/>
+                <w:lang w:val="en-US"/>
+              </w:rPr>
+            </w:pPr>
+            <w:r>
+              <w:rPr>
+                <w:i/>
+                <w:sz w:val="28"/>
+                <w:lang w:val="en-US"/>
+              </w:rPr>
+              <w:t>Generic Branch-and-</w:t>
+            </w:r>
+            <w:r>
+              <w:rPr>
+                <w:i/>
+                <w:sz w:val="28"/>
+                <w:lang w:val="en-US"/>
+              </w:rPr>
+              <w:t>Bound</w:t>
+            </w:r>
+          </w:p>
+        </w:tc>
+        <w:tc>
+          <w:tcPr>
+            <w:tcW w:w="1065" w:type="dxa"/>
+          </w:tcPr>
+          <w:p>
+            <w:pPr>
+              <w:jc w:val="both"/>
+              <w:rPr>
+                <w:sz w:val="28"/>
+                <w:lang w:val="en-US"/>
+              </w:rPr>
+            </w:pPr>
+            <w:r>
+              <w:rPr>
+                <w:sz w:val="28"/>
+                <w:lang w:val="en-US"/>
+              </w:rPr>
+              <w:t>MI</w:t>
+            </w:r>
+            <w:r>
+              <w:rPr>
+                <w:sz w:val="28"/>
+                <w:lang w:val="en-US"/>
+              </w:rPr>
+              <w:t>NL</w:t>
+            </w:r>
+            <w:r>
+              <w:rPr>
+                <w:sz w:val="28"/>
+                <w:lang w:val="en-US"/>
+              </w:rPr>
+              <w:t>P</w:t>
+            </w:r>
+          </w:p>
+        </w:tc>
+        <w:tc>
+          <w:tcPr>
+            <w:tcW w:w="3098" w:type="dxa"/>
+          </w:tcPr>
+          <w:p>
+            <w:pPr>
+              <w:jc w:val="both"/>
+              <w:rPr>
+                <w:sz w:val="28"/>
+                <w:lang w:val="en-US"/>
+              </w:rPr>
+            </w:pPr>
+            <w:r>
+              <w:rPr>
+                <w:color w:val="FF0000"/>
+                <w:sz w:val="28"/>
+                <w:lang w:val="en-US"/>
+              </w:rPr>
+              <w:t>Major model cleanup</w:t>
+            </w:r>
+            <w:r>
+              <w:rPr>
+                <w:color w:val="FF0000"/>
+                <w:sz w:val="28"/>
+                <w:lang w:val="en-US"/>
+              </w:rPr>
+              <w:t xml:space="preserve"> &amp; maj</w:t>
+            </w:r>
+            <w:r>
+              <w:rPr>
+                <w:color w:val="FF0000"/>
+                <w:sz w:val="28"/>
+                <w:lang w:val="en-US"/>
+              </w:rPr>
+              <w:t>or doc</w:t>
+            </w:r>
+            <w:r>
+              <w:rPr>
+                <w:color w:val="FF0000"/>
+                <w:sz w:val="28"/>
+                <w:lang w:val="en-US"/>
+              </w:rPr>
+              <w:t xml:space="preserve"> (un-GAMS)</w:t>
+            </w:r>
+            <w:bookmarkStart w:id="0" w:name="_GoBack"/>
+            <w:bookmarkEnd w:id="0"/>
+          </w:p>
+        </w:tc>
+      </w:tr>
+    </w:tbl>
+    <w:p>
+      <w:pPr>
+        <w:jc w:val="both"/>
+        <w:rPr>
+          <w:b/>
+          <w:lang w:val="en-US"/>
+        </w:rPr>
+      </w:pPr>
+    </w:p>
+    <w:p>
+      <w:pPr>
+        <w:jc w:val="both"/>
+        <w:rPr>
+          <w:b/>
+          <w:sz w:val="28"/>
+          <w:lang w:val="en-US"/>
+        </w:rPr>
+      </w:pPr>
+      <w:r>
+        <w:rPr>
+          <w:b/>
+          <w:sz w:val="28"/>
+          <w:lang w:val="en-US"/>
+        </w:rPr>
+        <w:t>Description</w:t>
+      </w:r>
+    </w:p>
+    <w:p>
+      <w:pPr>
+        <w:jc w:val="both"/>
+        <w:rPr>
+          <w:lang w:val="en-US"/>
+        </w:rPr>
+      </w:pPr>
+      <w:r>
+        <w:rPr>
+          <w:lang w:val="en-US"/>
+        </w:rPr>
+        <w:t>MINLP problem is solved using a generic Branch-and-Bound algorithm implemented in AIMMS using functions from the GMP library.</w:t>
+      </w:r>
+    </w:p>
+    <w:p>
+      <w:pPr>
+        <w:pBdr>
+          <w:bottom w:val="single" w:sz="12" w:space="1" w:color="auto"/>
+        </w:pBdr>
+        <w:jc w:val="both"/>
+        <w:rPr>
+          <w:lang w:val="en-US"/>
+        </w:rPr>
+      </w:pPr>
+      <w:r>
+        <w:rPr>
+          <w:b/>
+          <w:sz w:val="28"/>
+          <w:szCs w:val="28"/>
+          <w:lang w:val="en-US"/>
+        </w:rPr>
+        <w:t>Location</w:t>
+      </w:r>
+      <w:r>
+        <w:rPr>
+          <w:b/>
+          <w:sz w:val="28"/>
+          <w:szCs w:val="28"/>
+          <w:lang w:val="en-US"/>
+        </w:rPr>
+        <w:t xml:space="preserve">: </w:t>
+      </w:r>
+      <w:r>
+        <w:rPr>
+          <w:lang w:val="en-US"/>
+        </w:rPr>
+        <w:t>\</w:t>
+      </w:r>
+      <w:r>
+        <w:rPr>
+          <w:lang w:val="en-US"/>
+        </w:rPr>
+        <w:t>BranchAndBound\B&amp;B</w:t>
+      </w:r>
+    </w:p>
+    <w:p>
+      <w:pPr>
+        <w:pBdr>
+          <w:bottom w:val="single" w:sz="12" w:space="1" w:color="auto"/>
+        </w:pBdr>
+        <w:jc w:val="both"/>
+        <w:rPr>
+          <w:lang w:val="en-US"/>
+        </w:rPr>
+      </w:pPr>
+      <w:r>
+        <w:rPr>
+          <w:b/>
+          <w:sz w:val="28"/>
+          <w:szCs w:val="28"/>
+          <w:lang w:val="en-US"/>
+        </w:rPr>
+        <w:t>Page:</w:t>
+      </w:r>
+      <w:r>
+        <w:rPr>
+          <w:lang w:val="en-US"/>
+        </w:rPr>
+        <w:t xml:space="preserve"> No</w:t>
+      </w:r>
+    </w:p>
+    <w:p>
+      <w:pPr>
+        <w:pBdr>
+          <w:bottom w:val="single" w:sz="12" w:space="1" w:color="auto"/>
+        </w:pBdr>
         <w:jc w:val="both"/>
         <w:rPr>
           <w:lang w:val="en-US"/>
@@ -4902,7 +6356,7 @@
       </w:pPr>
     </w:p>
     <w:sectPr>
-      <w:pgSz w:w="11906" w:h="16838"/>
+      <w:pgSz w:w="11906" w:h="16838" w:code="9"/>
       <w:pgMar w:top="1440" w:right="1440" w:bottom="1440" w:left="1440" w:header="720" w:footer="720" w:gutter="0"/>
       <w:cols w:space="720"/>
       <w:docGrid w:linePitch="360"/>
@@ -4911,8 +6365,58 @@
 </w:document>
 </file>
 
+<file path=word/endnotes.xml><?xml version="1.0" encoding="utf-8"?>
+<w:endnotes xmlns:wpc="http://schemas.microsoft.com/office/word/2010/wordprocessingCanvas" xmlns:mc="http://schemas.openxmlformats.org/markup-compatibility/2006" xmlns:o="urn:schemas-microsoft-com:office:office" xmlns:r="http://schemas.openxmlformats.org/officeDocument/2006/relationships" xmlns:m="http://schemas.openxmlformats.org/officeDocument/2006/math" xmlns:v="urn:schemas-microsoft-com:vml" xmlns:wp14="http://schemas.microsoft.com/office/word/2010/wordprocessingDrawing" xmlns:wp="http://schemas.openxmlformats.org/drawingml/2006/wordprocessingDrawing" xmlns:w10="urn:schemas-microsoft-com:office:word" xmlns:w="http://schemas.openxmlformats.org/wordprocessingml/2006/main" xmlns:w14="http://schemas.microsoft.com/office/word/2010/wordml" xmlns:wpg="http://schemas.microsoft.com/office/word/2010/wordprocessingGroup" xmlns:wpi="http://schemas.microsoft.com/office/word/2010/wordprocessingInk" xmlns:wne="http://schemas.microsoft.com/office/word/2006/wordml" xmlns:wps="http://schemas.microsoft.com/office/word/2010/wordprocessingShape" mc:Ignorable="w14 wp14">
+  <w:endnote w:type="separator" w:id="-1">
+    <w:p>
+      <w:pPr>
+        <w:spacing w:after="0" w:line="240" w:lineRule="auto"/>
+      </w:pPr>
+      <w:r>
+        <w:separator/>
+      </w:r>
+    </w:p>
+  </w:endnote>
+  <w:endnote w:type="continuationSeparator" w:id="0">
+    <w:p>
+      <w:pPr>
+        <w:spacing w:after="0" w:line="240" w:lineRule="auto"/>
+      </w:pPr>
+      <w:r>
+        <w:continuationSeparator/>
+      </w:r>
+    </w:p>
+  </w:endnote>
+</w:endnotes>
+</file>
+
+<file path=word/footnotes.xml><?xml version="1.0" encoding="utf-8"?>
+<w:footnotes xmlns:wpc="http://schemas.microsoft.com/office/word/2010/wordprocessingCanvas" xmlns:mc="http://schemas.openxmlformats.org/markup-compatibility/2006" xmlns:o="urn:schemas-microsoft-com:office:office" xmlns:r="http://schemas.openxmlformats.org/officeDocument/2006/relationships" xmlns:m="http://schemas.openxmlformats.org/officeDocument/2006/math" xmlns:v="urn:schemas-microsoft-com:vml" xmlns:wp14="http://schemas.microsoft.com/office/word/2010/wordprocessingDrawing" xmlns:wp="http://schemas.openxmlformats.org/drawingml/2006/wordprocessingDrawing" xmlns:w10="urn:schemas-microsoft-com:office:word" xmlns:w="http://schemas.openxmlformats.org/wordprocessingml/2006/main" xmlns:w14="http://schemas.microsoft.com/office/word/2010/wordml" xmlns:wpg="http://schemas.microsoft.com/office/word/2010/wordprocessingGroup" xmlns:wpi="http://schemas.microsoft.com/office/word/2010/wordprocessingInk" xmlns:wne="http://schemas.microsoft.com/office/word/2006/wordml" xmlns:wps="http://schemas.microsoft.com/office/word/2010/wordprocessingShape" mc:Ignorable="w14 wp14">
+  <w:footnote w:type="separator" w:id="-1">
+    <w:p>
+      <w:pPr>
+        <w:spacing w:after="0" w:line="240" w:lineRule="auto"/>
+      </w:pPr>
+      <w:r>
+        <w:separator/>
+      </w:r>
+    </w:p>
+  </w:footnote>
+  <w:footnote w:type="continuationSeparator" w:id="0">
+    <w:p>
+      <w:pPr>
+        <w:spacing w:after="0" w:line="240" w:lineRule="auto"/>
+      </w:pPr>
+      <w:r>
+        <w:continuationSeparator/>
+      </w:r>
+    </w:p>
+  </w:footnote>
+</w:footnotes>
+</file>
+
 <file path=word/styles.xml><?xml version="1.0" encoding="utf-8"?>
-<w:styles xmlns:mc="http://schemas.openxmlformats.org/markup-compatibility/2006" xmlns:r="http://schemas.openxmlformats.org/officeDocument/2006/relationships" xmlns:w="http://schemas.openxmlformats.org/wordprocessingml/2006/main" xmlns:w14="http://schemas.microsoft.com/office/word/2010/wordml" xmlns:w15="http://schemas.microsoft.com/office/word/2012/wordml" mc:Ignorable="w14 w15">
+<w:styles xmlns:mc="http://schemas.openxmlformats.org/markup-compatibility/2006" xmlns:r="http://schemas.openxmlformats.org/officeDocument/2006/relationships" xmlns:w="http://schemas.openxmlformats.org/wordprocessingml/2006/main" xmlns:w14="http://schemas.microsoft.com/office/word/2010/wordml" mc:Ignorable="w14">
   <w:docDefaults>
     <w:rPrDefault>
       <w:rPr>
@@ -4928,378 +6432,144 @@
       </w:pPr>
     </w:pPrDefault>
   </w:docDefaults>
-  <w:latentStyles w:defLockedState="0" w:defUIPriority="99" w:defSemiHidden="0" w:defUnhideWhenUsed="0" w:defQFormat="0" w:count="371">
-    <w:lsdException w:name="Normal" w:uiPriority="0" w:qFormat="1"/>
-    <w:lsdException w:name="heading 1" w:uiPriority="9" w:qFormat="1"/>
-    <w:lsdException w:name="heading 2" w:semiHidden="1" w:uiPriority="9" w:unhideWhenUsed="1" w:qFormat="1"/>
-    <w:lsdException w:name="heading 3" w:semiHidden="1" w:uiPriority="9" w:unhideWhenUsed="1" w:qFormat="1"/>
-    <w:lsdException w:name="heading 4" w:semiHidden="1" w:uiPriority="9" w:unhideWhenUsed="1" w:qFormat="1"/>
-    <w:lsdException w:name="heading 5" w:semiHidden="1" w:uiPriority="9" w:unhideWhenUsed="1" w:qFormat="1"/>
-    <w:lsdException w:name="heading 6" w:semiHidden="1" w:uiPriority="9" w:unhideWhenUsed="1" w:qFormat="1"/>
-    <w:lsdException w:name="heading 7" w:semiHidden="1" w:uiPriority="9" w:unhideWhenUsed="1" w:qFormat="1"/>
-    <w:lsdException w:name="heading 8" w:semiHidden="1" w:uiPriority="9" w:unhideWhenUsed="1" w:qFormat="1"/>
-    <w:lsdException w:name="heading 9" w:semiHidden="1" w:uiPriority="9" w:unhideWhenUsed="1" w:qFormat="1"/>
-    <w:lsdException w:name="index 1" w:semiHidden="1" w:unhideWhenUsed="1"/>
-    <w:lsdException w:name="index 2" w:semiHidden="1" w:unhideWhenUsed="1"/>
-    <w:lsdException w:name="index 3" w:semiHidden="1" w:unhideWhenUsed="1"/>
-    <w:lsdException w:name="index 4" w:semiHidden="1" w:unhideWhenUsed="1"/>
-    <w:lsdException w:name="index 5" w:semiHidden="1" w:unhideWhenUsed="1"/>
-    <w:lsdException w:name="index 6" w:semiHidden="1" w:unhideWhenUsed="1"/>
-    <w:lsdException w:name="index 7" w:semiHidden="1" w:unhideWhenUsed="1"/>
-    <w:lsdException w:name="index 8" w:semiHidden="1" w:unhideWhenUsed="1"/>
-    <w:lsdException w:name="index 9" w:semiHidden="1" w:unhideWhenUsed="1"/>
-    <w:lsdException w:name="toc 1" w:semiHidden="1" w:uiPriority="39" w:unhideWhenUsed="1"/>
-    <w:lsdException w:name="toc 2" w:semiHidden="1" w:uiPriority="39" w:unhideWhenUsed="1"/>
-    <w:lsdException w:name="toc 3" w:semiHidden="1" w:uiPriority="39" w:unhideWhenUsed="1"/>
-    <w:lsdException w:name="toc 4" w:semiHidden="1" w:uiPriority="39" w:unhideWhenUsed="1"/>
-    <w:lsdException w:name="toc 5" w:semiHidden="1" w:uiPriority="39" w:unhideWhenUsed="1"/>
-    <w:lsdException w:name="toc 6" w:semiHidden="1" w:uiPriority="39" w:unhideWhenUsed="1"/>
-    <w:lsdException w:name="toc 7" w:semiHidden="1" w:uiPriority="39" w:unhideWhenUsed="1"/>
-    <w:lsdException w:name="toc 8" w:semiHidden="1" w:uiPriority="39" w:unhideWhenUsed="1"/>
-    <w:lsdException w:name="toc 9" w:semiHidden="1" w:uiPriority="39" w:unhideWhenUsed="1"/>
-    <w:lsdException w:name="Normal Indent" w:semiHidden="1" w:unhideWhenUsed="1"/>
-    <w:lsdException w:name="footnote text" w:semiHidden="1" w:unhideWhenUsed="1"/>
-    <w:lsdException w:name="annotation text" w:semiHidden="1" w:unhideWhenUsed="1"/>
-    <w:lsdException w:name="header" w:semiHidden="1" w:unhideWhenUsed="1"/>
-    <w:lsdException w:name="footer" w:semiHidden="1" w:unhideWhenUsed="1"/>
-    <w:lsdException w:name="index heading" w:semiHidden="1" w:unhideWhenUsed="1"/>
-    <w:lsdException w:name="caption" w:semiHidden="1" w:uiPriority="35" w:unhideWhenUsed="1" w:qFormat="1"/>
-    <w:lsdException w:name="table of figures" w:semiHidden="1" w:unhideWhenUsed="1"/>
-    <w:lsdException w:name="envelope address" w:semiHidden="1" w:unhideWhenUsed="1"/>
-    <w:lsdException w:name="envelope return" w:semiHidden="1" w:unhideWhenUsed="1"/>
-    <w:lsdException w:name="footnote reference" w:semiHidden="1" w:unhideWhenUsed="1"/>
-    <w:lsdException w:name="annotation reference" w:semiHidden="1" w:unhideWhenUsed="1"/>
-    <w:lsdException w:name="line number" w:semiHidden="1" w:unhideWhenUsed="1"/>
-    <w:lsdException w:name="page number" w:semiHidden="1" w:unhideWhenUsed="1"/>
-    <w:lsdException w:name="endnote reference" w:semiHidden="1" w:unhideWhenUsed="1"/>
-    <w:lsdException w:name="endnote text" w:semiHidden="1" w:unhideWhenUsed="1"/>
-    <w:lsdException w:name="table of authorities" w:semiHidden="1" w:unhideWhenUsed="1"/>
-    <w:lsdException w:name="macro" w:semiHidden="1" w:unhideWhenUsed="1"/>
-    <w:lsdException w:name="toa heading" w:semiHidden="1" w:unhideWhenUsed="1"/>
-    <w:lsdException w:name="List" w:semiHidden="1" w:unhideWhenUsed="1"/>
-    <w:lsdException w:name="List Bullet" w:semiHidden="1" w:unhideWhenUsed="1"/>
-    <w:lsdException w:name="List Number" w:semiHidden="1" w:unhideWhenUsed="1"/>
-    <w:lsdException w:name="List 2" w:semiHidden="1" w:unhideWhenUsed="1"/>
-    <w:lsdException w:name="List 3" w:semiHidden="1" w:unhideWhenUsed="1"/>
-    <w:lsdException w:name="List 4" w:semiHidden="1" w:unhideWhenUsed="1"/>
-    <w:lsdException w:name="List 5" w:semiHidden="1" w:unhideWhenUsed="1"/>
-    <w:lsdException w:name="List Bullet 2" w:semiHidden="1" w:unhideWhenUsed="1"/>
-    <w:lsdException w:name="List Bullet 3" w:semiHidden="1" w:unhideWhenUsed="1"/>
-    <w:lsdException w:name="List Bullet 4" w:semiHidden="1" w:unhideWhenUsed="1"/>
-    <w:lsdException w:name="List Bullet 5" w:semiHidden="1" w:unhideWhenUsed="1"/>
-    <w:lsdException w:name="List Number 2" w:semiHidden="1" w:unhideWhenUsed="1"/>
-    <w:lsdException w:name="List Number 3" w:semiHidden="1" w:unhideWhenUsed="1"/>
-    <w:lsdException w:name="List Number 4" w:semiHidden="1" w:unhideWhenUsed="1"/>
-    <w:lsdException w:name="List Number 5" w:semiHidden="1" w:unhideWhenUsed="1"/>
-    <w:lsdException w:name="Title" w:uiPriority="10" w:qFormat="1"/>
-    <w:lsdException w:name="Closing" w:semiHidden="1" w:unhideWhenUsed="1"/>
-    <w:lsdException w:name="Signature" w:semiHidden="1" w:unhideWhenUsed="1"/>
-    <w:lsdException w:name="Default Paragraph Font" w:semiHidden="1" w:uiPriority="1" w:unhideWhenUsed="1"/>
-    <w:lsdException w:name="Body Text" w:semiHidden="1" w:unhideWhenUsed="1"/>
-    <w:lsdException w:name="Body Text Indent" w:semiHidden="1" w:unhideWhenUsed="1"/>
-    <w:lsdException w:name="List Continue" w:semiHidden="1" w:unhideWhenUsed="1"/>
-    <w:lsdException w:name="List Continue 2" w:semiHidden="1" w:unhideWhenUsed="1"/>
-    <w:lsdException w:name="List Continue 3" w:semiHidden="1" w:unhideWhenUsed="1"/>
-    <w:lsdException w:name="List Continue 4" w:semiHidden="1" w:unhideWhenUsed="1"/>
-    <w:lsdException w:name="List Continue 5" w:semiHidden="1" w:unhideWhenUsed="1"/>
-    <w:lsdException w:name="Message Header" w:semiHidden="1" w:unhideWhenUsed="1"/>
-    <w:lsdException w:name="Subtitle" w:uiPriority="11" w:qFormat="1"/>
-    <w:lsdException w:name="Salutation" w:semiHidden="1" w:unhideWhenUsed="1"/>
-    <w:lsdException w:name="Date" w:semiHidden="1" w:unhideWhenUsed="1"/>
-    <w:lsdException w:name="Body Text First Indent" w:semiHidden="1" w:unhideWhenUsed="1"/>
-    <w:lsdException w:name="Body Text First Indent 2" w:semiHidden="1" w:unhideWhenUsed="1"/>
-    <w:lsdException w:name="Note Heading" w:semiHidden="1" w:unhideWhenUsed="1"/>
-    <w:lsdException w:name="Body Text 2" w:semiHidden="1" w:unhideWhenUsed="1"/>
-    <w:lsdException w:name="Body Text 3" w:semiHidden="1" w:unhideWhenUsed="1"/>
-    <w:lsdException w:name="Body Text Indent 2" w:semiHidden="1" w:unhideWhenUsed="1"/>
-    <w:lsdException w:name="Body Text Indent 3" w:semiHidden="1" w:unhideWhenUsed="1"/>
-    <w:lsdException w:name="Block Text" w:semiHidden="1" w:unhideWhenUsed="1"/>
-    <w:lsdException w:name="Hyperlink" w:semiHidden="1" w:unhideWhenUsed="1"/>
-    <w:lsdException w:name="FollowedHyperlink" w:semiHidden="1" w:unhideWhenUsed="1"/>
-    <w:lsdException w:name="Strong" w:uiPriority="22" w:qFormat="1"/>
-    <w:lsdException w:name="Emphasis" w:uiPriority="20" w:qFormat="1"/>
-    <w:lsdException w:name="Document Map" w:semiHidden="1" w:unhideWhenUsed="1"/>
-    <w:lsdException w:name="Plain Text" w:semiHidden="1" w:unhideWhenUsed="1"/>
-    <w:lsdException w:name="E-mail Signature" w:semiHidden="1" w:unhideWhenUsed="1"/>
-    <w:lsdException w:name="HTML Top of Form" w:semiHidden="1" w:unhideWhenUsed="1"/>
-    <w:lsdException w:name="HTML Bottom of Form" w:semiHidden="1" w:unhideWhenUsed="1"/>
-    <w:lsdException w:name="Normal (Web)" w:semiHidden="1" w:unhideWhenUsed="1"/>
-    <w:lsdException w:name="HTML Acronym" w:semiHidden="1" w:unhideWhenUsed="1"/>
-    <w:lsdException w:name="HTML Address" w:semiHidden="1" w:unhideWhenUsed="1"/>
-    <w:lsdException w:name="HTML Cite" w:semiHidden="1" w:unhideWhenUsed="1"/>
-    <w:lsdException w:name="HTML Code" w:semiHidden="1" w:unhideWhenUsed="1"/>
-    <w:lsdException w:name="HTML Definition" w:semiHidden="1" w:unhideWhenUsed="1"/>
-    <w:lsdException w:name="HTML Keyboard" w:semiHidden="1" w:unhideWhenUsed="1"/>
-    <w:lsdException w:name="HTML Preformatted" w:semiHidden="1" w:unhideWhenUsed="1"/>
-    <w:lsdException w:name="HTML Sample" w:semiHidden="1" w:unhideWhenUsed="1"/>
-    <w:lsdException w:name="HTML Typewriter" w:semiHidden="1" w:unhideWhenUsed="1"/>
-    <w:lsdException w:name="HTML Variable" w:semiHidden="1" w:unhideWhenUsed="1"/>
-    <w:lsdException w:name="Normal Table" w:semiHidden="1" w:unhideWhenUsed="1"/>
-    <w:lsdException w:name="annotation subject" w:semiHidden="1" w:unhideWhenUsed="1"/>
-    <w:lsdException w:name="No List" w:semiHidden="1" w:unhideWhenUsed="1"/>
-    <w:lsdException w:name="Outline List 1" w:semiHidden="1" w:unhideWhenUsed="1"/>
-    <w:lsdException w:name="Outline List 2" w:semiHidden="1" w:unhideWhenUsed="1"/>
-    <w:lsdException w:name="Outline List 3" w:semiHidden="1" w:unhideWhenUsed="1"/>
-    <w:lsdException w:name="Table Simple 1" w:semiHidden="1" w:unhideWhenUsed="1"/>
-    <w:lsdException w:name="Table Simple 2" w:semiHidden="1" w:unhideWhenUsed="1"/>
-    <w:lsdException w:name="Table Simple 3" w:semiHidden="1" w:unhideWhenUsed="1"/>
-    <w:lsdException w:name="Table Classic 1" w:semiHidden="1" w:unhideWhenUsed="1"/>
-    <w:lsdException w:name="Table Classic 2" w:semiHidden="1" w:unhideWhenUsed="1"/>
-    <w:lsdException w:name="Table Classic 3" w:semiHidden="1" w:unhideWhenUsed="1"/>
-    <w:lsdException w:name="Table Classic 4" w:semiHidden="1" w:unhideWhenUsed="1"/>
-    <w:lsdException w:name="Table Colorful 1" w:semiHidden="1" w:unhideWhenUsed="1"/>
-    <w:lsdException w:name="Table Colorful 2" w:semiHidden="1" w:unhideWhenUsed="1"/>
-    <w:lsdException w:name="Table Colorful 3" w:semiHidden="1" w:unhideWhenUsed="1"/>
-    <w:lsdException w:name="Table Columns 1" w:semiHidden="1" w:unhideWhenUsed="1"/>
-    <w:lsdException w:name="Table Columns 2" w:semiHidden="1" w:unhideWhenUsed="1"/>
-    <w:lsdException w:name="Table Columns 3" w:semiHidden="1" w:unhideWhenUsed="1"/>
-    <w:lsdException w:name="Table Columns 4" w:semiHidden="1" w:unhideWhenUsed="1"/>
-    <w:lsdException w:name="Table Columns 5" w:semiHidden="1" w:unhideWhenUsed="1"/>
-    <w:lsdException w:name="Table Grid 1" w:semiHidden="1" w:unhideWhenUsed="1"/>
-    <w:lsdException w:name="Table Grid 2" w:semiHidden="1" w:unhideWhenUsed="1"/>
-    <w:lsdException w:name="Table Grid 3" w:semiHidden="1" w:unhideWhenUsed="1"/>
-    <w:lsdException w:name="Table Grid 4" w:semiHidden="1" w:unhideWhenUsed="1"/>
-    <w:lsdException w:name="Table Grid 5" w:semiHidden="1" w:unhideWhenUsed="1"/>
-    <w:lsdException w:name="Table Grid 6" w:semiHidden="1" w:unhideWhenUsed="1"/>
-    <w:lsdException w:name="Table Grid 7" w:semiHidden="1" w:unhideWhenUsed="1"/>
-    <w:lsdException w:name="Table Grid 8" w:semiHidden="1" w:unhideWhenUsed="1"/>
-    <w:lsdException w:name="Table List 1" w:semiHidden="1" w:unhideWhenUsed="1"/>
-    <w:lsdException w:name="Table List 2" w:semiHidden="1" w:unhideWhenUsed="1"/>
-    <w:lsdException w:name="Table List 3" w:semiHidden="1" w:unhideWhenUsed="1"/>
-    <w:lsdException w:name="Table List 4" w:semiHidden="1" w:unhideWhenUsed="1"/>
-    <w:lsdException w:name="Table List 5" w:semiHidden="1" w:unhideWhenUsed="1"/>
-    <w:lsdException w:name="Table List 6" w:semiHidden="1" w:unhideWhenUsed="1"/>
-    <w:lsdException w:name="Table List 7" w:semiHidden="1" w:unhideWhenUsed="1"/>
-    <w:lsdException w:name="Table List 8" w:semiHidden="1" w:unhideWhenUsed="1"/>
-    <w:lsdException w:name="Table 3D effects 1" w:semiHidden="1" w:unhideWhenUsed="1"/>
-    <w:lsdException w:name="Table 3D effects 2" w:semiHidden="1" w:unhideWhenUsed="1"/>
-    <w:lsdException w:name="Table 3D effects 3" w:semiHidden="1" w:unhideWhenUsed="1"/>
-    <w:lsdException w:name="Table Contemporary" w:semiHidden="1" w:unhideWhenUsed="1"/>
-    <w:lsdException w:name="Table Elegant" w:semiHidden="1" w:unhideWhenUsed="1"/>
-    <w:lsdException w:name="Table Professional" w:semiHidden="1" w:unhideWhenUsed="1"/>
-    <w:lsdException w:name="Table Subtle 1" w:semiHidden="1" w:unhideWhenUsed="1"/>
-    <w:lsdException w:name="Table Subtle 2" w:semiHidden="1" w:unhideWhenUsed="1"/>
-    <w:lsdException w:name="Table Web 1" w:semiHidden="1" w:unhideWhenUsed="1"/>
-    <w:lsdException w:name="Table Web 2" w:semiHidden="1" w:unhideWhenUsed="1"/>
-    <w:lsdException w:name="Table Web 3" w:semiHidden="1" w:unhideWhenUsed="1"/>
-    <w:lsdException w:name="Balloon Text" w:semiHidden="1" w:unhideWhenUsed="1"/>
-    <w:lsdException w:name="Table Grid" w:uiPriority="39"/>
-    <w:lsdException w:name="Table Theme" w:semiHidden="1" w:unhideWhenUsed="1"/>
-    <w:lsdException w:name="Placeholder Text" w:semiHidden="1"/>
-    <w:lsdException w:name="No Spacing" w:uiPriority="1" w:qFormat="1"/>
-    <w:lsdException w:name="Light Shading" w:uiPriority="60"/>
-    <w:lsdException w:name="Light List" w:uiPriority="61"/>
-    <w:lsdException w:name="Light Grid" w:uiPriority="62"/>
-    <w:lsdException w:name="Medium Shading 1" w:uiPriority="63"/>
-    <w:lsdException w:name="Medium Shading 2" w:uiPriority="64"/>
-    <w:lsdException w:name="Medium List 1" w:uiPriority="65"/>
-    <w:lsdException w:name="Medium List 2" w:uiPriority="66"/>
-    <w:lsdException w:name="Medium Grid 1" w:uiPriority="67"/>
-    <w:lsdException w:name="Medium Grid 2" w:uiPriority="68"/>
-    <w:lsdException w:name="Medium Grid 3" w:uiPriority="69"/>
-    <w:lsdException w:name="Dark List" w:uiPriority="70"/>
-    <w:lsdException w:name="Colorful Shading" w:uiPriority="71"/>
-    <w:lsdException w:name="Colorful List" w:uiPriority="72"/>
-    <w:lsdException w:name="Colorful Grid" w:uiPriority="73"/>
-    <w:lsdException w:name="Light Shading Accent 1" w:uiPriority="60"/>
-    <w:lsdException w:name="Light List Accent 1" w:uiPriority="61"/>
-    <w:lsdException w:name="Light Grid Accent 1" w:uiPriority="62"/>
-    <w:lsdException w:name="Medium Shading 1 Accent 1" w:uiPriority="63"/>
-    <w:lsdException w:name="Medium Shading 2 Accent 1" w:uiPriority="64"/>
-    <w:lsdException w:name="Medium List 1 Accent 1" w:uiPriority="65"/>
-    <w:lsdException w:name="Revision" w:semiHidden="1"/>
-    <w:lsdException w:name="List Paragraph" w:uiPriority="34" w:qFormat="1"/>
-    <w:lsdException w:name="Quote" w:uiPriority="29" w:qFormat="1"/>
-    <w:lsdException w:name="Intense Quote" w:uiPriority="30" w:qFormat="1"/>
-    <w:lsdException w:name="Medium List 2 Accent 1" w:uiPriority="66"/>
-    <w:lsdException w:name="Medium Grid 1 Accent 1" w:uiPriority="67"/>
-    <w:lsdException w:name="Medium Grid 2 Accent 1" w:uiPriority="68"/>
-    <w:lsdException w:name="Medium Grid 3 Accent 1" w:uiPriority="69"/>
-    <w:lsdException w:name="Dark List Accent 1" w:uiPriority="70"/>
-    <w:lsdException w:name="Colorful Shading Accent 1" w:uiPriority="71"/>
-    <w:lsdException w:name="Colorful List Accent 1" w:uiPriority="72"/>
-    <w:lsdException w:name="Colorful Grid Accent 1" w:uiPriority="73"/>
-    <w:lsdException w:name="Light Shading Accent 2" w:uiPriority="60"/>
-    <w:lsdException w:name="Light List Accent 2" w:uiPriority="61"/>
-    <w:lsdException w:name="Light Grid Accent 2" w:uiPriority="62"/>
-    <w:lsdException w:name="Medium Shading 1 Accent 2" w:uiPriority="63"/>
-    <w:lsdException w:name="Medium Shading 2 Accent 2" w:uiPriority="64"/>
-    <w:lsdException w:name="Medium List 1 Accent 2" w:uiPriority="65"/>
-    <w:lsdException w:name="Medium List 2 Accent 2" w:uiPriority="66"/>
-    <w:lsdException w:name="Medium Grid 1 Accent 2" w:uiPriority="67"/>
-    <w:lsdException w:name="Medium Grid 2 Accent 2" w:uiPriority="68"/>
-    <w:lsdException w:name="Medium Grid 3 Accent 2" w:uiPriority="69"/>
-    <w:lsdException w:name="Dark List Accent 2" w:uiPriority="70"/>
-    <w:lsdException w:name="Colorful Shading Accent 2" w:uiPriority="71"/>
-    <w:lsdException w:name="Colorful List Accent 2" w:uiPriority="72"/>
-    <w:lsdException w:name="Colorful Grid Accent 2" w:uiPriority="73"/>
-    <w:lsdException w:name="Light Shading Accent 3" w:uiPriority="60"/>
-    <w:lsdException w:name="Light List Accent 3" w:uiPriority="61"/>
-    <w:lsdException w:name="Light Grid Accent 3" w:uiPriority="62"/>
-    <w:lsdException w:name="Medium Shading 1 Accent 3" w:uiPriority="63"/>
-    <w:lsdException w:name="Medium Shading 2 Accent 3" w:uiPriority="64"/>
-    <w:lsdException w:name="Medium List 1 Accent 3" w:uiPriority="65"/>
-    <w:lsdException w:name="Medium List 2 Accent 3" w:uiPriority="66"/>
-    <w:lsdException w:name="Medium Grid 1 Accent 3" w:uiPriority="67"/>
-    <w:lsdException w:name="Medium Grid 2 Accent 3" w:uiPriority="68"/>
-    <w:lsdException w:name="Medium Grid 3 Accent 3" w:uiPriority="69"/>
-    <w:lsdException w:name="Dark List Accent 3" w:uiPriority="70"/>
-    <w:lsdException w:name="Colorful Shading Accent 3" w:uiPriority="71"/>
-    <w:lsdException w:name="Colorful List Accent 3" w:uiPriority="72"/>
-    <w:lsdException w:name="Colorful Grid Accent 3" w:uiPriority="73"/>
-    <w:lsdException w:name="Light Shading Accent 4" w:uiPriority="60"/>
-    <w:lsdException w:name="Light List Accent 4" w:uiPriority="61"/>
-    <w:lsdException w:name="Light Grid Accent 4" w:uiPriority="62"/>
-    <w:lsdException w:name="Medium Shading 1 Accent 4" w:uiPriority="63"/>
-    <w:lsdException w:name="Medium Shading 2 Accent 4" w:uiPriority="64"/>
-    <w:lsdException w:name="Medium List 1 Accent 4" w:uiPriority="65"/>
-    <w:lsdException w:name="Medium List 2 Accent 4" w:uiPriority="66"/>
-    <w:lsdException w:name="Medium Grid 1 Accent 4" w:uiPriority="67"/>
-    <w:lsdException w:name="Medium Grid 2 Accent 4" w:uiPriority="68"/>
-    <w:lsdException w:name="Medium Grid 3 Accent 4" w:uiPriority="69"/>
-    <w:lsdException w:name="Dark List Accent 4" w:uiPriority="70"/>
-    <w:lsdException w:name="Colorful Shading Accent 4" w:uiPriority="71"/>
-    <w:lsdException w:name="Colorful List Accent 4" w:uiPriority="72"/>
-    <w:lsdException w:name="Colorful Grid Accent 4" w:uiPriority="73"/>
-    <w:lsdException w:name="Light Shading Accent 5" w:uiPriority="60"/>
-    <w:lsdException w:name="Light List Accent 5" w:uiPriority="61"/>
-    <w:lsdException w:name="Light Grid Accent 5" w:uiPriority="62"/>
-    <w:lsdException w:name="Medium Shading 1 Accent 5" w:uiPriority="63"/>
-    <w:lsdException w:name="Medium Shading 2 Accent 5" w:uiPriority="64"/>
-    <w:lsdException w:name="Medium List 1 Accent 5" w:uiPriority="65"/>
-    <w:lsdException w:name="Medium List 2 Accent 5" w:uiPriority="66"/>
-    <w:lsdException w:name="Medium Grid 1 Accent 5" w:uiPriority="67"/>
-    <w:lsdException w:name="Medium Grid 2 Accent 5" w:uiPriority="68"/>
-    <w:lsdException w:name="Medium Grid 3 Accent 5" w:uiPriority="69"/>
-    <w:lsdException w:name="Dark List Accent 5" w:uiPriority="70"/>
-    <w:lsdException w:name="Colorful Shading Accent 5" w:uiPriority="71"/>
-    <w:lsdException w:name="Colorful List Accent 5" w:uiPriority="72"/>
-    <w:lsdException w:name="Colorful Grid Accent 5" w:uiPriority="73"/>
-    <w:lsdException w:name="Light Shading Accent 6" w:uiPriority="60"/>
-    <w:lsdException w:name="Light List Accent 6" w:uiPriority="61"/>
-    <w:lsdException w:name="Light Grid Accent 6" w:uiPriority="62"/>
-    <w:lsdException w:name="Medium Shading 1 Accent 6" w:uiPriority="63"/>
-    <w:lsdException w:name="Medium Shading 2 Accent 6" w:uiPriority="64"/>
-    <w:lsdException w:name="Medium List 1 Accent 6" w:uiPriority="65"/>
-    <w:lsdException w:name="Medium List 2 Accent 6" w:uiPriority="66"/>
-    <w:lsdException w:name="Medium Grid 1 Accent 6" w:uiPriority="67"/>
-    <w:lsdException w:name="Medium Grid 2 Accent 6" w:uiPriority="68"/>
-    <w:lsdException w:name="Medium Grid 3 Accent 6" w:uiPriority="69"/>
-    <w:lsdException w:name="Dark List Accent 6" w:uiPriority="70"/>
-    <w:lsdException w:name="Colorful Shading Accent 6" w:uiPriority="71"/>
-    <w:lsdException w:name="Colorful List Accent 6" w:uiPriority="72"/>
-    <w:lsdException w:name="Colorful Grid Accent 6" w:uiPriority="73"/>
-    <w:lsdException w:name="Subtle Emphasis" w:uiPriority="19" w:qFormat="1"/>
-    <w:lsdException w:name="Intense Emphasis" w:uiPriority="21" w:qFormat="1"/>
-    <w:lsdException w:name="Subtle Reference" w:uiPriority="31" w:qFormat="1"/>
-    <w:lsdException w:name="Intense Reference" w:uiPriority="32" w:qFormat="1"/>
-    <w:lsdException w:name="Book Title" w:uiPriority="33" w:qFormat="1"/>
-    <w:lsdException w:name="Bibliography" w:semiHidden="1" w:uiPriority="37" w:unhideWhenUsed="1"/>
-    <w:lsdException w:name="TOC Heading" w:semiHidden="1" w:uiPriority="39" w:unhideWhenUsed="1" w:qFormat="1"/>
-    <w:lsdException w:name="Plain Table 1" w:uiPriority="41"/>
-    <w:lsdException w:name="Plain Table 2" w:uiPriority="42"/>
-    <w:lsdException w:name="Plain Table 3" w:uiPriority="43"/>
-    <w:lsdException w:name="Plain Table 4" w:uiPriority="44"/>
-    <w:lsdException w:name="Plain Table 5" w:uiPriority="45"/>
-    <w:lsdException w:name="Grid Table Light" w:uiPriority="40"/>
-    <w:lsdException w:name="Grid Table 1 Light" w:uiPriority="46"/>
-    <w:lsdException w:name="Grid Table 2" w:uiPriority="47"/>
-    <w:lsdException w:name="Grid Table 3" w:uiPriority="48"/>
-    <w:lsdException w:name="Grid Table 4" w:uiPriority="49"/>
-    <w:lsdException w:name="Grid Table 5 Dark" w:uiPriority="50"/>
-    <w:lsdException w:name="Grid Table 6 Colorful" w:uiPriority="51"/>
-    <w:lsdException w:name="Grid Table 7 Colorful" w:uiPriority="52"/>
-    <w:lsdException w:name="Grid Table 1 Light Accent 1" w:uiPriority="46"/>
-    <w:lsdException w:name="Grid Table 2 Accent 1" w:uiPriority="47"/>
-    <w:lsdException w:name="Grid Table 3 Accent 1" w:uiPriority="48"/>
-    <w:lsdException w:name="Grid Table 4 Accent 1" w:uiPriority="49"/>
-    <w:lsdException w:name="Grid Table 5 Dark Accent 1" w:uiPriority="50"/>
-    <w:lsdException w:name="Grid Table 6 Colorful Accent 1" w:uiPriority="51"/>
-    <w:lsdException w:name="Grid Table 7 Colorful Accent 1" w:uiPriority="52"/>
-    <w:lsdException w:name="Grid Table 1 Light Accent 2" w:uiPriority="46"/>
-    <w:lsdException w:name="Grid Table 2 Accent 2" w:uiPriority="47"/>
-    <w:lsdException w:name="Grid Table 3 Accent 2" w:uiPriority="48"/>
-    <w:lsdException w:name="Grid Table 4 Accent 2" w:uiPriority="49"/>
-    <w:lsdException w:name="Grid Table 5 Dark Accent 2" w:uiPriority="50"/>
-    <w:lsdException w:name="Grid Table 6 Colorful Accent 2" w:uiPriority="51"/>
-    <w:lsdException w:name="Grid Table 7 Colorful Accent 2" w:uiPriority="52"/>
-    <w:lsdException w:name="Grid Table 1 Light Accent 3" w:uiPriority="46"/>
-    <w:lsdException w:name="Grid Table 2 Accent 3" w:uiPriority="47"/>
-    <w:lsdException w:name="Grid Table 3 Accent 3" w:uiPriority="48"/>
-    <w:lsdException w:name="Grid Table 4 Accent 3" w:uiPriority="49"/>
-    <w:lsdException w:name="Grid Table 5 Dark Accent 3" w:uiPriority="50"/>
-    <w:lsdException w:name="Grid Table 6 Colorful Accent 3" w:uiPriority="51"/>
-    <w:lsdException w:name="Grid Table 7 Colorful Accent 3" w:uiPriority="52"/>
-    <w:lsdException w:name="Grid Table 1 Light Accent 4" w:uiPriority="46"/>
-    <w:lsdException w:name="Grid Table 2 Accent 4" w:uiPriority="47"/>
-    <w:lsdException w:name="Grid Table 3 Accent 4" w:uiPriority="48"/>
-    <w:lsdException w:name="Grid Table 4 Accent 4" w:uiPriority="49"/>
-    <w:lsdException w:name="Grid Table 5 Dark Accent 4" w:uiPriority="50"/>
-    <w:lsdException w:name="Grid Table 6 Colorful Accent 4" w:uiPriority="51"/>
-    <w:lsdException w:name="Grid Table 7 Colorful Accent 4" w:uiPriority="52"/>
-    <w:lsdException w:name="Grid Table 1 Light Accent 5" w:uiPriority="46"/>
-    <w:lsdException w:name="Grid Table 2 Accent 5" w:uiPriority="47"/>
-    <w:lsdException w:name="Grid Table 3 Accent 5" w:uiPriority="48"/>
-    <w:lsdException w:name="Grid Table 4 Accent 5" w:uiPriority="49"/>
-    <w:lsdException w:name="Grid Table 5 Dark Accent 5" w:uiPriority="50"/>
-    <w:lsdException w:name="Grid Table 6 Colorful Accent 5" w:uiPriority="51"/>
-    <w:lsdException w:name="Grid Table 7 Colorful Accent 5" w:uiPriority="52"/>
-    <w:lsdException w:name="Grid Table 1 Light Accent 6" w:uiPriority="46"/>
-    <w:lsdException w:name="Grid Table 2 Accent 6" w:uiPriority="47"/>
-    <w:lsdException w:name="Grid Table 3 Accent 6" w:uiPriority="48"/>
-    <w:lsdException w:name="Grid Table 4 Accent 6" w:uiPriority="49"/>
-    <w:lsdException w:name="Grid Table 5 Dark Accent 6" w:uiPriority="50"/>
-    <w:lsdException w:name="Grid Table 6 Colorful Accent 6" w:uiPriority="51"/>
-    <w:lsdException w:name="Grid Table 7 Colorful Accent 6" w:uiPriority="52"/>
-    <w:lsdException w:name="List Table 1 Light" w:uiPriority="46"/>
-    <w:lsdException w:name="List Table 2" w:uiPriority="47"/>
-    <w:lsdException w:name="List Table 3" w:uiPriority="48"/>
-    <w:lsdException w:name="List Table 4" w:uiPriority="49"/>
-    <w:lsdException w:name="List Table 5 Dark" w:uiPriority="50"/>
-    <w:lsdException w:name="List Table 6 Colorful" w:uiPriority="51"/>
-    <w:lsdException w:name="List Table 7 Colorful" w:uiPriority="52"/>
-    <w:lsdException w:name="List Table 1 Light Accent 1" w:uiPriority="46"/>
-    <w:lsdException w:name="List Table 2 Accent 1" w:uiPriority="47"/>
-    <w:lsdException w:name="List Table 3 Accent 1" w:uiPriority="48"/>
-    <w:lsdException w:name="List Table 4 Accent 1" w:uiPriority="49"/>
-    <w:lsdException w:name="List Table 5 Dark Accent 1" w:uiPriority="50"/>
-    <w:lsdException w:name="List Table 6 Colorful Accent 1" w:uiPriority="51"/>
-    <w:lsdException w:name="List Table 7 Colorful Accent 1" w:uiPriority="52"/>
-    <w:lsdException w:name="List Table 1 Light Accent 2" w:uiPriority="46"/>
-    <w:lsdException w:name="List Table 2 Accent 2" w:uiPriority="47"/>
-    <w:lsdException w:name="List Table 3 Accent 2" w:uiPriority="48"/>
-    <w:lsdException w:name="List Table 4 Accent 2" w:uiPriority="49"/>
-    <w:lsdException w:name="List Table 5 Dark Accent 2" w:uiPriority="50"/>
-    <w:lsdException w:name="List Table 6 Colorful Accent 2" w:uiPriority="51"/>
-    <w:lsdException w:name="List Table 7 Colorful Accent 2" w:uiPriority="52"/>
-    <w:lsdException w:name="List Table 1 Light Accent 3" w:uiPriority="46"/>
-    <w:lsdException w:name="List Table 2 Accent 3" w:uiPriority="47"/>
-    <w:lsdException w:name="List Table 3 Accent 3" w:uiPriority="48"/>
-    <w:lsdException w:name="List Table 4 Accent 3" w:uiPriority="49"/>
-    <w:lsdException w:name="List Table 5 Dark Accent 3" w:uiPriority="50"/>
-    <w:lsdException w:name="List Table 6 Colorful Accent 3" w:uiPriority="51"/>
-    <w:lsdException w:name="List Table 7 Colorful Accent 3" w:uiPriority="52"/>
-    <w:lsdException w:name="List Table 1 Light Accent 4" w:uiPriority="46"/>
-    <w:lsdException w:name="List Table 2 Accent 4" w:uiPriority="47"/>
-    <w:lsdException w:name="List Table 3 Accent 4" w:uiPriority="48"/>
-    <w:lsdException w:name="List Table 4 Accent 4" w:uiPriority="49"/>
-    <w:lsdException w:name="List Table 5 Dark Accent 4" w:uiPriority="50"/>
-    <w:lsdException w:name="List Table 6 Colorful Accent 4" w:uiPriority="51"/>
-    <w:lsdException w:name="List Table 7 Colorful Accent 4" w:uiPriority="52"/>
-    <w:lsdException w:name="List Table 1 Light Accent 5" w:uiPriority="46"/>
-    <w:lsdException w:name="List Table 2 Accent 5" w:uiPriority="47"/>
-    <w:lsdException w:name="List Table 3 Accent 5" w:uiPriority="48"/>
-    <w:lsdException w:name="List Table 4 Accent 5" w:uiPriority="49"/>
-    <w:lsdException w:name="List Table 5 Dark Accent 5" w:uiPriority="50"/>
-    <w:lsdException w:name="List Table 6 Colorful Accent 5" w:uiPriority="51"/>
-    <w:lsdException w:name="List Table 7 Colorful Accent 5" w:uiPriority="52"/>
-    <w:lsdException w:name="List Table 1 Light Accent 6" w:uiPriority="46"/>
-    <w:lsdException w:name="List Table 2 Accent 6" w:uiPriority="47"/>
-    <w:lsdException w:name="List Table 3 Accent 6" w:uiPriority="48"/>
-    <w:lsdException w:name="List Table 4 Accent 6" w:uiPriority="49"/>
-    <w:lsdException w:name="List Table 5 Dark Accent 6" w:uiPriority="50"/>
-    <w:lsdException w:name="List Table 6 Colorful Accent 6" w:uiPriority="51"/>
-    <w:lsdException w:name="List Table 7 Colorful Accent 6" w:uiPriority="52"/>
+  <w:latentStyles w:defLockedState="0" w:defUIPriority="99" w:defSemiHidden="1" w:defUnhideWhenUsed="1" w:defQFormat="0" w:count="267">
+    <w:lsdException w:name="Normal" w:semiHidden="0" w:uiPriority="0" w:unhideWhenUsed="0" w:qFormat="1"/>
+    <w:lsdException w:name="heading 1" w:semiHidden="0" w:uiPriority="9" w:unhideWhenUsed="0" w:qFormat="1"/>
+    <w:lsdException w:name="heading 2" w:uiPriority="9" w:qFormat="1"/>
+    <w:lsdException w:name="heading 3" w:uiPriority="9" w:qFormat="1"/>
+    <w:lsdException w:name="heading 4" w:uiPriority="9" w:qFormat="1"/>
+    <w:lsdException w:name="heading 5" w:uiPriority="9" w:qFormat="1"/>
+    <w:lsdException w:name="heading 6" w:uiPriority="9" w:qFormat="1"/>
+    <w:lsdException w:name="heading 7" w:uiPriority="9" w:qFormat="1"/>
+    <w:lsdException w:name="heading 8" w:uiPriority="9" w:qFormat="1"/>
+    <w:lsdException w:name="heading 9" w:uiPriority="9" w:qFormat="1"/>
+    <w:lsdException w:name="toc 1" w:uiPriority="39"/>
+    <w:lsdException w:name="toc 2" w:uiPriority="39"/>
+    <w:lsdException w:name="toc 3" w:uiPriority="39"/>
+    <w:lsdException w:name="toc 4" w:uiPriority="39"/>
+    <w:lsdException w:name="toc 5" w:uiPriority="39"/>
+    <w:lsdException w:name="toc 6" w:uiPriority="39"/>
+    <w:lsdException w:name="toc 7" w:uiPriority="39"/>
+    <w:lsdException w:name="toc 8" w:uiPriority="39"/>
+    <w:lsdException w:name="toc 9" w:uiPriority="39"/>
+    <w:lsdException w:name="caption" w:uiPriority="35" w:qFormat="1"/>
+    <w:lsdException w:name="Title" w:semiHidden="0" w:uiPriority="10" w:unhideWhenUsed="0" w:qFormat="1"/>
+    <w:lsdException w:name="Default Paragraph Font" w:uiPriority="1"/>
+    <w:lsdException w:name="Subtitle" w:semiHidden="0" w:uiPriority="11" w:unhideWhenUsed="0" w:qFormat="1"/>
+    <w:lsdException w:name="Strong" w:semiHidden="0" w:uiPriority="22" w:unhideWhenUsed="0" w:qFormat="1"/>
+    <w:lsdException w:name="Emphasis" w:semiHidden="0" w:uiPriority="20" w:unhideWhenUsed="0" w:qFormat="1"/>
+    <w:lsdException w:name="Table Grid" w:semiHidden="0" w:uiPriority="39" w:unhideWhenUsed="0"/>
+    <w:lsdException w:name="Placeholder Text" w:unhideWhenUsed="0"/>
+    <w:lsdException w:name="No Spacing" w:semiHidden="0" w:uiPriority="1" w:unhideWhenUsed="0" w:qFormat="1"/>
+    <w:lsdException w:name="Light Shading" w:semiHidden="0" w:uiPriority="60" w:unhideWhenUsed="0"/>
+    <w:lsdException w:name="Light List" w:semiHidden="0" w:uiPriority="61" w:unhideWhenUsed="0"/>
+    <w:lsdException w:name="Light Grid" w:semiHidden="0" w:uiPriority="62" w:unhideWhenUsed="0"/>
+    <w:lsdException w:name="Medium Shading 1" w:semiHidden="0" w:uiPriority="63" w:unhideWhenUsed="0"/>
+    <w:lsdException w:name="Medium Shading 2" w:semiHidden="0" w:uiPriority="64" w:unhideWhenUsed="0"/>
+    <w:lsdException w:name="Medium List 1" w:semiHidden="0" w:uiPriority="65" w:unhideWhenUsed="0"/>
+    <w:lsdException w:name="Medium List 2" w:semiHidden="0" w:uiPriority="66" w:unhideWhenUsed="0"/>
+    <w:lsdException w:name="Medium Grid 1" w:semiHidden="0" w:uiPriority="67" w:unhideWhenUsed="0"/>
+    <w:lsdException w:name="Medium Grid 2" w:semiHidden="0" w:uiPriority="68" w:unhideWhenUsed="0"/>
+    <w:lsdException w:name="Medium Grid 3" w:semiHidden="0" w:uiPriority="69" w:unhideWhenUsed="0"/>
+    <w:lsdException w:name="Dark List" w:semiHidden="0" w:uiPriority="70" w:unhideWhenUsed="0"/>
+    <w:lsdException w:name="Colorful Shading" w:semiHidden="0" w:uiPriority="71" w:unhideWhenUsed="0"/>
+    <w:lsdException w:name="Colorful List" w:semiHidden="0" w:uiPriority="72" w:unhideWhenUsed="0"/>
+    <w:lsdException w:name="Colorful Grid" w:semiHidden="0" w:uiPriority="73" w:unhideWhenUsed="0"/>
+    <w:lsdException w:name="Light Shading Accent 1" w:semiHidden="0" w:uiPriority="60" w:unhideWhenUsed="0"/>
+    <w:lsdException w:name="Light List Accent 1" w:semiHidden="0" w:uiPriority="61" w:unhideWhenUsed="0"/>
+    <w:lsdException w:name="Light Grid Accent 1" w:semiHidden="0" w:uiPriority="62" w:unhideWhenUsed="0"/>
+    <w:lsdException w:name="Medium Shading 1 Accent 1" w:semiHidden="0" w:uiPriority="63" w:unhideWhenUsed="0"/>
+    <w:lsdException w:name="Medium Shading 2 Accent 1" w:semiHidden="0" w:uiPriority="64" w:unhideWhenUsed="0"/>
+    <w:lsdException w:name="Medium List 1 Accent 1" w:semiHidden="0" w:uiPriority="65" w:unhideWhenUsed="0"/>
+    <w:lsdException w:name="Revision" w:unhideWhenUsed="0"/>
+    <w:lsdException w:name="List Paragraph" w:semiHidden="0" w:uiPriority="34" w:unhideWhenUsed="0" w:qFormat="1"/>
+    <w:lsdException w:name="Quote" w:semiHidden="0" w:uiPriority="29" w:unhideWhenUsed="0" w:qFormat="1"/>
+    <w:lsdException w:name="Intense Quote" w:semiHidden="0" w:uiPriority="30" w:unhideWhenUsed="0" w:qFormat="1"/>
+    <w:lsdException w:name="Medium List 2 Accent 1" w:semiHidden="0" w:uiPriority="66" w:unhideWhenUsed="0"/>
+    <w:lsdException w:name="Medium Grid 1 Accent 1" w:semiHidden="0" w:uiPriority="67" w:unhideWhenUsed="0"/>
+    <w:lsdException w:name="Medium Grid 2 Accent 1" w:semiHidden="0" w:uiPriority="68" w:unhideWhenUsed="0"/>
+    <w:lsdException w:name="Medium Grid 3 Accent 1" w:semiHidden="0" w:uiPriority="69" w:unhideWhenUsed="0"/>
+    <w:lsdException w:name="Dark List Accent 1" w:semiHidden="0" w:uiPriority="70" w:unhideWhenUsed="0"/>
+    <w:lsdException w:name="Colorful Shading Accent 1" w:semiHidden="0" w:uiPriority="71" w:unhideWhenUsed="0"/>
+    <w:lsdException w:name="Colorful List Accent 1" w:semiHidden="0" w:uiPriority="72" w:unhideWhenUsed="0"/>
+    <w:lsdException w:name="Colorful Grid Accent 1" w:semiHidden="0" w:uiPriority="73" w:unhideWhenUsed="0"/>
+    <w:lsdException w:name="Light Shading Accent 2" w:semiHidden="0" w:uiPriority="60" w:unhideWhenUsed="0"/>
+    <w:lsdException w:name="Light List Accent 2" w:semiHidden="0" w:uiPriority="61" w:unhideWhenUsed="0"/>
+    <w:lsdException w:name="Light Grid Accent 2" w:semiHidden="0" w:uiPriority="62" w:unhideWhenUsed="0"/>
+    <w:lsdException w:name="Medium Shading 1 Accent 2" w:semiHidden="0" w:uiPriority="63" w:unhideWhenUsed="0"/>
+    <w:lsdException w:name="Medium Shading 2 Accent 2" w:semiHidden="0" w:uiPriority="64" w:unhideWhenUsed="0"/>
+    <w:lsdException w:name="Medium List 1 Accent 2" w:semiHidden="0" w:uiPriority="65" w:unhideWhenUsed="0"/>
+    <w:lsdException w:name="Medium List 2 Accent 2" w:semiHidden="0" w:uiPriority="66" w:unhideWhenUsed="0"/>
+    <w:lsdException w:name="Medium Grid 1 Accent 2" w:semiHidden="0" w:uiPriority="67" w:unhideWhenUsed="0"/>
+    <w:lsdException w:name="Medium Grid 2 Accent 2" w:semiHidden="0" w:uiPriority="68" w:unhideWhenUsed="0"/>
+    <w:lsdException w:name="Medium Grid 3 Accent 2" w:semiHidden="0" w:uiPriority="69" w:unhideWhenUsed="0"/>
+    <w:lsdException w:name="Dark List Accent 2" w:semiHidden="0" w:uiPriority="70" w:unhideWhenUsed="0"/>
+    <w:lsdException w:name="Colorful Shading Accent 2" w:semiHidden="0" w:uiPriority="71" w:unhideWhenUsed="0"/>
+    <w:lsdException w:name="Colorful List Accent 2" w:semiHidden="0" w:uiPriority="72" w:unhideWhenUsed="0"/>
+    <w:lsdException w:name="Colorful Grid Accent 2" w:semiHidden="0" w:uiPriority="73" w:unhideWhenUsed="0"/>
+    <w:lsdException w:name="Light Shading Accent 3" w:semiHidden="0" w:uiPriority="60" w:unhideWhenUsed="0"/>
+    <w:lsdException w:name="Light List Accent 3" w:semiHidden="0" w:uiPriority="61" w:unhideWhenUsed="0"/>
+    <w:lsdException w:name="Light Grid Accent 3" w:semiHidden="0" w:uiPriority="62" w:unhideWhenUsed="0"/>
+    <w:lsdException w:name="Medium Shading 1 Accent 3" w:semiHidden="0" w:uiPriority="63" w:unhideWhenUsed="0"/>
+    <w:lsdException w:name="Medium Shading 2 Accent 3" w:semiHidden="0" w:uiPriority="64" w:unhideWhenUsed="0"/>
+    <w:lsdException w:name="Medium List 1 Accent 3" w:semiHidden="0" w:uiPriority="65" w:unhideWhenUsed="0"/>
+    <w:lsdException w:name="Medium List 2 Accent 3" w:semiHidden="0" w:uiPriority="66" w:unhideWhenUsed="0"/>
+    <w:lsdException w:name="Medium Grid 1 Accent 3" w:semiHidden="0" w:uiPriority="67" w:unhideWhenUsed="0"/>
+    <w:lsdException w:name="Medium Grid 2 Accent 3" w:semiHidden="0" w:uiPriority="68" w:unhideWhenUsed="0"/>
+    <w:lsdException w:name="Medium Grid 3 Accent 3" w:semiHidden="0" w:uiPriority="69" w:unhideWhenUsed="0"/>
+    <w:lsdException w:name="Dark List Accent 3" w:semiHidden="0" w:uiPriority="70" w:unhideWhenUsed="0"/>
+    <w:lsdException w:name="Colorful Shading Accent 3" w:semiHidden="0" w:uiPriority="71" w:unhideWhenUsed="0"/>
+    <w:lsdException w:name="Colorful List Accent 3" w:semiHidden="0" w:uiPriority="72" w:unhideWhenUsed="0"/>
+    <w:lsdException w:name="Colorful Grid Accent 3" w:semiHidden="0" w:uiPriority="73" w:unhideWhenUsed="0"/>
+    <w:lsdException w:name="Light Shading Accent 4" w:semiHidden="0" w:uiPriority="60" w:unhideWhenUsed="0"/>
+    <w:lsdException w:name="Light List Accent 4" w:semiHidden="0" w:uiPriority="61" w:unhideWhenUsed="0"/>
+    <w:lsdException w:name="Light Grid Accent 4" w:semiHidden="0" w:uiPriority="62" w:unhideWhenUsed="0"/>
+    <w:lsdException w:name="Medium Shading 1 Accent 4" w:semiHidden="0" w:uiPriority="63" w:unhideWhenUsed="0"/>
+    <w:lsdException w:name="Medium Shading 2 Accent 4" w:semiHidden="0" w:uiPriority="64" w:unhideWhenUsed="0"/>
+    <w:lsdException w:name="Medium List 1 Accent 4" w:semiHidden="0" w:uiPriority="65" w:unhideWhenUsed="0"/>
+    <w:lsdException w:name="Medium List 2 Accent 4" w:semiHidden="0" w:uiPriority="66" w:unhideWhenUsed="0"/>
+    <w:lsdException w:name="Medium Grid 1 Accent 4" w:semiHidden="0" w:uiPriority="67" w:unhideWhenUsed="0"/>
+    <w:lsdException w:name="Medium Grid 2 Accent 4" w:semiHidden="0" w:uiPriority="68" w:unhideWhenUsed="0"/>
+    <w:lsdException w:name="Medium Grid 3 Accent 4" w:semiHidden="0" w:uiPriority="69" w:unhideWhenUsed="0"/>
+    <w:lsdException w:name="Dark List Accent 4" w:semiHidden="0" w:uiPriority="70" w:unhideWhenUsed="0"/>
+    <w:lsdException w:name="Colorful Shading Accent 4" w:semiHidden="0" w:uiPriority="71" w:unhideWhenUsed="0"/>
+    <w:lsdException w:name="Colorful List Accent 4" w:semiHidden="0" w:uiPriority="72" w:unhideWhenUsed="0"/>
+    <w:lsdException w:name="Colorful Grid Accent 4" w:semiHidden="0" w:uiPriority="73" w:unhideWhenUsed="0"/>
+    <w:lsdException w:name="Light Shading Accent 5" w:semiHidden="0" w:uiPriority="60" w:unhideWhenUsed="0"/>
+    <w:lsdException w:name="Light List Accent 5" w:semiHidden="0" w:uiPriority="61" w:unhideWhenUsed="0"/>
+    <w:lsdException w:name="Light Grid Accent 5" w:semiHidden="0" w:uiPriority="62" w:unhideWhenUsed="0"/>
+    <w:lsdException w:name="Medium Shading 1 Accent 5" w:semiHidden="0" w:uiPriority="63" w:unhideWhenUsed="0"/>
+    <w:lsdException w:name="Medium Shading 2 Accent 5" w:semiHidden="0" w:uiPriority="64" w:unhideWhenUsed="0"/>
+    <w:lsdException w:name="Medium List 1 Accent 5" w:semiHidden="0" w:uiPriority="65" w:unhideWhenUsed="0"/>
+    <w:lsdException w:name="Medium List 2 Accent 5" w:semiHidden="0" w:uiPriority="66" w:unhideWhenUsed="0"/>
+    <w:lsdException w:name="Medium Grid 1 Accent 5" w:semiHidden="0" w:uiPriority="67" w:unhideWhenUsed="0"/>
+    <w:lsdException w:name="Medium Grid 2 Accent 5" w:semiHidden="0" w:uiPriority="68" w:unhideWhenUsed="0"/>
+    <w:lsdException w:name="Medium Grid 3 Accent 5" w:semiHidden="0" w:uiPriority="69" w:unhideWhenUsed="0"/>
+    <w:lsdException w:name="Dark List Accent 5" w:semiHidden="0" w:uiPriority="70" w:unhideWhenUsed="0"/>
+    <w:lsdException w:name="Colorful Shading Accent 5" w:semiHidden="0" w:uiPriority="71" w:unhideWhenUsed="0"/>
+    <w:lsdException w:name="Colorful List Accent 5" w:semiHidden="0" w:uiPriority="72" w:unhideWhenUsed="0"/>
+    <w:lsdException w:name="Colorful Grid Accent 5" w:semiHidden="0" w:uiPriority="73" w:unhideWhenUsed="0"/>
+    <w:lsdException w:name="Light Shading Accent 6" w:semiHidden="0" w:uiPriority="60" w:unhideWhenUsed="0"/>
+    <w:lsdException w:name="Light List Accent 6" w:semiHidden="0" w:uiPriority="61" w:unhideWhenUsed="0"/>
+    <w:lsdException w:name="Light Grid Accent 6" w:semiHidden="0" w:uiPriority="62" w:unhideWhenUsed="0"/>
+    <w:lsdException w:name="Medium Shading 1 Accent 6" w:semiHidden="0" w:uiPriority="63" w:unhideWhenUsed="0"/>
+    <w:lsdException w:name="Medium Shading 2 Accent 6" w:semiHidden="0" w:uiPriority="64" w:unhideWhenUsed="0"/>
+    <w:lsdException w:name="Medium List 1 Accent 6" w:semiHidden="0" w:uiPriority="65" w:unhideWhenUsed="0"/>
+    <w:lsdException w:name="Medium List 2 Accent 6" w:semiHidden="0" w:uiPriority="66" w:unhideWhenUsed="0"/>
+    <w:lsdException w:name="Medium Grid 1 Accent 6" w:semiHidden="0" w:uiPriority="67" w:unhideWhenUsed="0"/>
+    <w:lsdException w:name="Medium Grid 2 Accent 6" w:semiHidden="0" w:uiPriority="68" w:unhideWhenUsed="0"/>
+    <w:lsdException w:name="Medium Grid 3 Accent 6" w:semiHidden="0" w:uiPriority="69" w:unhideWhenUsed="0"/>
+    <w:lsdException w:name="Dark List Accent 6" w:semiHidden="0" w:uiPriority="70" w:unhideWhenUsed="0"/>
+    <w:lsdException w:name="Colorful Shading Accent 6" w:semiHidden="0" w:uiPriority="71" w:unhideWhenUsed="0"/>
+    <w:lsdException w:name="Colorful List Accent 6" w:semiHidden="0" w:uiPriority="72" w:unhideWhenUsed="0"/>
+    <w:lsdException w:name="Colorful Grid Accent 6" w:semiHidden="0" w:uiPriority="73" w:unhideWhenUsed="0"/>
+    <w:lsdException w:name="Subtle Emphasis" w:semiHidden="0" w:uiPriority="19" w:unhideWhenUsed="0" w:qFormat="1"/>
+    <w:lsdException w:name="Intense Emphasis" w:semiHidden="0" w:uiPriority="21" w:unhideWhenUsed="0" w:qFormat="1"/>
+    <w:lsdException w:name="Subtle Reference" w:semiHidden="0" w:uiPriority="31" w:unhideWhenUsed="0" w:qFormat="1"/>
+    <w:lsdException w:name="Intense Reference" w:semiHidden="0" w:uiPriority="32" w:unhideWhenUsed="0" w:qFormat="1"/>
+    <w:lsdException w:name="Book Title" w:semiHidden="0" w:uiPriority="33" w:unhideWhenUsed="0" w:qFormat="1"/>
+    <w:lsdException w:name="Bibliography" w:uiPriority="37"/>
+    <w:lsdException w:name="TOC Heading" w:uiPriority="39" w:qFormat="1"/>
   </w:latentStyles>
   <w:style w:type="paragraph" w:default="1" w:styleId="Normal">
     <w:name w:val="Normal"/>
@@ -5358,6 +6628,310 @@
       </w:tblCellMar>
     </w:tblPr>
   </w:style>
+  <w:style w:type="paragraph" w:styleId="Header">
+    <w:name w:val="header"/>
+    <w:basedOn w:val="Normal"/>
+    <w:link w:val="HeaderChar"/>
+    <w:uiPriority w:val="99"/>
+    <w:unhideWhenUsed/>
+    <w:rsid w:val="00AD3278"/>
+    <w:pPr>
+      <w:tabs>
+        <w:tab w:val="center" w:pos="4703"/>
+        <w:tab w:val="right" w:pos="9406"/>
+      </w:tabs>
+      <w:spacing w:after="0" w:line="240" w:lineRule="auto"/>
+    </w:pPr>
+  </w:style>
+  <w:style w:type="character" w:customStyle="1" w:styleId="HeaderChar">
+    <w:name w:val="Header Char"/>
+    <w:basedOn w:val="DefaultParagraphFont"/>
+    <w:link w:val="Header"/>
+    <w:uiPriority w:val="99"/>
+    <w:rsid w:val="00AD3278"/>
+  </w:style>
+  <w:style w:type="paragraph" w:styleId="Footer">
+    <w:name w:val="footer"/>
+    <w:basedOn w:val="Normal"/>
+    <w:link w:val="FooterChar"/>
+    <w:uiPriority w:val="99"/>
+    <w:unhideWhenUsed/>
+    <w:rsid w:val="00AD3278"/>
+    <w:pPr>
+      <w:tabs>
+        <w:tab w:val="center" w:pos="4703"/>
+        <w:tab w:val="right" w:pos="9406"/>
+      </w:tabs>
+      <w:spacing w:after="0" w:line="240" w:lineRule="auto"/>
+    </w:pPr>
+  </w:style>
+  <w:style w:type="character" w:customStyle="1" w:styleId="FooterChar">
+    <w:name w:val="Footer Char"/>
+    <w:basedOn w:val="DefaultParagraphFont"/>
+    <w:link w:val="Footer"/>
+    <w:uiPriority w:val="99"/>
+    <w:rsid w:val="00AD3278"/>
+  </w:style>
+</w:styles>
+</file>
+
+<file path=word/stylesWithEffects.xml><?xml version="1.0" encoding="utf-8"?>
+<w:styles xmlns:wpc="http://schemas.microsoft.com/office/word/2010/wordprocessingCanvas" xmlns:mc="http://schemas.openxmlformats.org/markup-compatibility/2006" xmlns:o="urn:schemas-microsoft-com:office:office" xmlns:r="http://schemas.openxmlformats.org/officeDocument/2006/relationships" xmlns:m="http://schemas.openxmlformats.org/officeDocument/2006/math" xmlns:v="urn:schemas-microsoft-com:vml" xmlns:wp14="http://schemas.microsoft.com/office/word/2010/wordprocessingDrawing" xmlns:wp="http://schemas.openxmlformats.org/drawingml/2006/wordprocessingDrawing" xmlns:w10="urn:schemas-microsoft-com:office:word" xmlns:w="http://schemas.openxmlformats.org/wordprocessingml/2006/main" xmlns:w14="http://schemas.microsoft.com/office/word/2010/wordml" xmlns:wpg="http://schemas.microsoft.com/office/word/2010/wordprocessingGroup" xmlns:wpi="http://schemas.microsoft.com/office/word/2010/wordprocessingInk" xmlns:wne="http://schemas.microsoft.com/office/word/2006/wordml" xmlns:wps="http://schemas.microsoft.com/office/word/2010/wordprocessingShape" mc:Ignorable="w14 wp14">
+  <w:docDefaults>
+    <w:rPrDefault>
+      <w:rPr>
+        <w:rFonts w:asciiTheme="minorHAnsi" w:eastAsiaTheme="minorHAnsi" w:hAnsiTheme="minorHAnsi" w:cstheme="minorBidi"/>
+        <w:sz w:val="22"/>
+        <w:szCs w:val="22"/>
+        <w:lang w:val="fr-FR" w:eastAsia="en-US" w:bidi="ar-SA"/>
+      </w:rPr>
+    </w:rPrDefault>
+    <w:pPrDefault>
+      <w:pPr>
+        <w:spacing w:after="160" w:line="259" w:lineRule="auto"/>
+      </w:pPr>
+    </w:pPrDefault>
+  </w:docDefaults>
+  <w:latentStyles w:defLockedState="0" w:defUIPriority="99" w:defSemiHidden="1" w:defUnhideWhenUsed="1" w:defQFormat="0" w:count="267">
+    <w:lsdException w:name="Normal" w:semiHidden="0" w:uiPriority="0" w:unhideWhenUsed="0" w:qFormat="1"/>
+    <w:lsdException w:name="heading 1" w:semiHidden="0" w:uiPriority="9" w:unhideWhenUsed="0" w:qFormat="1"/>
+    <w:lsdException w:name="heading 2" w:uiPriority="9" w:qFormat="1"/>
+    <w:lsdException w:name="heading 3" w:uiPriority="9" w:qFormat="1"/>
+    <w:lsdException w:name="heading 4" w:uiPriority="9" w:qFormat="1"/>
+    <w:lsdException w:name="heading 5" w:uiPriority="9" w:qFormat="1"/>
+    <w:lsdException w:name="heading 6" w:uiPriority="9" w:qFormat="1"/>
+    <w:lsdException w:name="heading 7" w:uiPriority="9" w:qFormat="1"/>
+    <w:lsdException w:name="heading 8" w:uiPriority="9" w:qFormat="1"/>
+    <w:lsdException w:name="heading 9" w:uiPriority="9" w:qFormat="1"/>
+    <w:lsdException w:name="toc 1" w:uiPriority="39"/>
+    <w:lsdException w:name="toc 2" w:uiPriority="39"/>
+    <w:lsdException w:name="toc 3" w:uiPriority="39"/>
+    <w:lsdException w:name="toc 4" w:uiPriority="39"/>
+    <w:lsdException w:name="toc 5" w:uiPriority="39"/>
+    <w:lsdException w:name="toc 6" w:uiPriority="39"/>
+    <w:lsdException w:name="toc 7" w:uiPriority="39"/>
+    <w:lsdException w:name="toc 8" w:uiPriority="39"/>
+    <w:lsdException w:name="toc 9" w:uiPriority="39"/>
+    <w:lsdException w:name="caption" w:uiPriority="35" w:qFormat="1"/>
+    <w:lsdException w:name="Title" w:semiHidden="0" w:uiPriority="10" w:unhideWhenUsed="0" w:qFormat="1"/>
+    <w:lsdException w:name="Default Paragraph Font" w:uiPriority="1"/>
+    <w:lsdException w:name="Subtitle" w:semiHidden="0" w:uiPriority="11" w:unhideWhenUsed="0" w:qFormat="1"/>
+    <w:lsdException w:name="Strong" w:semiHidden="0" w:uiPriority="22" w:unhideWhenUsed="0" w:qFormat="1"/>
+    <w:lsdException w:name="Emphasis" w:semiHidden="0" w:uiPriority="20" w:unhideWhenUsed="0" w:qFormat="1"/>
+    <w:lsdException w:name="Table Grid" w:semiHidden="0" w:uiPriority="39" w:unhideWhenUsed="0"/>
+    <w:lsdException w:name="Placeholder Text" w:unhideWhenUsed="0"/>
+    <w:lsdException w:name="No Spacing" w:semiHidden="0" w:uiPriority="1" w:unhideWhenUsed="0" w:qFormat="1"/>
+    <w:lsdException w:name="Light Shading" w:semiHidden="0" w:uiPriority="60" w:unhideWhenUsed="0"/>
+    <w:lsdException w:name="Light List" w:semiHidden="0" w:uiPriority="61" w:unhideWhenUsed="0"/>
+    <w:lsdException w:name="Light Grid" w:semiHidden="0" w:uiPriority="62" w:unhideWhenUsed="0"/>
+    <w:lsdException w:name="Medium Shading 1" w:semiHidden="0" w:uiPriority="63" w:unhideWhenUsed="0"/>
+    <w:lsdException w:name="Medium Shading 2" w:semiHidden="0" w:uiPriority="64" w:unhideWhenUsed="0"/>
+    <w:lsdException w:name="Medium List 1" w:semiHidden="0" w:uiPriority="65" w:unhideWhenUsed="0"/>
+    <w:lsdException w:name="Medium List 2" w:semiHidden="0" w:uiPriority="66" w:unhideWhenUsed="0"/>
+    <w:lsdException w:name="Medium Grid 1" w:semiHidden="0" w:uiPriority="67" w:unhideWhenUsed="0"/>
+    <w:lsdException w:name="Medium Grid 2" w:semiHidden="0" w:uiPriority="68" w:unhideWhenUsed="0"/>
+    <w:lsdException w:name="Medium Grid 3" w:semiHidden="0" w:uiPriority="69" w:unhideWhenUsed="0"/>
+    <w:lsdException w:name="Dark List" w:semiHidden="0" w:uiPriority="70" w:unhideWhenUsed="0"/>
+    <w:lsdException w:name="Colorful Shading" w:semiHidden="0" w:uiPriority="71" w:unhideWhenUsed="0"/>
+    <w:lsdException w:name="Colorful List" w:semiHidden="0" w:uiPriority="72" w:unhideWhenUsed="0"/>
+    <w:lsdException w:name="Colorful Grid" w:semiHidden="0" w:uiPriority="73" w:unhideWhenUsed="0"/>
+    <w:lsdException w:name="Light Shading Accent 1" w:semiHidden="0" w:uiPriority="60" w:unhideWhenUsed="0"/>
+    <w:lsdException w:name="Light List Accent 1" w:semiHidden="0" w:uiPriority="61" w:unhideWhenUsed="0"/>
+    <w:lsdException w:name="Light Grid Accent 1" w:semiHidden="0" w:uiPriority="62" w:unhideWhenUsed="0"/>
+    <w:lsdException w:name="Medium Shading 1 Accent 1" w:semiHidden="0" w:uiPriority="63" w:unhideWhenUsed="0"/>
+    <w:lsdException w:name="Medium Shading 2 Accent 1" w:semiHidden="0" w:uiPriority="64" w:unhideWhenUsed="0"/>
+    <w:lsdException w:name="Medium List 1 Accent 1" w:semiHidden="0" w:uiPriority="65" w:unhideWhenUsed="0"/>
+    <w:lsdException w:name="Revision" w:unhideWhenUsed="0"/>
+    <w:lsdException w:name="List Paragraph" w:semiHidden="0" w:uiPriority="34" w:unhideWhenUsed="0" w:qFormat="1"/>
+    <w:lsdException w:name="Quote" w:semiHidden="0" w:uiPriority="29" w:unhideWhenUsed="0" w:qFormat="1"/>
+    <w:lsdException w:name="Intense Quote" w:semiHidden="0" w:uiPriority="30" w:unhideWhenUsed="0" w:qFormat="1"/>
+    <w:lsdException w:name="Medium List 2 Accent 1" w:semiHidden="0" w:uiPriority="66" w:unhideWhenUsed="0"/>
+    <w:lsdException w:name="Medium Grid 1 Accent 1" w:semiHidden="0" w:uiPriority="67" w:unhideWhenUsed="0"/>
+    <w:lsdException w:name="Medium Grid 2 Accent 1" w:semiHidden="0" w:uiPriority="68" w:unhideWhenUsed="0"/>
+    <w:lsdException w:name="Medium Grid 3 Accent 1" w:semiHidden="0" w:uiPriority="69" w:unhideWhenUsed="0"/>
+    <w:lsdException w:name="Dark List Accent 1" w:semiHidden="0" w:uiPriority="70" w:unhideWhenUsed="0"/>
+    <w:lsdException w:name="Colorful Shading Accent 1" w:semiHidden="0" w:uiPriority="71" w:unhideWhenUsed="0"/>
+    <w:lsdException w:name="Colorful List Accent 1" w:semiHidden="0" w:uiPriority="72" w:unhideWhenUsed="0"/>
+    <w:lsdException w:name="Colorful Grid Accent 1" w:semiHidden="0" w:uiPriority="73" w:unhideWhenUsed="0"/>
+    <w:lsdException w:name="Light Shading Accent 2" w:semiHidden="0" w:uiPriority="60" w:unhideWhenUsed="0"/>
+    <w:lsdException w:name="Light List Accent 2" w:semiHidden="0" w:uiPriority="61" w:unhideWhenUsed="0"/>
+    <w:lsdException w:name="Light Grid Accent 2" w:semiHidden="0" w:uiPriority="62" w:unhideWhenUsed="0"/>
+    <w:lsdException w:name="Medium Shading 1 Accent 2" w:semiHidden="0" w:uiPriority="63" w:unhideWhenUsed="0"/>
+    <w:lsdException w:name="Medium Shading 2 Accent 2" w:semiHidden="0" w:uiPriority="64" w:unhideWhenUsed="0"/>
+    <w:lsdException w:name="Medium List 1 Accent 2" w:semiHidden="0" w:uiPriority="65" w:unhideWhenUsed="0"/>
+    <w:lsdException w:name="Medium List 2 Accent 2" w:semiHidden="0" w:uiPriority="66" w:unhideWhenUsed="0"/>
+    <w:lsdException w:name="Medium Grid 1 Accent 2" w:semiHidden="0" w:uiPriority="67" w:unhideWhenUsed="0"/>
+    <w:lsdException w:name="Medium Grid 2 Accent 2" w:semiHidden="0" w:uiPriority="68" w:unhideWhenUsed="0"/>
+    <w:lsdException w:name="Medium Grid 3 Accent 2" w:semiHidden="0" w:uiPriority="69" w:unhideWhenUsed="0"/>
+    <w:lsdException w:name="Dark List Accent 2" w:semiHidden="0" w:uiPriority="70" w:unhideWhenUsed="0"/>
+    <w:lsdException w:name="Colorful Shading Accent 2" w:semiHidden="0" w:uiPriority="71" w:unhideWhenUsed="0"/>
+    <w:lsdException w:name="Colorful List Accent 2" w:semiHidden="0" w:uiPriority="72" w:unhideWhenUsed="0"/>
+    <w:lsdException w:name="Colorful Grid Accent 2" w:semiHidden="0" w:uiPriority="73" w:unhideWhenUsed="0"/>
+    <w:lsdException w:name="Light Shading Accent 3" w:semiHidden="0" w:uiPriority="60" w:unhideWhenUsed="0"/>
+    <w:lsdException w:name="Light List Accent 3" w:semiHidden="0" w:uiPriority="61" w:unhideWhenUsed="0"/>
+    <w:lsdException w:name="Light Grid Accent 3" w:semiHidden="0" w:uiPriority="62" w:unhideWhenUsed="0"/>
+    <w:lsdException w:name="Medium Shading 1 Accent 3" w:semiHidden="0" w:uiPriority="63" w:unhideWhenUsed="0"/>
+    <w:lsdException w:name="Medium Shading 2 Accent 3" w:semiHidden="0" w:uiPriority="64" w:unhideWhenUsed="0"/>
+    <w:lsdException w:name="Medium List 1 Accent 3" w:semiHidden="0" w:uiPriority="65" w:unhideWhenUsed="0"/>
+    <w:lsdException w:name="Medium List 2 Accent 3" w:semiHidden="0" w:uiPriority="66" w:unhideWhenUsed="0"/>
+    <w:lsdException w:name="Medium Grid 1 Accent 3" w:semiHidden="0" w:uiPriority="67" w:unhideWhenUsed="0"/>
+    <w:lsdException w:name="Medium Grid 2 Accent 3" w:semiHidden="0" w:uiPriority="68" w:unhideWhenUsed="0"/>
+    <w:lsdException w:name="Medium Grid 3 Accent 3" w:semiHidden="0" w:uiPriority="69" w:unhideWhenUsed="0"/>
+    <w:lsdException w:name="Dark List Accent 3" w:semiHidden="0" w:uiPriority="70" w:unhideWhenUsed="0"/>
+    <w:lsdException w:name="Colorful Shading Accent 3" w:semiHidden="0" w:uiPriority="71" w:unhideWhenUsed="0"/>
+    <w:lsdException w:name="Colorful List Accent 3" w:semiHidden="0" w:uiPriority="72" w:unhideWhenUsed="0"/>
+    <w:lsdException w:name="Colorful Grid Accent 3" w:semiHidden="0" w:uiPriority="73" w:unhideWhenUsed="0"/>
+    <w:lsdException w:name="Light Shading Accent 4" w:semiHidden="0" w:uiPriority="60" w:unhideWhenUsed="0"/>
+    <w:lsdException w:name="Light List Accent 4" w:semiHidden="0" w:uiPriority="61" w:unhideWhenUsed="0"/>
+    <w:lsdException w:name="Light Grid Accent 4" w:semiHidden="0" w:uiPriority="62" w:unhideWhenUsed="0"/>
+    <w:lsdException w:name="Medium Shading 1 Accent 4" w:semiHidden="0" w:uiPriority="63" w:unhideWhenUsed="0"/>
+    <w:lsdException w:name="Medium Shading 2 Accent 4" w:semiHidden="0" w:uiPriority="64" w:unhideWhenUsed="0"/>
+    <w:lsdException w:name="Medium List 1 Accent 4" w:semiHidden="0" w:uiPriority="65" w:unhideWhenUsed="0"/>
+    <w:lsdException w:name="Medium List 2 Accent 4" w:semiHidden="0" w:uiPriority="66" w:unhideWhenUsed="0"/>
+    <w:lsdException w:name="Medium Grid 1 Accent 4" w:semiHidden="0" w:uiPriority="67" w:unhideWhenUsed="0"/>
+    <w:lsdException w:name="Medium Grid 2 Accent 4" w:semiHidden="0" w:uiPriority="68" w:unhideWhenUsed="0"/>
+    <w:lsdException w:name="Medium Grid 3 Accent 4" w:semiHidden="0" w:uiPriority="69" w:unhideWhenUsed="0"/>
+    <w:lsdException w:name="Dark List Accent 4" w:semiHidden="0" w:uiPriority="70" w:unhideWhenUsed="0"/>
+    <w:lsdException w:name="Colorful Shading Accent 4" w:semiHidden="0" w:uiPriority="71" w:unhideWhenUsed="0"/>
+    <w:lsdException w:name="Colorful List Accent 4" w:semiHidden="0" w:uiPriority="72" w:unhideWhenUsed="0"/>
+    <w:lsdException w:name="Colorful Grid Accent 4" w:semiHidden="0" w:uiPriority="73" w:unhideWhenUsed="0"/>
+    <w:lsdException w:name="Light Shading Accent 5" w:semiHidden="0" w:uiPriority="60" w:unhideWhenUsed="0"/>
+    <w:lsdException w:name="Light List Accent 5" w:semiHidden="0" w:uiPriority="61" w:unhideWhenUsed="0"/>
+    <w:lsdException w:name="Light Grid Accent 5" w:semiHidden="0" w:uiPriority="62" w:unhideWhenUsed="0"/>
+    <w:lsdException w:name="Medium Shading 1 Accent 5" w:semiHidden="0" w:uiPriority="63" w:unhideWhenUsed="0"/>
+    <w:lsdException w:name="Medium Shading 2 Accent 5" w:semiHidden="0" w:uiPriority="64" w:unhideWhenUsed="0"/>
+    <w:lsdException w:name="Medium List 1 Accent 5" w:semiHidden="0" w:uiPriority="65" w:unhideWhenUsed="0"/>
+    <w:lsdException w:name="Medium List 2 Accent 5" w:semiHidden="0" w:uiPriority="66" w:unhideWhenUsed="0"/>
+    <w:lsdException w:name="Medium Grid 1 Accent 5" w:semiHidden="0" w:uiPriority="67" w:unhideWhenUsed="0"/>
+    <w:lsdException w:name="Medium Grid 2 Accent 5" w:semiHidden="0" w:uiPriority="68" w:unhideWhenUsed="0"/>
+    <w:lsdException w:name="Medium Grid 3 Accent 5" w:semiHidden="0" w:uiPriority="69" w:unhideWhenUsed="0"/>
+    <w:lsdException w:name="Dark List Accent 5" w:semiHidden="0" w:uiPriority="70" w:unhideWhenUsed="0"/>
+    <w:lsdException w:name="Colorful Shading Accent 5" w:semiHidden="0" w:uiPriority="71" w:unhideWhenUsed="0"/>
+    <w:lsdException w:name="Colorful List Accent 5" w:semiHidden="0" w:uiPriority="72" w:unhideWhenUsed="0"/>
+    <w:lsdException w:name="Colorful Grid Accent 5" w:semiHidden="0" w:uiPriority="73" w:unhideWhenUsed="0"/>
+    <w:lsdException w:name="Light Shading Accent 6" w:semiHidden="0" w:uiPriority="60" w:unhideWhenUsed="0"/>
+    <w:lsdException w:name="Light List Accent 6" w:semiHidden="0" w:uiPriority="61" w:unhideWhenUsed="0"/>
+    <w:lsdException w:name="Light Grid Accent 6" w:semiHidden="0" w:uiPriority="62" w:unhideWhenUsed="0"/>
+    <w:lsdException w:name="Medium Shading 1 Accent 6" w:semiHidden="0" w:uiPriority="63" w:unhideWhenUsed="0"/>
+    <w:lsdException w:name="Medium Shading 2 Accent 6" w:semiHidden="0" w:uiPriority="64" w:unhideWhenUsed="0"/>
+    <w:lsdException w:name="Medium List 1 Accent 6" w:semiHidden="0" w:uiPriority="65" w:unhideWhenUsed="0"/>
+    <w:lsdException w:name="Medium List 2 Accent 6" w:semiHidden="0" w:uiPriority="66" w:unhideWhenUsed="0"/>
+    <w:lsdException w:name="Medium Grid 1 Accent 6" w:semiHidden="0" w:uiPriority="67" w:unhideWhenUsed="0"/>
+    <w:lsdException w:name="Medium Grid 2 Accent 6" w:semiHidden="0" w:uiPriority="68" w:unhideWhenUsed="0"/>
+    <w:lsdException w:name="Medium Grid 3 Accent 6" w:semiHidden="0" w:uiPriority="69" w:unhideWhenUsed="0"/>
+    <w:lsdException w:name="Dark List Accent 6" w:semiHidden="0" w:uiPriority="70" w:unhideWhenUsed="0"/>
+    <w:lsdException w:name="Colorful Shading Accent 6" w:semiHidden="0" w:uiPriority="71" w:unhideWhenUsed="0"/>
+    <w:lsdException w:name="Colorful List Accent 6" w:semiHidden="0" w:uiPriority="72" w:unhideWhenUsed="0"/>
+    <w:lsdException w:name="Colorful Grid Accent 6" w:semiHidden="0" w:uiPriority="73" w:unhideWhenUsed="0"/>
+    <w:lsdException w:name="Subtle Emphasis" w:semiHidden="0" w:uiPriority="19" w:unhideWhenUsed="0" w:qFormat="1"/>
+    <w:lsdException w:name="Intense Emphasis" w:semiHidden="0" w:uiPriority="21" w:unhideWhenUsed="0" w:qFormat="1"/>
+    <w:lsdException w:name="Subtle Reference" w:semiHidden="0" w:uiPriority="31" w:unhideWhenUsed="0" w:qFormat="1"/>
+    <w:lsdException w:name="Intense Reference" w:semiHidden="0" w:uiPriority="32" w:unhideWhenUsed="0" w:qFormat="1"/>
+    <w:lsdException w:name="Book Title" w:semiHidden="0" w:uiPriority="33" w:unhideWhenUsed="0" w:qFormat="1"/>
+    <w:lsdException w:name="Bibliography" w:uiPriority="37"/>
+    <w:lsdException w:name="TOC Heading" w:uiPriority="39" w:qFormat="1"/>
+  </w:latentStyles>
+  <w:style w:type="paragraph" w:default="1" w:styleId="Normal">
+    <w:name w:val="Normal"/>
+    <w:qFormat/>
+  </w:style>
+  <w:style w:type="character" w:default="1" w:styleId="DefaultParagraphFont">
+    <w:name w:val="Default Paragraph Font"/>
+    <w:uiPriority w:val="1"/>
+    <w:semiHidden/>
+    <w:unhideWhenUsed/>
+  </w:style>
+  <w:style w:type="table" w:default="1" w:styleId="TableNormal">
+    <w:name w:val="Normal Table"/>
+    <w:uiPriority w:val="99"/>
+    <w:semiHidden/>
+    <w:unhideWhenUsed/>
+    <w:tblPr>
+      <w:tblInd w:w="0" w:type="dxa"/>
+      <w:tblCellMar>
+        <w:top w:w="0" w:type="dxa"/>
+        <w:left w:w="108" w:type="dxa"/>
+        <w:bottom w:w="0" w:type="dxa"/>
+        <w:right w:w="108" w:type="dxa"/>
+      </w:tblCellMar>
+    </w:tblPr>
+  </w:style>
+  <w:style w:type="numbering" w:default="1" w:styleId="NoList">
+    <w:name w:val="No List"/>
+    <w:uiPriority w:val="99"/>
+    <w:semiHidden/>
+    <w:unhideWhenUsed/>
+  </w:style>
+  <w:style w:type="table" w:styleId="TableGrid">
+    <w:name w:val="Table Grid"/>
+    <w:basedOn w:val="TableNormal"/>
+    <w:uiPriority w:val="39"/>
+    <w:rsid w:val="0002296D"/>
+    <w:pPr>
+      <w:spacing w:after="0" w:line="240" w:lineRule="auto"/>
+    </w:pPr>
+    <w:tblPr>
+      <w:tblInd w:w="0" w:type="dxa"/>
+      <w:tblBorders>
+        <w:top w:val="single" w:sz="4" w:space="0" w:color="auto"/>
+        <w:left w:val="single" w:sz="4" w:space="0" w:color="auto"/>
+        <w:bottom w:val="single" w:sz="4" w:space="0" w:color="auto"/>
+        <w:right w:val="single" w:sz="4" w:space="0" w:color="auto"/>
+        <w:insideH w:val="single" w:sz="4" w:space="0" w:color="auto"/>
+        <w:insideV w:val="single" w:sz="4" w:space="0" w:color="auto"/>
+      </w:tblBorders>
+      <w:tblCellMar>
+        <w:top w:w="0" w:type="dxa"/>
+        <w:left w:w="108" w:type="dxa"/>
+        <w:bottom w:w="0" w:type="dxa"/>
+        <w:right w:w="108" w:type="dxa"/>
+      </w:tblCellMar>
+    </w:tblPr>
+  </w:style>
+  <w:style w:type="paragraph" w:styleId="Header">
+    <w:name w:val="header"/>
+    <w:basedOn w:val="Normal"/>
+    <w:link w:val="HeaderChar"/>
+    <w:uiPriority w:val="99"/>
+    <w:unhideWhenUsed/>
+    <w:rsid w:val="00AD3278"/>
+    <w:pPr>
+      <w:tabs>
+        <w:tab w:val="center" w:pos="4703"/>
+        <w:tab w:val="right" w:pos="9406"/>
+      </w:tabs>
+      <w:spacing w:after="0" w:line="240" w:lineRule="auto"/>
+    </w:pPr>
+  </w:style>
+  <w:style w:type="character" w:customStyle="1" w:styleId="HeaderChar">
+    <w:name w:val="Header Char"/>
+    <w:basedOn w:val="DefaultParagraphFont"/>
+    <w:link w:val="Header"/>
+    <w:uiPriority w:val="99"/>
+    <w:rsid w:val="00AD3278"/>
+  </w:style>
+  <w:style w:type="paragraph" w:styleId="Footer">
+    <w:name w:val="footer"/>
+    <w:basedOn w:val="Normal"/>
+    <w:link w:val="FooterChar"/>
+    <w:uiPriority w:val="99"/>
+    <w:unhideWhenUsed/>
+    <w:rsid w:val="00AD3278"/>
+    <w:pPr>
+      <w:tabs>
+        <w:tab w:val="center" w:pos="4703"/>
+        <w:tab w:val="right" w:pos="9406"/>
+      </w:tabs>
+      <w:spacing w:after="0" w:line="240" w:lineRule="auto"/>
+    </w:pPr>
+  </w:style>
+  <w:style w:type="character" w:customStyle="1" w:styleId="FooterChar">
+    <w:name w:val="Footer Char"/>
+    <w:basedOn w:val="DefaultParagraphFont"/>
+    <w:link w:val="Footer"/>
+    <w:uiPriority w:val="99"/>
+    <w:rsid w:val="00AD3278"/>
+  </w:style>
 </w:styles>
 </file>
 
@@ -5404,7 +6978,7 @@
     </a:clrScheme>
     <a:fontScheme name="Office">
       <a:majorFont>
-        <a:latin typeface="Calibri Light" panose="020F0302020204030204"/>
+        <a:latin typeface="Calibri Light"/>
         <a:ea typeface=""/>
         <a:cs typeface=""/>
         <a:font script="Jpan" typeface="ＭＳ ゴシック"/>
@@ -5439,7 +7013,7 @@
         <a:font script="Geor" typeface="Sylfaen"/>
       </a:majorFont>
       <a:minorFont>
-        <a:latin typeface="Calibri" panose="020F0502020204030204"/>
+        <a:latin typeface="Calibri"/>
         <a:ea typeface=""/>
         <a:cs typeface=""/>
         <a:font script="Jpan" typeface="ＭＳ 明朝"/>
@@ -5616,8 +7190,20 @@
   <a:extraClrSchemeLst/>
   <a:extLst>
     <a:ext uri="{05A4C25C-085E-4340-85A3-A5531E510DB2}">
-      <thm15:themeFamily xmlns:thm15="http://schemas.microsoft.com/office/thememl/2012/main" name="Office Theme" id="{62F939B6-93AF-4DB8-9C6B-D6C7DFDC589F}" vid="{4A3C46E8-61CC-4603-A589-7422A47A8E4A}"/>
+      <thm15:themeFamily xmlns:thm15="http://schemas.microsoft.com/office/thememl/2012/main" xmlns="" name="Office Theme" id="{62F939B6-93AF-4DB8-9C6B-D6C7DFDC589F}" vid="{4A3C46E8-61CC-4603-A589-7422A47A8E4A}"/>
     </a:ext>
   </a:extLst>
 </a:theme>
+</file>
+
+<file path=customXml/item1.xml><?xml version="1.0" encoding="utf-8"?>
+<b:Sources xmlns:b="http://schemas.openxmlformats.org/officeDocument/2006/bibliography" xmlns="http://schemas.openxmlformats.org/officeDocument/2006/bibliography" SelectedStyle="\APA.XSL" StyleName="APA"/>
+</file>
+
+<file path=customXml/itemProps1.xml><?xml version="1.0" encoding="utf-8"?>
+<ds:datastoreItem xmlns:ds="http://schemas.openxmlformats.org/officeDocument/2006/customXml" ds:itemID="{51DC0FC7-C29A-4C65-B724-1DD6A129F5C8}">
+  <ds:schemaRefs>
+    <ds:schemaRef ds:uri="http://schemas.openxmlformats.org/officeDocument/2006/bibliography"/>
+  </ds:schemaRefs>
+</ds:datastoreItem>
 </file>
</xml_diff>

<commit_message>
Finished examples OilPipelineDesign, GoddardRocket and HangingChain.
</commit_message>
<xml_diff>
--- a/ExamplesList.docx
+++ b/ExamplesList.docx
@@ -770,15 +770,7 @@
                 <w:sz w:val="28"/>
                 <w:lang w:val="en-US"/>
               </w:rPr>
-              <w:t>P</w:t>
-            </w:r>
-            <w:r>
-              <w:rPr>
-                <w:color w:val="70AD47" w:themeColor="accent6"/>
-                <w:sz w:val="28"/>
-                <w:lang w:val="en-US"/>
-              </w:rPr>
-              <w:t>age &amp; minor doc</w:t>
+              <w:t>Done</w:t>
             </w:r>
           </w:p>
         </w:tc>
@@ -1058,7 +1050,7 @@
                 <w:sz w:val="28"/>
                 <w:lang w:val="en-US"/>
               </w:rPr>
-              <w:t>Page &amp; minor doc</w:t>
+              <w:t>Done</w:t>
             </w:r>
           </w:p>
         </w:tc>
@@ -1343,8 +1335,10 @@
                 <w:sz w:val="28"/>
                 <w:lang w:val="en-US"/>
               </w:rPr>
-              <w:t>Page &amp; minor doc</w:t>
-            </w:r>
+              <w:t>Done</w:t>
+            </w:r>
+            <w:bookmarkStart w:id="0" w:name="_GoBack"/>
+            <w:bookmarkEnd w:id="0"/>
           </w:p>
         </w:tc>
       </w:tr>
@@ -1650,15 +1644,7 @@
                 <w:sz w:val="28"/>
                 <w:lang w:val="en-US"/>
               </w:rPr>
-              <w:t>name</w:t>
-            </w:r>
-            <w:r>
-              <w:rPr>
-                <w:color w:val="70AD47" w:themeColor="accent6"/>
-                <w:sz w:val="28"/>
-                <w:lang w:val="en-US"/>
-              </w:rPr>
-              <w:t xml:space="preserve"> &amp; minor doc</w:t>
+              <w:t>name &amp; minor doc</w:t>
             </w:r>
           </w:p>
         </w:tc>
@@ -6214,8 +6200,6 @@
               </w:rPr>
               <w:t xml:space="preserve"> (un-GAMS)</w:t>
             </w:r>
-            <w:bookmarkStart w:id="0" w:name="_GoBack"/>
-            <w:bookmarkEnd w:id="0"/>
           </w:p>
         </w:tc>
       </w:tr>
@@ -7190,7 +7174,7 @@
   <a:extraClrSchemeLst/>
   <a:extLst>
     <a:ext uri="{05A4C25C-085E-4340-85A3-A5531E510DB2}">
-      <thm15:themeFamily xmlns:thm15="http://schemas.microsoft.com/office/thememl/2012/main" xmlns="" name="Office Theme" id="{62F939B6-93AF-4DB8-9C6B-D6C7DFDC589F}" vid="{4A3C46E8-61CC-4603-A589-7422A47A8E4A}"/>
+      <thm15:themeFamily xmlns="" xmlns:thm15="http://schemas.microsoft.com/office/thememl/2012/main" name="Office Theme" id="{62F939B6-93AF-4DB8-9C6B-D6C7DFDC589F}" vid="{4A3C46E8-61CC-4603-A589-7422A47A8E4A}"/>
     </a:ext>
   </a:extLst>
 </a:theme>
@@ -7201,7 +7185,7 @@
 </file>
 
 <file path=customXml/itemProps1.xml><?xml version="1.0" encoding="utf-8"?>
-<ds:datastoreItem xmlns:ds="http://schemas.openxmlformats.org/officeDocument/2006/customXml" ds:itemID="{51DC0FC7-C29A-4C65-B724-1DD6A129F5C8}">
+<ds:datastoreItem xmlns:ds="http://schemas.openxmlformats.org/officeDocument/2006/customXml" ds:itemID="{0A3CBEC8-8F9D-4999-97ED-9D47892D3EB6}">
   <ds:schemaRefs>
     <ds:schemaRef ds:uri="http://schemas.openxmlformats.org/officeDocument/2006/bibliography"/>
   </ds:schemaRefs>

</xml_diff>

<commit_message>
Finished examples LargestSmallPolygon and RobotArm.
</commit_message>
<xml_diff>
--- a/ExamplesList.docx
+++ b/ExamplesList.docx
@@ -1337,8 +1337,6 @@
               </w:rPr>
               <w:t>Done</w:t>
             </w:r>
-            <w:bookmarkStart w:id="0" w:name="_GoBack"/>
-            <w:bookmarkEnd w:id="0"/>
           </w:p>
         </w:tc>
       </w:tr>
@@ -1628,23 +1626,7 @@
                 <w:sz w:val="28"/>
                 <w:lang w:val="en-US"/>
               </w:rPr>
-              <w:t>Page</w:t>
-            </w:r>
-            <w:r>
-              <w:rPr>
-                <w:color w:val="70AD47" w:themeColor="accent6"/>
-                <w:sz w:val="28"/>
-                <w:lang w:val="en-US"/>
-              </w:rPr>
-              <w:t xml:space="preserve">, </w:t>
-            </w:r>
-            <w:r>
-              <w:rPr>
-                <w:color w:val="70AD47" w:themeColor="accent6"/>
-                <w:sz w:val="28"/>
-                <w:lang w:val="en-US"/>
-              </w:rPr>
-              <w:t>name &amp; minor doc</w:t>
+              <w:t>Done</w:t>
             </w:r>
           </w:p>
         </w:tc>
@@ -1769,6 +1751,55 @@
         <w:pBdr>
           <w:bottom w:val="single" w:sz="12" w:space="1" w:color="auto"/>
         </w:pBdr>
+        <w:jc w:val="both"/>
+        <w:rPr>
+          <w:lang w:val="en-US"/>
+        </w:rPr>
+      </w:pPr>
+      <w:r>
+        <w:rPr>
+          <w:b/>
+          <w:sz w:val="28"/>
+          <w:szCs w:val="28"/>
+          <w:lang w:val="en-US"/>
+        </w:rPr>
+        <w:t>Notes</w:t>
+      </w:r>
+      <w:r>
+        <w:rPr>
+          <w:b/>
+          <w:sz w:val="28"/>
+          <w:szCs w:val="28"/>
+          <w:lang w:val="en-US"/>
+        </w:rPr>
+        <w:t>:</w:t>
+      </w:r>
+      <w:r>
+        <w:rPr>
+          <w:lang w:val="en-US"/>
+        </w:rPr>
+        <w:t xml:space="preserve"> </w:t>
+      </w:r>
+      <w:r>
+        <w:rPr>
+          <w:lang w:val="en-US"/>
+        </w:rPr>
+        <w:t>Problem could be used to demonstrate multi-start as it has many local minima.</w:t>
+      </w:r>
+    </w:p>
+    <w:p>
+      <w:pPr>
+        <w:pBdr>
+          <w:bottom w:val="single" w:sz="12" w:space="1" w:color="auto"/>
+        </w:pBdr>
+        <w:jc w:val="both"/>
+        <w:rPr>
+          <w:lang w:val="en-US"/>
+        </w:rPr>
+      </w:pPr>
+    </w:p>
+    <w:p>
+      <w:pPr>
         <w:jc w:val="both"/>
         <w:rPr>
           <w:lang w:val="en-US"/>
@@ -1814,6 +1845,7 @@
                 <w:sz w:val="28"/>
                 <w:lang w:val="en-US"/>
               </w:rPr>
+              <w:lastRenderedPageBreak/>
               <w:t>Example</w:t>
             </w:r>
           </w:p>
@@ -1935,7 +1967,7 @@
                 <w:sz w:val="28"/>
                 <w:lang w:val="en-US"/>
               </w:rPr>
-              <w:t>Page &amp; minor doc</w:t>
+              <w:t>Done</w:t>
             </w:r>
           </w:p>
         </w:tc>
@@ -2225,19 +2257,43 @@
             </w:pPr>
             <w:r>
               <w:rPr>
-                <w:color w:val="70AD47" w:themeColor="accent6"/>
-                <w:sz w:val="28"/>
-                <w:lang w:val="en-US"/>
-              </w:rPr>
-              <w:t>Page &amp; minor doc</w:t>
-            </w:r>
-            <w:r>
-              <w:rPr>
-                <w:color w:val="70AD47" w:themeColor="accent6"/>
-                <w:sz w:val="28"/>
-                <w:lang w:val="en-US"/>
-              </w:rPr>
-              <w:t xml:space="preserve"> </w:t>
+                <w:color w:val="FF0000"/>
+                <w:sz w:val="28"/>
+                <w:lang w:val="en-US"/>
+              </w:rPr>
+              <w:t>Name</w:t>
+            </w:r>
+            <w:r>
+              <w:rPr>
+                <w:color w:val="FF0000"/>
+                <w:sz w:val="28"/>
+                <w:lang w:val="en-US"/>
+              </w:rPr>
+              <w:t xml:space="preserve">, </w:t>
+            </w:r>
+            <w:r>
+              <w:rPr>
+                <w:color w:val="FF0000"/>
+                <w:sz w:val="28"/>
+                <w:lang w:val="en-US"/>
+              </w:rPr>
+              <w:t>p</w:t>
+            </w:r>
+            <w:r>
+              <w:rPr>
+                <w:color w:val="FF0000"/>
+                <w:sz w:val="28"/>
+                <w:lang w:val="en-US"/>
+              </w:rPr>
+              <w:t xml:space="preserve">age &amp; </w:t>
+            </w:r>
+            <w:r>
+              <w:rPr>
+                <w:color w:val="FF0000"/>
+                <w:sz w:val="28"/>
+                <w:lang w:val="en-US"/>
+              </w:rPr>
+              <w:t>major model</w:t>
             </w:r>
           </w:p>
         </w:tc>
@@ -2665,6 +2721,14 @@
         </w:rPr>
       </w:pPr>
     </w:p>
+    <w:p>
+      <w:pPr>
+        <w:jc w:val="both"/>
+        <w:rPr>
+          <w:lang w:val="en-US"/>
+        </w:rPr>
+      </w:pPr>
+    </w:p>
     <w:tbl>
       <w:tblPr>
         <w:tblStyle w:val="TableGrid"/>
@@ -2696,6 +2760,7 @@
                 <w:sz w:val="28"/>
                 <w:lang w:val="en-US"/>
               </w:rPr>
+              <w:lastRenderedPageBreak/>
               <w:t>Example</w:t>
             </w:r>
           </w:p>
@@ -2877,7 +2942,6 @@
         <w:rPr>
           <w:lang w:val="en-US"/>
         </w:rPr>
-        <w:lastRenderedPageBreak/>
         <w:t>Determination of the design of a filter that approximates a desired frequency response as well as possible.</w:t>
       </w:r>
     </w:p>
@@ -3788,7 +3852,6 @@
           <w:szCs w:val="28"/>
           <w:lang w:val="en-US"/>
         </w:rPr>
-        <w:lastRenderedPageBreak/>
         <w:t>Page:</w:t>
       </w:r>
       <w:r>
@@ -4580,6 +4643,7 @@
           <w:sz w:val="28"/>
           <w:lang w:val="en-US"/>
         </w:rPr>
+        <w:lastRenderedPageBreak/>
         <w:t>Description</w:t>
       </w:r>
     </w:p>
@@ -5479,6 +5543,7 @@
           <w:sz w:val="28"/>
           <w:lang w:val="en-US"/>
         </w:rPr>
+        <w:lastRenderedPageBreak/>
         <w:t>Description</w:t>
       </w:r>
     </w:p>
@@ -5597,7 +5662,6 @@
           <w:szCs w:val="28"/>
           <w:lang w:val="en-US"/>
         </w:rPr>
-        <w:lastRenderedPageBreak/>
         <w:t>Page:</w:t>
       </w:r>
       <w:r>
@@ -6325,6 +6389,297 @@
     </w:p>
     <w:p>
       <w:pPr>
+        <w:jc w:val="both"/>
+        <w:rPr>
+          <w:lang w:val="en-US"/>
+        </w:rPr>
+      </w:pPr>
+    </w:p>
+    <w:tbl>
+      <w:tblPr>
+        <w:tblStyle w:val="TableGrid"/>
+        <w:tblW w:w="0" w:type="auto"/>
+        <w:tblLook w:val="04A0" w:firstRow="1" w:lastRow="0" w:firstColumn="1" w:lastColumn="0" w:noHBand="0" w:noVBand="1"/>
+      </w:tblPr>
+      <w:tblGrid>
+        <w:gridCol w:w="4945"/>
+        <w:gridCol w:w="1065"/>
+        <w:gridCol w:w="3098"/>
+      </w:tblGrid>
+      <w:tr>
+        <w:tc>
+          <w:tcPr>
+            <w:tcW w:w="4945" w:type="dxa"/>
+          </w:tcPr>
+          <w:p>
+            <w:pPr>
+              <w:jc w:val="both"/>
+              <w:rPr>
+                <w:b/>
+                <w:sz w:val="28"/>
+                <w:lang w:val="en-US"/>
+              </w:rPr>
+            </w:pPr>
+            <w:r>
+              <w:rPr>
+                <w:b/>
+                <w:sz w:val="28"/>
+                <w:lang w:val="en-US"/>
+              </w:rPr>
+              <w:lastRenderedPageBreak/>
+              <w:t>Example</w:t>
+            </w:r>
+          </w:p>
+        </w:tc>
+        <w:tc>
+          <w:tcPr>
+            <w:tcW w:w="1065" w:type="dxa"/>
+          </w:tcPr>
+          <w:p>
+            <w:pPr>
+              <w:jc w:val="both"/>
+              <w:rPr>
+                <w:b/>
+                <w:sz w:val="28"/>
+                <w:lang w:val="en-US"/>
+              </w:rPr>
+            </w:pPr>
+            <w:r>
+              <w:rPr>
+                <w:b/>
+                <w:sz w:val="28"/>
+                <w:lang w:val="en-US"/>
+              </w:rPr>
+              <w:t>Type</w:t>
+            </w:r>
+          </w:p>
+        </w:tc>
+        <w:tc>
+          <w:tcPr>
+            <w:tcW w:w="3098" w:type="dxa"/>
+          </w:tcPr>
+          <w:p>
+            <w:pPr>
+              <w:jc w:val="both"/>
+              <w:rPr>
+                <w:b/>
+                <w:sz w:val="28"/>
+                <w:lang w:val="en-US"/>
+              </w:rPr>
+            </w:pPr>
+            <w:r>
+              <w:rPr>
+                <w:b/>
+                <w:sz w:val="28"/>
+                <w:lang w:val="en-US"/>
+              </w:rPr>
+              <w:t>Status</w:t>
+            </w:r>
+          </w:p>
+        </w:tc>
+      </w:tr>
+      <w:tr>
+        <w:tc>
+          <w:tcPr>
+            <w:tcW w:w="4945" w:type="dxa"/>
+          </w:tcPr>
+          <w:p>
+            <w:pPr>
+              <w:jc w:val="both"/>
+              <w:rPr>
+                <w:i/>
+                <w:sz w:val="28"/>
+                <w:lang w:val="en-US"/>
+              </w:rPr>
+            </w:pPr>
+            <w:r>
+              <w:rPr>
+                <w:i/>
+                <w:sz w:val="28"/>
+                <w:lang w:val="en-US"/>
+              </w:rPr>
+              <w:t>MultipleSolutionsDice</w:t>
+            </w:r>
+          </w:p>
+        </w:tc>
+        <w:tc>
+          <w:tcPr>
+            <w:tcW w:w="1065" w:type="dxa"/>
+          </w:tcPr>
+          <w:p>
+            <w:pPr>
+              <w:jc w:val="both"/>
+              <w:rPr>
+                <w:sz w:val="28"/>
+                <w:lang w:val="en-US"/>
+              </w:rPr>
+            </w:pPr>
+            <w:r>
+              <w:rPr>
+                <w:sz w:val="28"/>
+                <w:lang w:val="en-US"/>
+              </w:rPr>
+              <w:t>MIP</w:t>
+            </w:r>
+          </w:p>
+        </w:tc>
+        <w:tc>
+          <w:tcPr>
+            <w:tcW w:w="3098" w:type="dxa"/>
+          </w:tcPr>
+          <w:p>
+            <w:pPr>
+              <w:jc w:val="both"/>
+              <w:rPr>
+                <w:sz w:val="28"/>
+                <w:lang w:val="en-US"/>
+              </w:rPr>
+            </w:pPr>
+            <w:r>
+              <w:rPr>
+                <w:color w:val="FFC000"/>
+                <w:sz w:val="28"/>
+                <w:lang w:val="en-US"/>
+              </w:rPr>
+              <w:t>Unknown</w:t>
+            </w:r>
+          </w:p>
+        </w:tc>
+      </w:tr>
+    </w:tbl>
+    <w:p>
+      <w:pPr>
+        <w:jc w:val="both"/>
+        <w:rPr>
+          <w:b/>
+          <w:lang w:val="en-US"/>
+        </w:rPr>
+      </w:pPr>
+    </w:p>
+    <w:p>
+      <w:pPr>
+        <w:jc w:val="both"/>
+        <w:rPr>
+          <w:b/>
+          <w:sz w:val="28"/>
+          <w:lang w:val="en-US"/>
+        </w:rPr>
+      </w:pPr>
+      <w:r>
+        <w:rPr>
+          <w:b/>
+          <w:sz w:val="28"/>
+          <w:lang w:val="en-US"/>
+        </w:rPr>
+        <w:t>Description</w:t>
+      </w:r>
+    </w:p>
+    <w:p>
+      <w:pPr>
+        <w:jc w:val="both"/>
+        <w:rPr>
+          <w:lang w:val="en-US"/>
+        </w:rPr>
+      </w:pPr>
+      <w:r>
+        <w:rPr>
+          <w:lang w:val="en-US"/>
+        </w:rPr>
+        <w:t xml:space="preserve">Retrieving multiple solutions for a </w:t>
+      </w:r>
+      <w:r>
+        <w:rPr>
+          <w:lang w:val="en-US"/>
+        </w:rPr>
+        <w:t>MI</w:t>
+      </w:r>
+      <w:r>
+        <w:rPr>
+          <w:lang w:val="en-US"/>
+        </w:rPr>
+        <w:t>P</w:t>
+      </w:r>
+      <w:r>
+        <w:rPr>
+          <w:lang w:val="en-US"/>
+        </w:rPr>
+        <w:t xml:space="preserve"> problem.</w:t>
+      </w:r>
+    </w:p>
+    <w:p>
+      <w:pPr>
+        <w:pBdr>
+          <w:bottom w:val="single" w:sz="12" w:space="1" w:color="auto"/>
+        </w:pBdr>
+        <w:jc w:val="both"/>
+        <w:rPr>
+          <w:lang w:val="en-US"/>
+        </w:rPr>
+      </w:pPr>
+      <w:r>
+        <w:rPr>
+          <w:b/>
+          <w:sz w:val="28"/>
+          <w:szCs w:val="28"/>
+          <w:lang w:val="en-US"/>
+        </w:rPr>
+        <w:t>Location</w:t>
+      </w:r>
+      <w:r>
+        <w:rPr>
+          <w:b/>
+          <w:sz w:val="28"/>
+          <w:szCs w:val="28"/>
+          <w:lang w:val="en-US"/>
+        </w:rPr>
+        <w:t xml:space="preserve">: </w:t>
+      </w:r>
+      <w:r>
+        <w:rPr>
+          <w:lang w:val="en-US"/>
+        </w:rPr>
+        <w:t>\</w:t>
+      </w:r>
+      <w:r>
+        <w:rPr>
+          <w:lang w:val="en-US"/>
+        </w:rPr>
+        <w:t>MultipleSolutionsProblems\MultipleSolutionsDice</w:t>
+      </w:r>
+    </w:p>
+    <w:p>
+      <w:pPr>
+        <w:pBdr>
+          <w:bottom w:val="single" w:sz="12" w:space="1" w:color="auto"/>
+        </w:pBdr>
+        <w:jc w:val="both"/>
+        <w:rPr>
+          <w:lang w:val="en-US"/>
+        </w:rPr>
+      </w:pPr>
+      <w:bookmarkStart w:id="0" w:name="_GoBack"/>
+      <w:bookmarkEnd w:id="0"/>
+      <w:r>
+        <w:rPr>
+          <w:b/>
+          <w:sz w:val="28"/>
+          <w:szCs w:val="28"/>
+          <w:lang w:val="en-US"/>
+        </w:rPr>
+        <w:t>Page:</w:t>
+      </w:r>
+      <w:r>
+        <w:rPr>
+          <w:lang w:val="en-US"/>
+        </w:rPr>
+        <w:t xml:space="preserve"> Yes</w:t>
+      </w:r>
+    </w:p>
+    <w:p>
+      <w:pPr>
+        <w:pBdr>
+          <w:bottom w:val="single" w:sz="12" w:space="1" w:color="auto"/>
+        </w:pBdr>
         <w:jc w:val="both"/>
         <w:rPr>
           <w:lang w:val="en-US"/>
@@ -7185,7 +7540,7 @@
 </file>
 
 <file path=customXml/itemProps1.xml><?xml version="1.0" encoding="utf-8"?>
-<ds:datastoreItem xmlns:ds="http://schemas.openxmlformats.org/officeDocument/2006/customXml" ds:itemID="{0A3CBEC8-8F9D-4999-97ED-9D47892D3EB6}">
+<ds:datastoreItem xmlns:ds="http://schemas.openxmlformats.org/officeDocument/2006/customXml" ds:itemID="{13A81DDE-EFBE-4B3E-9FD9-E30A31C95B4E}">
   <ds:schemaRefs>
     <ds:schemaRef ds:uri="http://schemas.openxmlformats.org/officeDocument/2006/bibliography"/>
   </ds:schemaRefs>

</xml_diff>

<commit_message>
Finished AircraftLanding and MultipleSolutionsDice examples.
</commit_message>
<xml_diff>
--- a/ExamplesList.docx
+++ b/ExamplesList.docx
@@ -2981,15 +2981,7 @@
         <w:rPr>
           <w:lang w:val="en-US"/>
         </w:rPr>
-        <w:t>Determination of the design of a filter that approximates a desired frequency response as well</w:t>
-      </w:r>
-      <w:bookmarkStart w:id="0" w:name="_GoBack"/>
-      <w:bookmarkEnd w:id="0"/>
-      <w:r>
-        <w:rPr>
-          <w:lang w:val="en-US"/>
-        </w:rPr>
-        <w:t xml:space="preserve"> as possible.</w:t>
+        <w:t>Determination of the design of a filter that approximates a desired frequency response as well as possible.</w:t>
       </w:r>
       <w:proofErr w:type="gramEnd"/>
     </w:p>
@@ -5340,7 +5332,7 @@
                 <w:sz w:val="28"/>
                 <w:lang w:val="en-US"/>
               </w:rPr>
-              <w:t>Page and minor doc</w:t>
+              <w:t>Done</w:t>
             </w:r>
             <w:r>
               <w:rPr>
@@ -6683,14 +6675,16 @@
                 <w:lang w:val="en-US"/>
               </w:rPr>
             </w:pPr>
-            <w:r>
-              <w:rPr>
-                <w:color w:val="FFC000"/>
-                <w:sz w:val="28"/>
-                <w:lang w:val="en-US"/>
-              </w:rPr>
-              <w:t>Unknown</w:t>
-            </w:r>
+            <w:bookmarkStart w:id="0" w:name="_GoBack"/>
+            <w:r>
+              <w:rPr>
+                <w:color w:val="00B050"/>
+                <w:sz w:val="28"/>
+                <w:lang w:val="en-US"/>
+              </w:rPr>
+              <w:t>Done</w:t>
+            </w:r>
+            <w:bookmarkEnd w:id="0"/>
           </w:p>
         </w:tc>
       </w:tr>
@@ -7704,7 +7698,7 @@
 </file>
 
 <file path=customXml/itemProps1.xml><?xml version="1.0" encoding="utf-8"?>
-<ds:datastoreItem xmlns:ds="http://schemas.openxmlformats.org/officeDocument/2006/customXml" ds:itemID="{421C0FD6-C09B-459D-AC7F-0582351BF54D}">
+<ds:datastoreItem xmlns:ds="http://schemas.openxmlformats.org/officeDocument/2006/customXml" ds:itemID="{929DA2B3-7C14-4545-9573-439F1A511034}">
   <ds:schemaRefs>
     <ds:schemaRef ds:uri="http://schemas.openxmlformats.org/officeDocument/2006/bibliography"/>
   </ds:schemaRefs>

</xml_diff>

<commit_message>
Finished 2D Strip Packing example.
</commit_message>
<xml_diff>
--- a/ExamplesList.docx
+++ b/ExamplesList.docx
@@ -5142,15 +5142,7 @@
         <w:rPr>
           <w:lang w:val="en-US"/>
         </w:rPr>
-        <w:t>MultiLevel</w:t>
-      </w:r>
-      <w:bookmarkStart w:id="0" w:name="_GoBack"/>
-      <w:bookmarkEnd w:id="0"/>
-      <w:r>
-        <w:rPr>
-          <w:lang w:val="en-US"/>
-        </w:rPr>
-        <w:t>Bucket</w:t>
+        <w:t>MultiLevelBucket</w:t>
       </w:r>
       <w:proofErr w:type="spellEnd"/>
     </w:p>
@@ -5396,23 +5388,7 @@
           <w:shd w:val="clear" w:color="auto" w:fill="FFFFFF"/>
           <w:lang w:val="en-US"/>
         </w:rPr>
-        <w:t xml:space="preserve">he ALP is the problem of deciding a landing time on an appropriate runway for each aircraft in a given set of aircraft such that each aircraft lands within a predetermined time window; and </w:t>
-      </w:r>
-      <w:proofErr w:type="gramStart"/>
-      <w:r>
-        <w:rPr>
-          <w:shd w:val="clear" w:color="auto" w:fill="FFFFFF"/>
-          <w:lang w:val="en-US"/>
-        </w:rPr>
-        <w:t>separation</w:t>
-      </w:r>
-      <w:proofErr w:type="gramEnd"/>
-      <w:r>
-        <w:rPr>
-          <w:shd w:val="clear" w:color="auto" w:fill="FFFFFF"/>
-          <w:lang w:val="en-US"/>
-        </w:rPr>
-        <w:t xml:space="preserve"> criteria between the landing of an aircraft, and the landing of all successive aircraft, are respected</w:t>
+        <w:t>he ALP is the problem of deciding a landing time on an appropriate runway for each aircraft in a given set of aircraft such that each aircraft lands within a predetermined time window; and separation criteria between the landing of an aircraft, and the landing of all successive aircraft, are respected</w:t>
       </w:r>
       <w:r>
         <w:rPr>
@@ -5657,12 +5633,14 @@
             </w:pPr>
             <w:r>
               <w:rPr>
-                <w:color w:val="FF0000"/>
-                <w:sz w:val="28"/>
-                <w:lang w:val="en-US"/>
-              </w:rPr>
-              <w:t>Major doc (un-GAMS)</w:t>
-            </w:r>
+                <w:color w:val="00B050"/>
+                <w:sz w:val="28"/>
+                <w:lang w:val="en-US"/>
+              </w:rPr>
+              <w:t>Done</w:t>
+            </w:r>
+            <w:bookmarkStart w:id="0" w:name="_GoBack"/>
+            <w:bookmarkEnd w:id="0"/>
           </w:p>
         </w:tc>
       </w:tr>
@@ -5783,7 +5761,7 @@
         <w:rPr>
           <w:lang w:val="en-US"/>
         </w:rPr>
-        <w:t>Management Science\</w:t>
+        <w:t>\</w:t>
       </w:r>
       <w:r>
         <w:rPr>
@@ -7674,7 +7652,7 @@
   <a:extraClrSchemeLst/>
   <a:extLst>
     <a:ext uri="{05A4C25C-085E-4340-85A3-A5531E510DB2}">
-      <thm15:themeFamily xmlns:thm15="http://schemas.microsoft.com/office/thememl/2012/main" xmlns="" name="Office Theme" id="{62F939B6-93AF-4DB8-9C6B-D6C7DFDC589F}" vid="{4A3C46E8-61CC-4603-A589-7422A47A8E4A}"/>
+      <thm15:themeFamily xmlns="" xmlns:thm15="http://schemas.microsoft.com/office/thememl/2012/main" name="Office Theme" id="{62F939B6-93AF-4DB8-9C6B-D6C7DFDC589F}" vid="{4A3C46E8-61CC-4603-A589-7422A47A8E4A}"/>
     </a:ext>
   </a:extLst>
 </a:theme>
@@ -7685,7 +7663,7 @@
 </file>
 
 <file path=customXml/itemProps1.xml><?xml version="1.0" encoding="utf-8"?>
-<ds:datastoreItem xmlns:ds="http://schemas.openxmlformats.org/officeDocument/2006/customXml" ds:itemID="{36F0C86A-5E4F-4C4C-8788-441CC209277F}">
+<ds:datastoreItem xmlns:ds="http://schemas.openxmlformats.org/officeDocument/2006/customXml" ds:itemID="{7D9F3D83-72E8-4E84-85EA-3848D06A447A}">
   <ds:schemaRefs>
     <ds:schemaRef ds:uri="http://schemas.openxmlformats.org/officeDocument/2006/bibliography"/>
   </ds:schemaRefs>

</xml_diff>

<commit_message>
Added ShowProgressWindow to WaterDistribution (B&B) example.
</commit_message>
<xml_diff>
--- a/ExamplesList.docx
+++ b/ExamplesList.docx
@@ -235,16 +235,8 @@
         <w:rPr>
           <w:lang w:val="en-US"/>
         </w:rPr>
-        <w:t>\Chemical Engineering\</w:t>
-      </w:r>
-      <w:proofErr w:type="spellStart"/>
-      <w:r>
-        <w:rPr>
-          <w:lang w:val="en-US"/>
-        </w:rPr>
-        <w:t>BlendingProblem</w:t>
-      </w:r>
-      <w:proofErr w:type="spellEnd"/>
+        <w:t>\Chemical Engineering\BlendingProblem</w:t>
+      </w:r>
     </w:p>
     <w:p>
       <w:pPr>
@@ -516,7 +508,6 @@
           <w:lang w:val="en-US"/>
         </w:rPr>
       </w:pPr>
-      <w:proofErr w:type="gramStart"/>
       <w:r>
         <w:rPr>
           <w:lang w:val="en-US"/>
@@ -547,7 +538,6 @@
         </w:rPr>
         <w:t>.</w:t>
       </w:r>
-      <w:proofErr w:type="gramEnd"/>
     </w:p>
     <w:p>
       <w:pPr>
@@ -583,14 +573,12 @@
         </w:rPr>
         <w:t>\Chemical Engineering\</w:t>
       </w:r>
-      <w:proofErr w:type="spellStart"/>
       <w:r>
         <w:rPr>
           <w:lang w:val="en-US"/>
         </w:rPr>
         <w:t>ChemicalEquilibrium</w:t>
       </w:r>
-      <w:proofErr w:type="spellEnd"/>
     </w:p>
     <w:p>
       <w:pPr>
@@ -861,16 +849,8 @@
         <w:rPr>
           <w:lang w:val="en-US"/>
         </w:rPr>
-        <w:t>\Energy\</w:t>
-      </w:r>
-      <w:proofErr w:type="spellStart"/>
-      <w:r>
-        <w:rPr>
-          <w:lang w:val="en-US"/>
-        </w:rPr>
-        <w:t>OilPipelineDesign</w:t>
-      </w:r>
-      <w:proofErr w:type="spellEnd"/>
+        <w:t>\Energy\OilPipelineDesign</w:t>
+      </w:r>
     </w:p>
     <w:p>
       <w:pPr>
@@ -1155,16 +1135,8 @@
         <w:rPr>
           <w:lang w:val="en-US"/>
         </w:rPr>
-        <w:t>Engineering\</w:t>
-      </w:r>
-      <w:proofErr w:type="spellStart"/>
-      <w:r>
-        <w:rPr>
-          <w:lang w:val="en-US"/>
-        </w:rPr>
-        <w:t>GoddardRocket</w:t>
-      </w:r>
-      <w:proofErr w:type="spellEnd"/>
+        <w:t>Engineering\GoddardRocket</w:t>
+      </w:r>
     </w:p>
     <w:p>
       <w:pPr>
@@ -1450,14 +1422,12 @@
         </w:rPr>
         <w:t>Engineering\</w:t>
       </w:r>
-      <w:proofErr w:type="spellStart"/>
       <w:r>
         <w:rPr>
           <w:lang w:val="en-US"/>
         </w:rPr>
         <w:t>HangingChain</w:t>
       </w:r>
-      <w:proofErr w:type="spellEnd"/>
     </w:p>
     <w:p>
       <w:pPr>
@@ -1696,14 +1666,12 @@
           <w:lang w:val="en-US"/>
         </w:rPr>
       </w:pPr>
-      <w:proofErr w:type="gramStart"/>
       <w:r>
         <w:rPr>
           <w:lang w:val="en-US"/>
         </w:rPr>
         <w:t>Determination of the polygon with maximal area, among polygons with n sides and diameter d ≤ 1.</w:t>
       </w:r>
-      <w:proofErr w:type="gramEnd"/>
     </w:p>
     <w:p>
       <w:pPr>
@@ -1745,14 +1713,12 @@
         </w:rPr>
         <w:t>Engineering\</w:t>
       </w:r>
-      <w:proofErr w:type="spellStart"/>
       <w:r>
         <w:rPr>
           <w:lang w:val="en-US"/>
         </w:rPr>
         <w:t>LargestSmallPolygon</w:t>
       </w:r>
-      <w:proofErr w:type="spellEnd"/>
     </w:p>
     <w:p>
       <w:pPr>
@@ -2041,14 +2007,12 @@
           <w:lang w:val="en-US"/>
         </w:rPr>
       </w:pPr>
-      <w:proofErr w:type="gramStart"/>
       <w:r>
         <w:rPr>
           <w:lang w:val="en-US"/>
         </w:rPr>
         <w:t>Minimization of the time taken for a robot arm to travel between two points.</w:t>
       </w:r>
-      <w:proofErr w:type="gramEnd"/>
     </w:p>
     <w:p>
       <w:pPr>
@@ -2090,14 +2054,12 @@
         </w:rPr>
         <w:t>Engineering\</w:t>
       </w:r>
-      <w:proofErr w:type="spellStart"/>
       <w:r>
         <w:rPr>
           <w:lang w:val="en-US"/>
         </w:rPr>
         <w:t>RobotArm</w:t>
       </w:r>
-      <w:proofErr w:type="spellEnd"/>
     </w:p>
     <w:p>
       <w:pPr>
@@ -2379,14 +2341,12 @@
           <w:lang w:val="en-US"/>
         </w:rPr>
       </w:pPr>
-      <w:proofErr w:type="gramStart"/>
       <w:r>
         <w:rPr>
           <w:lang w:val="en-US"/>
         </w:rPr>
         <w:t>Optimization of the design of a vertically corrugated transverse bulkhead of an oil tanker.</w:t>
       </w:r>
-      <w:proofErr w:type="gramEnd"/>
     </w:p>
     <w:p>
       <w:pPr>
@@ -2428,14 +2388,12 @@
         </w:rPr>
         <w:t>Engineering\</w:t>
       </w:r>
-      <w:proofErr w:type="spellStart"/>
       <w:r>
         <w:rPr>
           <w:lang w:val="en-US"/>
         </w:rPr>
         <w:t>StructuralOptimization</w:t>
       </w:r>
-      <w:proofErr w:type="spellEnd"/>
     </w:p>
     <w:p>
       <w:pPr>
@@ -2667,7 +2625,6 @@
           <w:lang w:val="en-US"/>
         </w:rPr>
       </w:pPr>
-      <w:proofErr w:type="gramStart"/>
       <w:r>
         <w:rPr>
           <w:lang w:val="en-US"/>
@@ -2680,7 +2637,6 @@
         </w:rPr>
         <w:t>.</w:t>
       </w:r>
-      <w:proofErr w:type="gramEnd"/>
     </w:p>
     <w:p>
       <w:pPr>
@@ -2706,14 +2662,12 @@
           <w:lang w:val="en-US"/>
         </w:rPr>
       </w:pPr>
-      <w:proofErr w:type="gramStart"/>
       <w:r>
         <w:rPr>
           <w:lang w:val="en-US"/>
         </w:rPr>
         <w:t>Extension to the same problem with uncertain demands.</w:t>
       </w:r>
-      <w:proofErr w:type="gramEnd"/>
     </w:p>
     <w:p>
       <w:pPr>
@@ -2753,16 +2707,8 @@
         <w:rPr>
           <w:lang w:val="en-US"/>
         </w:rPr>
-        <w:t>Management Science\</w:t>
-      </w:r>
-      <w:proofErr w:type="spellStart"/>
-      <w:r>
-        <w:rPr>
-          <w:lang w:val="en-US"/>
-        </w:rPr>
-        <w:t>AircraftAssignement</w:t>
-      </w:r>
-      <w:proofErr w:type="spellEnd"/>
+        <w:t>Management Science\AircraftAssignement</w:t>
+      </w:r>
     </w:p>
     <w:p>
       <w:pPr>
@@ -2983,14 +2929,12 @@
           <w:lang w:val="en-US"/>
         </w:rPr>
       </w:pPr>
-      <w:proofErr w:type="gramStart"/>
       <w:r>
         <w:rPr>
           <w:lang w:val="en-US"/>
         </w:rPr>
         <w:t>Determination of the design of a filter that approximates a desired frequency response as well as possible.</w:t>
       </w:r>
-      <w:proofErr w:type="gramEnd"/>
     </w:p>
     <w:p>
       <w:pPr>
@@ -3030,16 +2974,8 @@
         <w:rPr>
           <w:lang w:val="en-US"/>
         </w:rPr>
-        <w:t>Telecommunications\</w:t>
-      </w:r>
-      <w:proofErr w:type="spellStart"/>
-      <w:r>
-        <w:rPr>
-          <w:lang w:val="en-US"/>
-        </w:rPr>
-        <w:t>FilterDesign</w:t>
-      </w:r>
-      <w:proofErr w:type="spellEnd"/>
+        <w:t>Telecommunications\FilterDesign</w:t>
+      </w:r>
     </w:p>
     <w:p>
       <w:pPr>
@@ -3272,14 +3208,12 @@
           <w:lang w:val="en-US"/>
         </w:rPr>
       </w:pPr>
-      <w:proofErr w:type="gramStart"/>
       <w:r>
         <w:rPr>
           <w:lang w:val="en-US"/>
         </w:rPr>
         <w:t>Determination of the design of a telecommunication network.</w:t>
       </w:r>
-      <w:proofErr w:type="gramEnd"/>
     </w:p>
     <w:p>
       <w:pPr>
@@ -3319,16 +3253,8 @@
         <w:rPr>
           <w:lang w:val="en-US"/>
         </w:rPr>
-        <w:t>Telecommunications\</w:t>
-      </w:r>
-      <w:proofErr w:type="spellStart"/>
-      <w:r>
-        <w:rPr>
-          <w:lang w:val="en-US"/>
-        </w:rPr>
-        <w:t>NetworkDesign</w:t>
-      </w:r>
-      <w:proofErr w:type="spellEnd"/>
+        <w:t>Telecommunications\NetworkDesign</w:t>
+      </w:r>
     </w:p>
     <w:p>
       <w:pPr>
@@ -3609,19 +3535,11 @@
         </w:rPr>
         <w:t>\</w:t>
       </w:r>
-      <w:proofErr w:type="spellStart"/>
-      <w:r>
-        <w:rPr>
-          <w:lang w:val="en-US"/>
-        </w:rPr>
-        <w:t>VehicleRoutingProblem</w:t>
-      </w:r>
-      <w:proofErr w:type="spellEnd"/>
-      <w:r>
-        <w:rPr>
-          <w:lang w:val="en-US"/>
-        </w:rPr>
-        <w:t>\CVRP</w:t>
+      <w:r>
+        <w:rPr>
+          <w:lang w:val="en-US"/>
+        </w:rPr>
+        <w:t>VehicleRoutingProblem\CVRP</w:t>
       </w:r>
     </w:p>
     <w:p>
@@ -3905,19 +3823,11 @@
         </w:rPr>
         <w:t>\</w:t>
       </w:r>
-      <w:proofErr w:type="spellStart"/>
-      <w:r>
-        <w:rPr>
-          <w:lang w:val="en-US"/>
-        </w:rPr>
-        <w:t>VehicleRoutingProblem</w:t>
-      </w:r>
-      <w:proofErr w:type="spellEnd"/>
-      <w:r>
-        <w:rPr>
-          <w:lang w:val="en-US"/>
-        </w:rPr>
-        <w:t>\</w:t>
+      <w:r>
+        <w:rPr>
+          <w:lang w:val="en-US"/>
+        </w:rPr>
+        <w:t>VehicleRoutingProblem\</w:t>
       </w:r>
       <w:r>
         <w:rPr>
@@ -4208,28 +4118,12 @@
         </w:rPr>
         <w:t>\</w:t>
       </w:r>
-      <w:proofErr w:type="spellStart"/>
-      <w:r>
-        <w:rPr>
-          <w:lang w:val="en-US"/>
-        </w:rPr>
-        <w:t>LotSizing</w:t>
-      </w:r>
-      <w:proofErr w:type="spellEnd"/>
-      <w:r>
-        <w:rPr>
-          <w:lang w:val="en-US"/>
-        </w:rPr>
-        <w:t>\</w:t>
-      </w:r>
-      <w:proofErr w:type="spellStart"/>
-      <w:r>
-        <w:rPr>
-          <w:lang w:val="en-US"/>
-        </w:rPr>
-        <w:t>SingleLevelBigBucket</w:t>
-      </w:r>
-      <w:proofErr w:type="spellEnd"/>
+      <w:r>
+        <w:rPr>
+          <w:lang w:val="en-US"/>
+        </w:rPr>
+        <w:t>LotSizing\SingleLevelBigBucket</w:t>
+      </w:r>
     </w:p>
     <w:p>
       <w:pPr>
@@ -4501,28 +4395,18 @@
         </w:rPr>
         <w:t>\</w:t>
       </w:r>
-      <w:proofErr w:type="spellStart"/>
-      <w:r>
-        <w:rPr>
-          <w:lang w:val="en-US"/>
-        </w:rPr>
-        <w:t>LotSizing</w:t>
-      </w:r>
-      <w:proofErr w:type="spellEnd"/>
-      <w:r>
-        <w:rPr>
-          <w:lang w:val="en-US"/>
-        </w:rPr>
-        <w:t>\</w:t>
-      </w:r>
-      <w:proofErr w:type="spellStart"/>
+      <w:r>
+        <w:rPr>
+          <w:lang w:val="en-US"/>
+        </w:rPr>
+        <w:t>LotSizing\</w:t>
+      </w:r>
       <w:r>
         <w:rPr>
           <w:lang w:val="en-US"/>
         </w:rPr>
         <w:t>SingleLevelSmallBucket</w:t>
       </w:r>
-      <w:proofErr w:type="spellEnd"/>
     </w:p>
     <w:p>
       <w:pPr>
@@ -4794,28 +4678,18 @@
         </w:rPr>
         <w:t>\</w:t>
       </w:r>
-      <w:proofErr w:type="spellStart"/>
-      <w:r>
-        <w:rPr>
-          <w:lang w:val="en-US"/>
-        </w:rPr>
-        <w:t>LotSizing</w:t>
-      </w:r>
-      <w:proofErr w:type="spellEnd"/>
-      <w:r>
-        <w:rPr>
-          <w:lang w:val="en-US"/>
-        </w:rPr>
-        <w:t>\</w:t>
-      </w:r>
-      <w:proofErr w:type="spellStart"/>
+      <w:r>
+        <w:rPr>
+          <w:lang w:val="en-US"/>
+        </w:rPr>
+        <w:t>LotSizing\</w:t>
+      </w:r>
       <w:r>
         <w:rPr>
           <w:lang w:val="en-US"/>
         </w:rPr>
         <w:t>SingleLevelSmallBucketTwoItems</w:t>
       </w:r>
-      <w:proofErr w:type="spellEnd"/>
     </w:p>
     <w:p>
       <w:pPr>
@@ -5080,14 +4954,12 @@
           <w:lang w:val="en-US"/>
         </w:rPr>
       </w:pPr>
-      <w:proofErr w:type="gramStart"/>
       <w:r>
         <w:rPr>
           <w:lang w:val="en-US"/>
         </w:rPr>
         <w:t>Different result from sources.</w:t>
       </w:r>
-      <w:proofErr w:type="gramEnd"/>
     </w:p>
     <w:p>
       <w:pPr>
@@ -5123,28 +4995,18 @@
         </w:rPr>
         <w:t>\</w:t>
       </w:r>
-      <w:proofErr w:type="spellStart"/>
-      <w:r>
-        <w:rPr>
-          <w:lang w:val="en-US"/>
-        </w:rPr>
-        <w:t>LotSizing</w:t>
-      </w:r>
-      <w:proofErr w:type="spellEnd"/>
-      <w:r>
-        <w:rPr>
-          <w:lang w:val="en-US"/>
-        </w:rPr>
-        <w:t>\</w:t>
-      </w:r>
-      <w:proofErr w:type="spellStart"/>
+      <w:r>
+        <w:rPr>
+          <w:lang w:val="en-US"/>
+        </w:rPr>
+        <w:t>LotSizing\</w:t>
+      </w:r>
       <w:r>
         <w:rPr>
           <w:lang w:val="en-US"/>
         </w:rPr>
         <w:t>MultiLevelBucket</w:t>
       </w:r>
-      <w:proofErr w:type="spellEnd"/>
     </w:p>
     <w:p>
       <w:pPr>
@@ -5436,16 +5298,8 @@
         <w:rPr>
           <w:lang w:val="en-US"/>
         </w:rPr>
-        <w:t>Management Science\</w:t>
-      </w:r>
-      <w:proofErr w:type="spellStart"/>
-      <w:r>
-        <w:rPr>
-          <w:lang w:val="en-US"/>
-        </w:rPr>
-        <w:t>AircraftLanding</w:t>
-      </w:r>
-      <w:proofErr w:type="spellEnd"/>
+        <w:t>Management Science\AircraftLanding</w:t>
+      </w:r>
     </w:p>
     <w:p>
       <w:pPr>
@@ -5639,8 +5493,6 @@
               </w:rPr>
               <w:t>Done</w:t>
             </w:r>
-            <w:bookmarkStart w:id="0" w:name="_GoBack"/>
-            <w:bookmarkEnd w:id="0"/>
           </w:p>
         </w:tc>
       </w:tr>
@@ -6101,28 +5953,24 @@
         </w:rPr>
         <w:t>\</w:t>
       </w:r>
-      <w:proofErr w:type="spellStart"/>
       <w:r>
         <w:rPr>
           <w:lang w:val="en-US"/>
         </w:rPr>
         <w:t>WarehouseLocation</w:t>
       </w:r>
-      <w:proofErr w:type="spellEnd"/>
       <w:r>
         <w:rPr>
           <w:lang w:val="en-US"/>
         </w:rPr>
         <w:t>\</w:t>
       </w:r>
-      <w:proofErr w:type="spellStart"/>
       <w:r>
         <w:rPr>
           <w:lang w:val="en-US"/>
         </w:rPr>
         <w:t>CapacitatedWarehouseLocation</w:t>
       </w:r>
-      <w:proofErr w:type="spellEnd"/>
     </w:p>
     <w:p>
       <w:pPr>
@@ -6332,35 +6180,11 @@
             </w:pPr>
             <w:r>
               <w:rPr>
-                <w:color w:val="FF0000"/>
-                <w:sz w:val="28"/>
-                <w:lang w:val="en-US"/>
-              </w:rPr>
-              <w:t>Major model cleanup</w:t>
-            </w:r>
-            <w:r>
-              <w:rPr>
-                <w:color w:val="FF0000"/>
-                <w:sz w:val="28"/>
-                <w:lang w:val="en-US"/>
-              </w:rPr>
-              <w:t xml:space="preserve"> &amp; maj</w:t>
-            </w:r>
-            <w:r>
-              <w:rPr>
-                <w:color w:val="FF0000"/>
-                <w:sz w:val="28"/>
-                <w:lang w:val="en-US"/>
-              </w:rPr>
-              <w:t>or doc</w:t>
-            </w:r>
-            <w:r>
-              <w:rPr>
-                <w:color w:val="FF0000"/>
-                <w:sz w:val="28"/>
-                <w:lang w:val="en-US"/>
-              </w:rPr>
-              <w:t xml:space="preserve"> (un-GAMS)</w:t>
+                <w:color w:val="00B050"/>
+                <w:sz w:val="28"/>
+                <w:lang w:val="en-US"/>
+              </w:rPr>
+              <w:t>Done</w:t>
             </w:r>
           </w:p>
         </w:tc>
@@ -6441,19 +6265,19 @@
         </w:rPr>
         <w:t>\</w:t>
       </w:r>
-      <w:proofErr w:type="spellStart"/>
-      <w:r>
-        <w:rPr>
-          <w:lang w:val="en-US"/>
-        </w:rPr>
-        <w:t>BranchAndBound</w:t>
-      </w:r>
-      <w:proofErr w:type="spellEnd"/>
-      <w:r>
-        <w:rPr>
-          <w:lang w:val="en-US"/>
-        </w:rPr>
-        <w:t>\B&amp;B</w:t>
+      <w:r>
+        <w:rPr>
+          <w:lang w:val="en-US"/>
+        </w:rPr>
+        <w:t>BranchAndBound\</w:t>
+      </w:r>
+      <w:bookmarkStart w:id="0" w:name="_GoBack"/>
+      <w:bookmarkEnd w:id="0"/>
+      <w:r>
+        <w:rPr>
+          <w:lang w:val="en-US"/>
+        </w:rPr>
+        <w:t>WaterDistribution</w:t>
       </w:r>
     </w:p>
     <w:p>
@@ -6597,7 +6421,6 @@
                 <w:lang w:val="en-US"/>
               </w:rPr>
             </w:pPr>
-            <w:proofErr w:type="spellStart"/>
             <w:r>
               <w:rPr>
                 <w:i/>
@@ -6606,7 +6429,6 @@
               </w:rPr>
               <w:t>MultipleSolutionsDice</w:t>
             </w:r>
-            <w:proofErr w:type="spellEnd"/>
           </w:p>
         </w:tc>
         <w:tc>
@@ -6678,6 +6500,7 @@
           <w:sz w:val="28"/>
           <w:lang w:val="en-US"/>
         </w:rPr>
+        <w:lastRenderedPageBreak/>
         <w:t>Description</w:t>
       </w:r>
     </w:p>
@@ -6688,7 +6511,6 @@
           <w:lang w:val="en-US"/>
         </w:rPr>
       </w:pPr>
-      <w:proofErr w:type="gramStart"/>
       <w:r>
         <w:rPr>
           <w:lang w:val="en-US"/>
@@ -6713,7 +6535,6 @@
         </w:rPr>
         <w:t xml:space="preserve"> problem.</w:t>
       </w:r>
-      <w:proofErr w:type="gramEnd"/>
     </w:p>
     <w:p>
       <w:pPr>
@@ -6749,28 +6570,12 @@
         </w:rPr>
         <w:t>\</w:t>
       </w:r>
-      <w:proofErr w:type="spellStart"/>
-      <w:r>
-        <w:rPr>
-          <w:lang w:val="en-US"/>
-        </w:rPr>
-        <w:t>MultipleSolutionsProblems</w:t>
-      </w:r>
-      <w:proofErr w:type="spellEnd"/>
-      <w:r>
-        <w:rPr>
-          <w:lang w:val="en-US"/>
-        </w:rPr>
-        <w:t>\</w:t>
-      </w:r>
-      <w:proofErr w:type="spellStart"/>
-      <w:r>
-        <w:rPr>
-          <w:lang w:val="en-US"/>
-        </w:rPr>
-        <w:t>MultipleSolutionsDice</w:t>
-      </w:r>
-      <w:proofErr w:type="spellEnd"/>
+      <w:r>
+        <w:rPr>
+          <w:lang w:val="en-US"/>
+        </w:rPr>
+        <w:t>MultipleSolutionsProblems\MultipleSolutionsDice</w:t>
+      </w:r>
     </w:p>
     <w:p>
       <w:pPr>
@@ -7652,7 +7457,7 @@
   <a:extraClrSchemeLst/>
   <a:extLst>
     <a:ext uri="{05A4C25C-085E-4340-85A3-A5531E510DB2}">
-      <thm15:themeFamily xmlns="" xmlns:thm15="http://schemas.microsoft.com/office/thememl/2012/main" name="Office Theme" id="{62F939B6-93AF-4DB8-9C6B-D6C7DFDC589F}" vid="{4A3C46E8-61CC-4603-A589-7422A47A8E4A}"/>
+      <thm15:themeFamily xmlns:thm15="http://schemas.microsoft.com/office/thememl/2012/main" xmlns="" name="Office Theme" id="{62F939B6-93AF-4DB8-9C6B-D6C7DFDC589F}" vid="{4A3C46E8-61CC-4603-A589-7422A47A8E4A}"/>
     </a:ext>
   </a:extLst>
 </a:theme>
@@ -7663,7 +7468,7 @@
 </file>
 
 <file path=customXml/itemProps1.xml><?xml version="1.0" encoding="utf-8"?>
-<ds:datastoreItem xmlns:ds="http://schemas.openxmlformats.org/officeDocument/2006/customXml" ds:itemID="{7D9F3D83-72E8-4E84-85EA-3848D06A447A}">
+<ds:datastoreItem xmlns:ds="http://schemas.openxmlformats.org/officeDocument/2006/customXml" ds:itemID="{C8CCA9A7-F109-410E-995A-3A673EDE1E45}">
   <ds:schemaRefs>
     <ds:schemaRef ds:uri="http://schemas.openxmlformats.org/officeDocument/2006/bibliography"/>
   </ds:schemaRefs>

</xml_diff>

<commit_message>
Finished Vehicle Routing Problem with Time Windows example.
</commit_message>
<xml_diff>
--- a/ExamplesList.docx
+++ b/ExamplesList.docx
@@ -3522,8 +3522,6 @@
               </w:rPr>
               <w:t>Done</w:t>
             </w:r>
-            <w:bookmarkStart w:id="0" w:name="_GoBack"/>
-            <w:bookmarkEnd w:id="0"/>
           </w:p>
         </w:tc>
       </w:tr>
@@ -3814,12 +3812,14 @@
             </w:pPr>
             <w:r>
               <w:rPr>
-                <w:color w:val="FF0000"/>
-                <w:sz w:val="28"/>
-                <w:lang w:val="en-US"/>
-              </w:rPr>
-              <w:t>Page and major doc</w:t>
-            </w:r>
+                <w:color w:val="00B050"/>
+                <w:sz w:val="28"/>
+                <w:lang w:val="en-US"/>
+              </w:rPr>
+              <w:t>Done</w:t>
+            </w:r>
+            <w:bookmarkStart w:id="0" w:name="_GoBack"/>
+            <w:bookmarkEnd w:id="0"/>
           </w:p>
         </w:tc>
       </w:tr>
@@ -7629,7 +7629,7 @@
   <a:extraClrSchemeLst/>
   <a:extLst>
     <a:ext uri="{05A4C25C-085E-4340-85A3-A5531E510DB2}">
-      <thm15:themeFamily xmlns="" xmlns:thm15="http://schemas.microsoft.com/office/thememl/2012/main" name="Office Theme" id="{62F939B6-93AF-4DB8-9C6B-D6C7DFDC589F}" vid="{4A3C46E8-61CC-4603-A589-7422A47A8E4A}"/>
+      <thm15:themeFamily xmlns:thm15="http://schemas.microsoft.com/office/thememl/2012/main" xmlns="" name="Office Theme" id="{62F939B6-93AF-4DB8-9C6B-D6C7DFDC589F}" vid="{4A3C46E8-61CC-4603-A589-7422A47A8E4A}"/>
     </a:ext>
   </a:extLst>
 </a:theme>
@@ -7640,7 +7640,7 @@
 </file>
 
 <file path=customXml/itemProps1.xml><?xml version="1.0" encoding="utf-8"?>
-<ds:datastoreItem xmlns:ds="http://schemas.openxmlformats.org/officeDocument/2006/customXml" ds:itemID="{9758BD9F-6DDA-48DB-9E03-8D30687953EB}">
+<ds:datastoreItem xmlns:ds="http://schemas.openxmlformats.org/officeDocument/2006/customXml" ds:itemID="{31A3B6CC-BD9C-4959-BD61-7926BA6116B3}">
   <ds:schemaRefs>
     <ds:schemaRef ds:uri="http://schemas.openxmlformats.org/officeDocument/2006/bibliography"/>
   </ds:schemaRefs>

</xml_diff>

<commit_message>
Finished Chemical Equilibrium example.
</commit_message>
<xml_diff>
--- a/ExamplesList.docx
+++ b/ExamplesList.docx
@@ -440,44 +440,14 @@
             </w:pPr>
             <w:r>
               <w:rPr>
-                <w:color w:val="FF0000"/>
-                <w:sz w:val="28"/>
-                <w:lang w:val="en-US"/>
-              </w:rPr>
-              <w:t>No data</w:t>
-            </w:r>
-            <w:r>
-              <w:rPr>
-                <w:color w:val="FF0000"/>
-                <w:sz w:val="28"/>
-                <w:lang w:val="en-US"/>
-              </w:rPr>
-              <w:t>, page</w:t>
-            </w:r>
-            <w:r>
-              <w:rPr>
-                <w:color w:val="FF0000"/>
-                <w:sz w:val="28"/>
-                <w:lang w:val="en-US"/>
-              </w:rPr>
-              <w:t xml:space="preserve"> &amp;</w:t>
-            </w:r>
-            <w:r>
-              <w:rPr>
-                <w:color w:val="FF0000"/>
-                <w:sz w:val="28"/>
-                <w:lang w:val="en-US"/>
-              </w:rPr>
-              <w:t xml:space="preserve"> </w:t>
-            </w:r>
-            <w:r>
-              <w:rPr>
-                <w:color w:val="FF0000"/>
-                <w:sz w:val="28"/>
-                <w:lang w:val="en-US"/>
-              </w:rPr>
-              <w:t>minor doc</w:t>
-            </w:r>
+                <w:color w:val="00B050"/>
+                <w:sz w:val="28"/>
+                <w:lang w:val="en-US"/>
+              </w:rPr>
+              <w:t>Done</w:t>
+            </w:r>
+            <w:bookmarkStart w:id="0" w:name="_GoBack"/>
+            <w:bookmarkEnd w:id="0"/>
           </w:p>
         </w:tc>
       </w:tr>
@@ -3818,8 +3788,6 @@
               </w:rPr>
               <w:t>Done</w:t>
             </w:r>
-            <w:bookmarkStart w:id="0" w:name="_GoBack"/>
-            <w:bookmarkEnd w:id="0"/>
           </w:p>
         </w:tc>
       </w:tr>
@@ -7629,7 +7597,7 @@
   <a:extraClrSchemeLst/>
   <a:extLst>
     <a:ext uri="{05A4C25C-085E-4340-85A3-A5531E510DB2}">
-      <thm15:themeFamily xmlns:thm15="http://schemas.microsoft.com/office/thememl/2012/main" xmlns="" name="Office Theme" id="{62F939B6-93AF-4DB8-9C6B-D6C7DFDC589F}" vid="{4A3C46E8-61CC-4603-A589-7422A47A8E4A}"/>
+      <thm15:themeFamily xmlns="" xmlns:thm15="http://schemas.microsoft.com/office/thememl/2012/main" name="Office Theme" id="{62F939B6-93AF-4DB8-9C6B-D6C7DFDC589F}" vid="{4A3C46E8-61CC-4603-A589-7422A47A8E4A}"/>
     </a:ext>
   </a:extLst>
 </a:theme>
@@ -7640,7 +7608,7 @@
 </file>
 
 <file path=customXml/itemProps1.xml><?xml version="1.0" encoding="utf-8"?>
-<ds:datastoreItem xmlns:ds="http://schemas.openxmlformats.org/officeDocument/2006/customXml" ds:itemID="{31A3B6CC-BD9C-4959-BD61-7926BA6116B3}">
+<ds:datastoreItem xmlns:ds="http://schemas.openxmlformats.org/officeDocument/2006/customXml" ds:itemID="{36C5B293-73D7-4A1A-9D27-1DA96B6AEF10}">
   <ds:schemaRefs>
     <ds:schemaRef ds:uri="http://schemas.openxmlformats.org/officeDocument/2006/bibliography"/>
   </ds:schemaRefs>

</xml_diff>

<commit_message>
Finished Structural Optimization example.
</commit_message>
<xml_diff>
--- a/ExamplesList.docx
+++ b/ExamplesList.docx
@@ -235,16 +235,8 @@
         <w:rPr>
           <w:lang w:val="en-US"/>
         </w:rPr>
-        <w:t>\Chemical Engineering\</w:t>
-      </w:r>
-      <w:proofErr w:type="spellStart"/>
-      <w:r>
-        <w:rPr>
-          <w:lang w:val="en-US"/>
-        </w:rPr>
-        <w:t>BlendingProblem</w:t>
-      </w:r>
-      <w:proofErr w:type="spellEnd"/>
+        <w:t>\Chemical Engineering\BlendingProblem</w:t>
+      </w:r>
     </w:p>
     <w:p>
       <w:pPr>
@@ -446,8 +438,6 @@
               </w:rPr>
               <w:t>Done</w:t>
             </w:r>
-            <w:bookmarkStart w:id="0" w:name="_GoBack"/>
-            <w:bookmarkEnd w:id="0"/>
           </w:p>
         </w:tc>
       </w:tr>
@@ -486,7 +476,6 @@
           <w:lang w:val="en-US"/>
         </w:rPr>
       </w:pPr>
-      <w:proofErr w:type="gramStart"/>
       <w:r>
         <w:rPr>
           <w:lang w:val="en-US"/>
@@ -517,7 +506,6 @@
         </w:rPr>
         <w:t>.</w:t>
       </w:r>
-      <w:proofErr w:type="gramEnd"/>
     </w:p>
     <w:p>
       <w:pPr>
@@ -553,14 +541,12 @@
         </w:rPr>
         <w:t>\Chemical Engineering\</w:t>
       </w:r>
-      <w:proofErr w:type="spellStart"/>
       <w:r>
         <w:rPr>
           <w:lang w:val="en-US"/>
         </w:rPr>
         <w:t>ChemicalEquilibrium</w:t>
       </w:r>
-      <w:proofErr w:type="spellEnd"/>
     </w:p>
     <w:p>
       <w:pPr>
@@ -831,16 +817,8 @@
         <w:rPr>
           <w:lang w:val="en-US"/>
         </w:rPr>
-        <w:t>\Energy\</w:t>
-      </w:r>
-      <w:proofErr w:type="spellStart"/>
-      <w:r>
-        <w:rPr>
-          <w:lang w:val="en-US"/>
-        </w:rPr>
-        <w:t>OilPipelineDesign</w:t>
-      </w:r>
-      <w:proofErr w:type="spellEnd"/>
+        <w:t>\Energy\OilPipelineDesign</w:t>
+      </w:r>
     </w:p>
     <w:p>
       <w:pPr>
@@ -1125,16 +1103,8 @@
         <w:rPr>
           <w:lang w:val="en-US"/>
         </w:rPr>
-        <w:t>Engineering\</w:t>
-      </w:r>
-      <w:proofErr w:type="spellStart"/>
-      <w:r>
-        <w:rPr>
-          <w:lang w:val="en-US"/>
-        </w:rPr>
-        <w:t>GoddardRocket</w:t>
-      </w:r>
-      <w:proofErr w:type="spellEnd"/>
+        <w:t>Engineering\GoddardRocket</w:t>
+      </w:r>
     </w:p>
     <w:p>
       <w:pPr>
@@ -1420,14 +1390,12 @@
         </w:rPr>
         <w:t>Engineering\</w:t>
       </w:r>
-      <w:proofErr w:type="spellStart"/>
       <w:r>
         <w:rPr>
           <w:lang w:val="en-US"/>
         </w:rPr>
         <w:t>HangingChain</w:t>
       </w:r>
-      <w:proofErr w:type="spellEnd"/>
     </w:p>
     <w:p>
       <w:pPr>
@@ -1666,14 +1634,12 @@
           <w:lang w:val="en-US"/>
         </w:rPr>
       </w:pPr>
-      <w:proofErr w:type="gramStart"/>
       <w:r>
         <w:rPr>
           <w:lang w:val="en-US"/>
         </w:rPr>
         <w:t>Determination of the polygon with maximal area, among polygons with n sides and diameter d ≤ 1.</w:t>
       </w:r>
-      <w:proofErr w:type="gramEnd"/>
     </w:p>
     <w:p>
       <w:pPr>
@@ -1715,14 +1681,12 @@
         </w:rPr>
         <w:t>Engineering\</w:t>
       </w:r>
-      <w:proofErr w:type="spellStart"/>
       <w:r>
         <w:rPr>
           <w:lang w:val="en-US"/>
         </w:rPr>
         <w:t>LargestSmallPolygon</w:t>
       </w:r>
-      <w:proofErr w:type="spellEnd"/>
     </w:p>
     <w:p>
       <w:pPr>
@@ -2011,14 +1975,12 @@
           <w:lang w:val="en-US"/>
         </w:rPr>
       </w:pPr>
-      <w:proofErr w:type="gramStart"/>
       <w:r>
         <w:rPr>
           <w:lang w:val="en-US"/>
         </w:rPr>
         <w:t>Minimization of the time taken for a robot arm to travel between two points.</w:t>
       </w:r>
-      <w:proofErr w:type="gramEnd"/>
     </w:p>
     <w:p>
       <w:pPr>
@@ -2060,14 +2022,12 @@
         </w:rPr>
         <w:t>Engineering\</w:t>
       </w:r>
-      <w:proofErr w:type="spellStart"/>
       <w:r>
         <w:rPr>
           <w:lang w:val="en-US"/>
         </w:rPr>
         <w:t>RobotArm</w:t>
       </w:r>
-      <w:proofErr w:type="spellEnd"/>
     </w:p>
     <w:p>
       <w:pPr>
@@ -2265,52 +2225,22 @@
             </w:pPr>
             <w:r>
               <w:rPr>
-                <w:color w:val="FF0000"/>
-                <w:sz w:val="28"/>
-                <w:lang w:val="en-US"/>
-              </w:rPr>
-              <w:t>Name</w:t>
-            </w:r>
-            <w:r>
-              <w:rPr>
-                <w:color w:val="FF0000"/>
-                <w:sz w:val="28"/>
-                <w:lang w:val="en-US"/>
-              </w:rPr>
-              <w:t xml:space="preserve">, </w:t>
-            </w:r>
-            <w:r>
-              <w:rPr>
-                <w:color w:val="FF0000"/>
-                <w:sz w:val="28"/>
-                <w:lang w:val="en-US"/>
-              </w:rPr>
-              <w:t>p</w:t>
-            </w:r>
-            <w:r>
-              <w:rPr>
-                <w:color w:val="FF0000"/>
-                <w:sz w:val="28"/>
-                <w:lang w:val="en-US"/>
-              </w:rPr>
-              <w:t xml:space="preserve">age &amp; </w:t>
-            </w:r>
-            <w:r>
-              <w:rPr>
-                <w:color w:val="FF0000"/>
-                <w:sz w:val="28"/>
-                <w:lang w:val="en-US"/>
-              </w:rPr>
-              <w:t>major model</w:t>
-            </w:r>
-            <w:r>
-              <w:rPr>
-                <w:color w:val="FF0000"/>
-                <w:sz w:val="28"/>
-                <w:lang w:val="en-US"/>
-              </w:rPr>
-              <w:t>. Same incorrect (?) result as GAMS</w:t>
-            </w:r>
+                <w:color w:val="00B050"/>
+                <w:sz w:val="28"/>
+                <w:lang w:val="en-US"/>
+              </w:rPr>
+              <w:t>Done</w:t>
+            </w:r>
+            <w:r>
+              <w:rPr>
+                <w:color w:val="00B050"/>
+                <w:sz w:val="28"/>
+                <w:lang w:val="en-US"/>
+              </w:rPr>
+              <w:t xml:space="preserve"> (but some data is unknown/uncertain)</w:t>
+            </w:r>
+            <w:bookmarkStart w:id="0" w:name="_GoBack"/>
+            <w:bookmarkEnd w:id="0"/>
           </w:p>
         </w:tc>
       </w:tr>
@@ -2349,14 +2279,12 @@
           <w:lang w:val="en-US"/>
         </w:rPr>
       </w:pPr>
-      <w:proofErr w:type="gramStart"/>
       <w:r>
         <w:rPr>
           <w:lang w:val="en-US"/>
         </w:rPr>
         <w:t>Optimization of the design of a vertically corrugated transverse bulkhead of an oil tanker.</w:t>
       </w:r>
-      <w:proofErr w:type="gramEnd"/>
     </w:p>
     <w:p>
       <w:pPr>
@@ -2398,14 +2326,12 @@
         </w:rPr>
         <w:t>Engineering\</w:t>
       </w:r>
-      <w:proofErr w:type="spellStart"/>
       <w:r>
         <w:rPr>
           <w:lang w:val="en-US"/>
         </w:rPr>
         <w:t>StructuralOptimization</w:t>
       </w:r>
-      <w:proofErr w:type="spellEnd"/>
     </w:p>
     <w:p>
       <w:pPr>
@@ -2637,7 +2563,6 @@
           <w:lang w:val="en-US"/>
         </w:rPr>
       </w:pPr>
-      <w:proofErr w:type="gramStart"/>
       <w:r>
         <w:rPr>
           <w:lang w:val="en-US"/>
@@ -2650,7 +2575,6 @@
         </w:rPr>
         <w:t>.</w:t>
       </w:r>
-      <w:proofErr w:type="gramEnd"/>
     </w:p>
     <w:p>
       <w:pPr>
@@ -2676,14 +2600,12 @@
           <w:lang w:val="en-US"/>
         </w:rPr>
       </w:pPr>
-      <w:proofErr w:type="gramStart"/>
       <w:r>
         <w:rPr>
           <w:lang w:val="en-US"/>
         </w:rPr>
         <w:t>Extension to the same problem with uncertain demands.</w:t>
       </w:r>
-      <w:proofErr w:type="gramEnd"/>
     </w:p>
     <w:p>
       <w:pPr>
@@ -2723,16 +2645,8 @@
         <w:rPr>
           <w:lang w:val="en-US"/>
         </w:rPr>
-        <w:t>Management Science\</w:t>
-      </w:r>
-      <w:proofErr w:type="spellStart"/>
-      <w:r>
-        <w:rPr>
-          <w:lang w:val="en-US"/>
-        </w:rPr>
-        <w:t>AircraftAssignement</w:t>
-      </w:r>
-      <w:proofErr w:type="spellEnd"/>
+        <w:t>Management Science\AircraftAssignement</w:t>
+      </w:r>
     </w:p>
     <w:p>
       <w:pPr>
@@ -2792,6 +2706,7 @@
                 <w:sz w:val="28"/>
                 <w:lang w:val="en-US"/>
               </w:rPr>
+              <w:lastRenderedPageBreak/>
               <w:t>Example</w:t>
             </w:r>
           </w:p>
@@ -2953,14 +2868,12 @@
           <w:lang w:val="en-US"/>
         </w:rPr>
       </w:pPr>
-      <w:proofErr w:type="gramStart"/>
       <w:r>
         <w:rPr>
           <w:lang w:val="en-US"/>
         </w:rPr>
         <w:t>Determination of the design of a filter that approximates a desired frequency response as well as possible.</w:t>
       </w:r>
-      <w:proofErr w:type="gramEnd"/>
     </w:p>
     <w:p>
       <w:pPr>
@@ -3000,16 +2913,8 @@
         <w:rPr>
           <w:lang w:val="en-US"/>
         </w:rPr>
-        <w:t>Telecommunications\</w:t>
-      </w:r>
-      <w:proofErr w:type="spellStart"/>
-      <w:r>
-        <w:rPr>
-          <w:lang w:val="en-US"/>
-        </w:rPr>
-        <w:t>FilterDesign</w:t>
-      </w:r>
-      <w:proofErr w:type="spellEnd"/>
+        <w:t>Telecommunications\FilterDesign</w:t>
+      </w:r>
     </w:p>
     <w:p>
       <w:pPr>
@@ -3242,14 +3147,12 @@
           <w:lang w:val="en-US"/>
         </w:rPr>
       </w:pPr>
-      <w:proofErr w:type="gramStart"/>
       <w:r>
         <w:rPr>
           <w:lang w:val="en-US"/>
         </w:rPr>
         <w:t>Determination of the design of a telecommunication network.</w:t>
       </w:r>
-      <w:proofErr w:type="gramEnd"/>
     </w:p>
     <w:p>
       <w:pPr>
@@ -3289,16 +3192,8 @@
         <w:rPr>
           <w:lang w:val="en-US"/>
         </w:rPr>
-        <w:t>Telecommunications\</w:t>
-      </w:r>
-      <w:proofErr w:type="spellStart"/>
-      <w:r>
-        <w:rPr>
-          <w:lang w:val="en-US"/>
-        </w:rPr>
-        <w:t>NetworkDesign</w:t>
-      </w:r>
-      <w:proofErr w:type="spellEnd"/>
+        <w:t>Telecommunications\NetworkDesign</w:t>
+      </w:r>
     </w:p>
     <w:p>
       <w:pPr>
@@ -3571,19 +3466,11 @@
         </w:rPr>
         <w:t>\</w:t>
       </w:r>
-      <w:proofErr w:type="spellStart"/>
-      <w:r>
-        <w:rPr>
-          <w:lang w:val="en-US"/>
-        </w:rPr>
-        <w:t>VehicleRoutingProblem</w:t>
-      </w:r>
-      <w:proofErr w:type="spellEnd"/>
-      <w:r>
-        <w:rPr>
-          <w:lang w:val="en-US"/>
-        </w:rPr>
-        <w:t>\CVRP</w:t>
+      <w:r>
+        <w:rPr>
+          <w:lang w:val="en-US"/>
+        </w:rPr>
+        <w:t>VehicleRoutingProblem\CVRP</w:t>
       </w:r>
     </w:p>
     <w:p>
@@ -3733,16 +3620,7 @@
                 <w:sz w:val="28"/>
                 <w:lang w:val="en-US"/>
               </w:rPr>
-              <w:t xml:space="preserve">Vehicle Routing Problem with Time </w:t>
-            </w:r>
-            <w:r>
-              <w:rPr>
-                <w:i/>
-                <w:sz w:val="28"/>
-                <w:lang w:val="en-US"/>
-              </w:rPr>
-              <w:lastRenderedPageBreak/>
-              <w:t>Windows</w:t>
+              <w:t>Vehicle Routing Problem with Time Windows</w:t>
             </w:r>
           </w:p>
         </w:tc>
@@ -3763,7 +3641,6 @@
                 <w:sz w:val="28"/>
                 <w:lang w:val="en-US"/>
               </w:rPr>
-              <w:lastRenderedPageBreak/>
               <w:t>MIP</w:t>
             </w:r>
           </w:p>
@@ -3867,19 +3744,11 @@
         </w:rPr>
         <w:t>\</w:t>
       </w:r>
-      <w:proofErr w:type="spellStart"/>
-      <w:r>
-        <w:rPr>
-          <w:lang w:val="en-US"/>
-        </w:rPr>
-        <w:t>VehicleRoutingProblem</w:t>
-      </w:r>
-      <w:proofErr w:type="spellEnd"/>
-      <w:r>
-        <w:rPr>
-          <w:lang w:val="en-US"/>
-        </w:rPr>
-        <w:t>\</w:t>
+      <w:r>
+        <w:rPr>
+          <w:lang w:val="en-US"/>
+        </w:rPr>
+        <w:t>VehicleRoutingProblem\</w:t>
       </w:r>
       <w:r>
         <w:rPr>
@@ -4170,28 +4039,12 @@
         </w:rPr>
         <w:t>\</w:t>
       </w:r>
-      <w:proofErr w:type="spellStart"/>
-      <w:r>
-        <w:rPr>
-          <w:lang w:val="en-US"/>
-        </w:rPr>
-        <w:t>LotSizing</w:t>
-      </w:r>
-      <w:proofErr w:type="spellEnd"/>
-      <w:r>
-        <w:rPr>
-          <w:lang w:val="en-US"/>
-        </w:rPr>
-        <w:t>\</w:t>
-      </w:r>
-      <w:proofErr w:type="spellStart"/>
-      <w:r>
-        <w:rPr>
-          <w:lang w:val="en-US"/>
-        </w:rPr>
-        <w:t>SingleLevelBigBucket</w:t>
-      </w:r>
-      <w:proofErr w:type="spellEnd"/>
+      <w:r>
+        <w:rPr>
+          <w:lang w:val="en-US"/>
+        </w:rPr>
+        <w:t>LotSizing\SingleLevelBigBucket</w:t>
+      </w:r>
     </w:p>
     <w:p>
       <w:pPr>
@@ -4463,28 +4316,18 @@
         </w:rPr>
         <w:t>\</w:t>
       </w:r>
-      <w:proofErr w:type="spellStart"/>
-      <w:r>
-        <w:rPr>
-          <w:lang w:val="en-US"/>
-        </w:rPr>
-        <w:t>LotSizing</w:t>
-      </w:r>
-      <w:proofErr w:type="spellEnd"/>
-      <w:r>
-        <w:rPr>
-          <w:lang w:val="en-US"/>
-        </w:rPr>
-        <w:t>\</w:t>
-      </w:r>
-      <w:proofErr w:type="spellStart"/>
+      <w:r>
+        <w:rPr>
+          <w:lang w:val="en-US"/>
+        </w:rPr>
+        <w:t>LotSizing\</w:t>
+      </w:r>
       <w:r>
         <w:rPr>
           <w:lang w:val="en-US"/>
         </w:rPr>
         <w:t>SingleLevelSmallBucket</w:t>
       </w:r>
-      <w:proofErr w:type="spellEnd"/>
     </w:p>
     <w:p>
       <w:pPr>
@@ -4706,6 +4549,7 @@
           <w:sz w:val="28"/>
           <w:lang w:val="en-US"/>
         </w:rPr>
+        <w:lastRenderedPageBreak/>
         <w:t>Description</w:t>
       </w:r>
     </w:p>
@@ -4756,28 +4600,18 @@
         </w:rPr>
         <w:t>\</w:t>
       </w:r>
-      <w:proofErr w:type="spellStart"/>
-      <w:r>
-        <w:rPr>
-          <w:lang w:val="en-US"/>
-        </w:rPr>
-        <w:t>LotSizing</w:t>
-      </w:r>
-      <w:proofErr w:type="spellEnd"/>
-      <w:r>
-        <w:rPr>
-          <w:lang w:val="en-US"/>
-        </w:rPr>
-        <w:t>\</w:t>
-      </w:r>
-      <w:proofErr w:type="spellStart"/>
+      <w:r>
+        <w:rPr>
+          <w:lang w:val="en-US"/>
+        </w:rPr>
+        <w:t>LotSizing\</w:t>
+      </w:r>
       <w:r>
         <w:rPr>
           <w:lang w:val="en-US"/>
         </w:rPr>
         <w:t>SingleLevelSmallBucketTwoItems</w:t>
       </w:r>
-      <w:proofErr w:type="spellEnd"/>
     </w:p>
     <w:p>
       <w:pPr>
@@ -5042,14 +4876,12 @@
           <w:lang w:val="en-US"/>
         </w:rPr>
       </w:pPr>
-      <w:proofErr w:type="gramStart"/>
       <w:r>
         <w:rPr>
           <w:lang w:val="en-US"/>
         </w:rPr>
         <w:t>Different result from sources.</w:t>
       </w:r>
-      <w:proofErr w:type="gramEnd"/>
     </w:p>
     <w:p>
       <w:pPr>
@@ -5085,28 +4917,18 @@
         </w:rPr>
         <w:t>\</w:t>
       </w:r>
-      <w:proofErr w:type="spellStart"/>
-      <w:r>
-        <w:rPr>
-          <w:lang w:val="en-US"/>
-        </w:rPr>
-        <w:t>LotSizing</w:t>
-      </w:r>
-      <w:proofErr w:type="spellEnd"/>
-      <w:r>
-        <w:rPr>
-          <w:lang w:val="en-US"/>
-        </w:rPr>
-        <w:t>\</w:t>
-      </w:r>
-      <w:proofErr w:type="spellStart"/>
+      <w:r>
+        <w:rPr>
+          <w:lang w:val="en-US"/>
+        </w:rPr>
+        <w:t>LotSizing\</w:t>
+      </w:r>
       <w:r>
         <w:rPr>
           <w:lang w:val="en-US"/>
         </w:rPr>
         <w:t>MultiLevelBucket</w:t>
       </w:r>
-      <w:proofErr w:type="spellEnd"/>
     </w:p>
     <w:p>
       <w:pPr>
@@ -5398,16 +5220,8 @@
         <w:rPr>
           <w:lang w:val="en-US"/>
         </w:rPr>
-        <w:t>Management Science\</w:t>
-      </w:r>
-      <w:proofErr w:type="spellStart"/>
-      <w:r>
-        <w:rPr>
-          <w:lang w:val="en-US"/>
-        </w:rPr>
-        <w:t>AircraftLanding</w:t>
-      </w:r>
-      <w:proofErr w:type="spellEnd"/>
+        <w:t>Management Science\AircraftLanding</w:t>
+      </w:r>
     </w:p>
     <w:p>
       <w:pPr>
@@ -5629,6 +5443,7 @@
           <w:sz w:val="28"/>
           <w:lang w:val="en-US"/>
         </w:rPr>
+        <w:lastRenderedPageBreak/>
         <w:t>Description</w:t>
       </w:r>
     </w:p>
@@ -6061,28 +5876,24 @@
         </w:rPr>
         <w:t>\</w:t>
       </w:r>
-      <w:proofErr w:type="spellStart"/>
       <w:r>
         <w:rPr>
           <w:lang w:val="en-US"/>
         </w:rPr>
         <w:t>WarehouseLocation</w:t>
       </w:r>
-      <w:proofErr w:type="spellEnd"/>
       <w:r>
         <w:rPr>
           <w:lang w:val="en-US"/>
         </w:rPr>
         <w:t>\</w:t>
       </w:r>
-      <w:proofErr w:type="spellStart"/>
       <w:r>
         <w:rPr>
           <w:lang w:val="en-US"/>
         </w:rPr>
         <w:t>CapacitatedWarehouseLocation</w:t>
       </w:r>
-      <w:proofErr w:type="spellEnd"/>
     </w:p>
     <w:p>
       <w:pPr>
@@ -6377,28 +6188,18 @@
         </w:rPr>
         <w:t>\</w:t>
       </w:r>
-      <w:proofErr w:type="spellStart"/>
-      <w:r>
-        <w:rPr>
-          <w:lang w:val="en-US"/>
-        </w:rPr>
-        <w:t>BranchAndBound</w:t>
-      </w:r>
-      <w:proofErr w:type="spellEnd"/>
-      <w:r>
-        <w:rPr>
-          <w:lang w:val="en-US"/>
-        </w:rPr>
-        <w:t>\</w:t>
-      </w:r>
-      <w:proofErr w:type="spellStart"/>
+      <w:r>
+        <w:rPr>
+          <w:lang w:val="en-US"/>
+        </w:rPr>
+        <w:t>BranchAndBound\</w:t>
+      </w:r>
       <w:r>
         <w:rPr>
           <w:lang w:val="en-US"/>
         </w:rPr>
         <w:t>WaterDistribution</w:t>
       </w:r>
-      <w:proofErr w:type="spellEnd"/>
     </w:p>
     <w:p>
       <w:pPr>
@@ -6541,7 +6342,6 @@
                 <w:lang w:val="en-US"/>
               </w:rPr>
             </w:pPr>
-            <w:proofErr w:type="spellStart"/>
             <w:r>
               <w:rPr>
                 <w:i/>
@@ -6550,7 +6350,6 @@
               </w:rPr>
               <w:t>MultipleSolutionsDice</w:t>
             </w:r>
-            <w:proofErr w:type="spellEnd"/>
           </w:p>
         </w:tc>
         <w:tc>
@@ -6622,22 +6421,21 @@
           <w:sz w:val="28"/>
           <w:lang w:val="en-US"/>
         </w:rPr>
+        <w:t>Description</w:t>
+      </w:r>
+    </w:p>
+    <w:p>
+      <w:pPr>
+        <w:jc w:val="both"/>
+        <w:rPr>
+          <w:lang w:val="en-US"/>
+        </w:rPr>
+      </w:pPr>
+      <w:r>
+        <w:rPr>
+          <w:lang w:val="en-US"/>
+        </w:rPr>
         <w:lastRenderedPageBreak/>
-        <w:t>Description</w:t>
-      </w:r>
-    </w:p>
-    <w:p>
-      <w:pPr>
-        <w:jc w:val="both"/>
-        <w:rPr>
-          <w:lang w:val="en-US"/>
-        </w:rPr>
-      </w:pPr>
-      <w:proofErr w:type="gramStart"/>
-      <w:r>
-        <w:rPr>
-          <w:lang w:val="en-US"/>
-        </w:rPr>
         <w:t xml:space="preserve">Retrieving multiple solutions for a </w:t>
       </w:r>
       <w:r>
@@ -6658,7 +6456,6 @@
         </w:rPr>
         <w:t xml:space="preserve"> problem.</w:t>
       </w:r>
-      <w:proofErr w:type="gramEnd"/>
     </w:p>
     <w:p>
       <w:pPr>
@@ -6694,28 +6491,12 @@
         </w:rPr>
         <w:t>\</w:t>
       </w:r>
-      <w:proofErr w:type="spellStart"/>
-      <w:r>
-        <w:rPr>
-          <w:lang w:val="en-US"/>
-        </w:rPr>
-        <w:t>MultipleSolutionsProblems</w:t>
-      </w:r>
-      <w:proofErr w:type="spellEnd"/>
-      <w:r>
-        <w:rPr>
-          <w:lang w:val="en-US"/>
-        </w:rPr>
-        <w:t>\</w:t>
-      </w:r>
-      <w:proofErr w:type="spellStart"/>
-      <w:r>
-        <w:rPr>
-          <w:lang w:val="en-US"/>
-        </w:rPr>
-        <w:t>MultipleSolutionsDice</w:t>
-      </w:r>
-      <w:proofErr w:type="spellEnd"/>
+      <w:r>
+        <w:rPr>
+          <w:lang w:val="en-US"/>
+        </w:rPr>
+        <w:t>MultipleSolutionsProblems\MultipleSolutionsDice</w:t>
+      </w:r>
     </w:p>
     <w:p>
       <w:pPr>
@@ -7597,7 +7378,7 @@
   <a:extraClrSchemeLst/>
   <a:extLst>
     <a:ext uri="{05A4C25C-085E-4340-85A3-A5531E510DB2}">
-      <thm15:themeFamily xmlns="" xmlns:thm15="http://schemas.microsoft.com/office/thememl/2012/main" name="Office Theme" id="{62F939B6-93AF-4DB8-9C6B-D6C7DFDC589F}" vid="{4A3C46E8-61CC-4603-A589-7422A47A8E4A}"/>
+      <thm15:themeFamily xmlns:thm15="http://schemas.microsoft.com/office/thememl/2012/main" xmlns="" name="Office Theme" id="{62F939B6-93AF-4DB8-9C6B-D6C7DFDC589F}" vid="{4A3C46E8-61CC-4603-A589-7422A47A8E4A}"/>
     </a:ext>
   </a:extLst>
 </a:theme>
@@ -7608,7 +7389,7 @@
 </file>
 
 <file path=customXml/itemProps1.xml><?xml version="1.0" encoding="utf-8"?>
-<ds:datastoreItem xmlns:ds="http://schemas.openxmlformats.org/officeDocument/2006/customXml" ds:itemID="{36C5B293-73D7-4A1A-9D27-1DA96B6AEF10}">
+<ds:datastoreItem xmlns:ds="http://schemas.openxmlformats.org/officeDocument/2006/customXml" ds:itemID="{868456EB-72D2-43BA-BEAA-909DC7B65460}">
   <ds:schemaRefs>
     <ds:schemaRef ds:uri="http://schemas.openxmlformats.org/officeDocument/2006/bibliography"/>
   </ds:schemaRefs>

</xml_diff>

<commit_message>
Renamed MultipleSolutionsProblems\MultipleSolutionsDice to MultipleSolutions\Dice.
</commit_message>
<xml_diff>
--- a/ExamplesList.docx
+++ b/ExamplesList.docx
@@ -235,8 +235,16 @@
         <w:rPr>
           <w:lang w:val="en-US"/>
         </w:rPr>
-        <w:t>\Chemical Engineering\BlendingProblem</w:t>
-      </w:r>
+        <w:t>\Chemical Engineering\</w:t>
+      </w:r>
+      <w:proofErr w:type="spellStart"/>
+      <w:r>
+        <w:rPr>
+          <w:lang w:val="en-US"/>
+        </w:rPr>
+        <w:t>BlendingProblem</w:t>
+      </w:r>
+      <w:proofErr w:type="spellEnd"/>
     </w:p>
     <w:p>
       <w:pPr>
@@ -476,6 +484,7 @@
           <w:lang w:val="en-US"/>
         </w:rPr>
       </w:pPr>
+      <w:proofErr w:type="gramStart"/>
       <w:r>
         <w:rPr>
           <w:lang w:val="en-US"/>
@@ -506,6 +515,7 @@
         </w:rPr>
         <w:t>.</w:t>
       </w:r>
+      <w:proofErr w:type="gramEnd"/>
     </w:p>
     <w:p>
       <w:pPr>
@@ -541,12 +551,14 @@
         </w:rPr>
         <w:t>\Chemical Engineering\</w:t>
       </w:r>
+      <w:proofErr w:type="spellStart"/>
       <w:r>
         <w:rPr>
           <w:lang w:val="en-US"/>
         </w:rPr>
         <w:t>ChemicalEquilibrium</w:t>
       </w:r>
+      <w:proofErr w:type="spellEnd"/>
     </w:p>
     <w:p>
       <w:pPr>
@@ -817,8 +829,16 @@
         <w:rPr>
           <w:lang w:val="en-US"/>
         </w:rPr>
-        <w:t>\Energy\OilPipelineDesign</w:t>
-      </w:r>
+        <w:t>\Energy\</w:t>
+      </w:r>
+      <w:proofErr w:type="spellStart"/>
+      <w:r>
+        <w:rPr>
+          <w:lang w:val="en-US"/>
+        </w:rPr>
+        <w:t>OilPipelineDesign</w:t>
+      </w:r>
+      <w:proofErr w:type="spellEnd"/>
     </w:p>
     <w:p>
       <w:pPr>
@@ -1103,8 +1123,16 @@
         <w:rPr>
           <w:lang w:val="en-US"/>
         </w:rPr>
-        <w:t>Engineering\GoddardRocket</w:t>
-      </w:r>
+        <w:t>Engineering\</w:t>
+      </w:r>
+      <w:proofErr w:type="spellStart"/>
+      <w:r>
+        <w:rPr>
+          <w:lang w:val="en-US"/>
+        </w:rPr>
+        <w:t>GoddardRocket</w:t>
+      </w:r>
+      <w:proofErr w:type="spellEnd"/>
     </w:p>
     <w:p>
       <w:pPr>
@@ -1390,12 +1418,14 @@
         </w:rPr>
         <w:t>Engineering\</w:t>
       </w:r>
+      <w:proofErr w:type="spellStart"/>
       <w:r>
         <w:rPr>
           <w:lang w:val="en-US"/>
         </w:rPr>
         <w:t>HangingChain</w:t>
       </w:r>
+      <w:proofErr w:type="spellEnd"/>
     </w:p>
     <w:p>
       <w:pPr>
@@ -1634,12 +1664,14 @@
           <w:lang w:val="en-US"/>
         </w:rPr>
       </w:pPr>
+      <w:proofErr w:type="gramStart"/>
       <w:r>
         <w:rPr>
           <w:lang w:val="en-US"/>
         </w:rPr>
         <w:t>Determination of the polygon with maximal area, among polygons with n sides and diameter d ≤ 1.</w:t>
       </w:r>
+      <w:proofErr w:type="gramEnd"/>
     </w:p>
     <w:p>
       <w:pPr>
@@ -1681,12 +1713,14 @@
         </w:rPr>
         <w:t>Engineering\</w:t>
       </w:r>
+      <w:proofErr w:type="spellStart"/>
       <w:r>
         <w:rPr>
           <w:lang w:val="en-US"/>
         </w:rPr>
         <w:t>LargestSmallPolygon</w:t>
       </w:r>
+      <w:proofErr w:type="spellEnd"/>
     </w:p>
     <w:p>
       <w:pPr>
@@ -1975,12 +2009,14 @@
           <w:lang w:val="en-US"/>
         </w:rPr>
       </w:pPr>
+      <w:proofErr w:type="gramStart"/>
       <w:r>
         <w:rPr>
           <w:lang w:val="en-US"/>
         </w:rPr>
         <w:t>Minimization of the time taken for a robot arm to travel between two points.</w:t>
       </w:r>
+      <w:proofErr w:type="gramEnd"/>
     </w:p>
     <w:p>
       <w:pPr>
@@ -2022,12 +2058,14 @@
         </w:rPr>
         <w:t>Engineering\</w:t>
       </w:r>
+      <w:proofErr w:type="spellStart"/>
       <w:r>
         <w:rPr>
           <w:lang w:val="en-US"/>
         </w:rPr>
         <w:t>RobotArm</w:t>
       </w:r>
+      <w:proofErr w:type="spellEnd"/>
     </w:p>
     <w:p>
       <w:pPr>
@@ -2239,8 +2277,6 @@
               </w:rPr>
               <w:t xml:space="preserve"> (but some data is unknown/uncertain)</w:t>
             </w:r>
-            <w:bookmarkStart w:id="0" w:name="_GoBack"/>
-            <w:bookmarkEnd w:id="0"/>
           </w:p>
         </w:tc>
       </w:tr>
@@ -2279,12 +2315,14 @@
           <w:lang w:val="en-US"/>
         </w:rPr>
       </w:pPr>
+      <w:proofErr w:type="gramStart"/>
       <w:r>
         <w:rPr>
           <w:lang w:val="en-US"/>
         </w:rPr>
         <w:t>Optimization of the design of a vertically corrugated transverse bulkhead of an oil tanker.</w:t>
       </w:r>
+      <w:proofErr w:type="gramEnd"/>
     </w:p>
     <w:p>
       <w:pPr>
@@ -2326,12 +2364,14 @@
         </w:rPr>
         <w:t>Engineering\</w:t>
       </w:r>
+      <w:proofErr w:type="spellStart"/>
       <w:r>
         <w:rPr>
           <w:lang w:val="en-US"/>
         </w:rPr>
         <w:t>StructuralOptimization</w:t>
       </w:r>
+      <w:proofErr w:type="spellEnd"/>
     </w:p>
     <w:p>
       <w:pPr>
@@ -2563,6 +2603,7 @@
           <w:lang w:val="en-US"/>
         </w:rPr>
       </w:pPr>
+      <w:proofErr w:type="gramStart"/>
       <w:r>
         <w:rPr>
           <w:lang w:val="en-US"/>
@@ -2575,6 +2616,7 @@
         </w:rPr>
         <w:t>.</w:t>
       </w:r>
+      <w:proofErr w:type="gramEnd"/>
     </w:p>
     <w:p>
       <w:pPr>
@@ -2600,12 +2642,14 @@
           <w:lang w:val="en-US"/>
         </w:rPr>
       </w:pPr>
+      <w:proofErr w:type="gramStart"/>
       <w:r>
         <w:rPr>
           <w:lang w:val="en-US"/>
         </w:rPr>
         <w:t>Extension to the same problem with uncertain demands.</w:t>
       </w:r>
+      <w:proofErr w:type="gramEnd"/>
     </w:p>
     <w:p>
       <w:pPr>
@@ -2645,8 +2689,16 @@
         <w:rPr>
           <w:lang w:val="en-US"/>
         </w:rPr>
-        <w:t>Management Science\AircraftAssignement</w:t>
-      </w:r>
+        <w:t>Management Science\</w:t>
+      </w:r>
+      <w:proofErr w:type="spellStart"/>
+      <w:r>
+        <w:rPr>
+          <w:lang w:val="en-US"/>
+        </w:rPr>
+        <w:t>AircraftAssignement</w:t>
+      </w:r>
+      <w:proofErr w:type="spellEnd"/>
     </w:p>
     <w:p>
       <w:pPr>
@@ -2868,12 +2920,14 @@
           <w:lang w:val="en-US"/>
         </w:rPr>
       </w:pPr>
+      <w:proofErr w:type="gramStart"/>
       <w:r>
         <w:rPr>
           <w:lang w:val="en-US"/>
         </w:rPr>
         <w:t>Determination of the design of a filter that approximates a desired frequency response as well as possible.</w:t>
       </w:r>
+      <w:proofErr w:type="gramEnd"/>
     </w:p>
     <w:p>
       <w:pPr>
@@ -2913,8 +2967,16 @@
         <w:rPr>
           <w:lang w:val="en-US"/>
         </w:rPr>
-        <w:t>Telecommunications\FilterDesign</w:t>
-      </w:r>
+        <w:t>Telecommunications\</w:t>
+      </w:r>
+      <w:proofErr w:type="spellStart"/>
+      <w:r>
+        <w:rPr>
+          <w:lang w:val="en-US"/>
+        </w:rPr>
+        <w:t>FilterDesign</w:t>
+      </w:r>
+      <w:proofErr w:type="spellEnd"/>
     </w:p>
     <w:p>
       <w:pPr>
@@ -3147,12 +3209,14 @@
           <w:lang w:val="en-US"/>
         </w:rPr>
       </w:pPr>
+      <w:proofErr w:type="gramStart"/>
       <w:r>
         <w:rPr>
           <w:lang w:val="en-US"/>
         </w:rPr>
         <w:t>Determination of the design of a telecommunication network.</w:t>
       </w:r>
+      <w:proofErr w:type="gramEnd"/>
     </w:p>
     <w:p>
       <w:pPr>
@@ -3192,8 +3256,16 @@
         <w:rPr>
           <w:lang w:val="en-US"/>
         </w:rPr>
-        <w:t>Telecommunications\NetworkDesign</w:t>
-      </w:r>
+        <w:t>Telecommunications\</w:t>
+      </w:r>
+      <w:proofErr w:type="spellStart"/>
+      <w:r>
+        <w:rPr>
+          <w:lang w:val="en-US"/>
+        </w:rPr>
+        <w:t>NetworkDesign</w:t>
+      </w:r>
+      <w:proofErr w:type="spellEnd"/>
     </w:p>
     <w:p>
       <w:pPr>
@@ -3466,11 +3538,19 @@
         </w:rPr>
         <w:t>\</w:t>
       </w:r>
-      <w:r>
-        <w:rPr>
-          <w:lang w:val="en-US"/>
-        </w:rPr>
-        <w:t>VehicleRoutingProblem\CVRP</w:t>
+      <w:proofErr w:type="spellStart"/>
+      <w:r>
+        <w:rPr>
+          <w:lang w:val="en-US"/>
+        </w:rPr>
+        <w:t>VehicleRoutingProblem</w:t>
+      </w:r>
+      <w:proofErr w:type="spellEnd"/>
+      <w:r>
+        <w:rPr>
+          <w:lang w:val="en-US"/>
+        </w:rPr>
+        <w:t>\CVRP</w:t>
       </w:r>
     </w:p>
     <w:p>
@@ -3744,11 +3824,19 @@
         </w:rPr>
         <w:t>\</w:t>
       </w:r>
-      <w:r>
-        <w:rPr>
-          <w:lang w:val="en-US"/>
-        </w:rPr>
-        <w:t>VehicleRoutingProblem\</w:t>
+      <w:proofErr w:type="spellStart"/>
+      <w:r>
+        <w:rPr>
+          <w:lang w:val="en-US"/>
+        </w:rPr>
+        <w:t>VehicleRoutingProblem</w:t>
+      </w:r>
+      <w:proofErr w:type="spellEnd"/>
+      <w:r>
+        <w:rPr>
+          <w:lang w:val="en-US"/>
+        </w:rPr>
+        <w:t>\</w:t>
       </w:r>
       <w:r>
         <w:rPr>
@@ -4039,12 +4127,28 @@
         </w:rPr>
         <w:t>\</w:t>
       </w:r>
-      <w:r>
-        <w:rPr>
-          <w:lang w:val="en-US"/>
-        </w:rPr>
-        <w:t>LotSizing\SingleLevelBigBucket</w:t>
-      </w:r>
+      <w:proofErr w:type="spellStart"/>
+      <w:r>
+        <w:rPr>
+          <w:lang w:val="en-US"/>
+        </w:rPr>
+        <w:t>LotSizing</w:t>
+      </w:r>
+      <w:proofErr w:type="spellEnd"/>
+      <w:r>
+        <w:rPr>
+          <w:lang w:val="en-US"/>
+        </w:rPr>
+        <w:t>\</w:t>
+      </w:r>
+      <w:proofErr w:type="spellStart"/>
+      <w:r>
+        <w:rPr>
+          <w:lang w:val="en-US"/>
+        </w:rPr>
+        <w:t>SingleLevelBigBucket</w:t>
+      </w:r>
+      <w:proofErr w:type="spellEnd"/>
     </w:p>
     <w:p>
       <w:pPr>
@@ -4316,18 +4420,28 @@
         </w:rPr>
         <w:t>\</w:t>
       </w:r>
-      <w:r>
-        <w:rPr>
-          <w:lang w:val="en-US"/>
-        </w:rPr>
-        <w:t>LotSizing\</w:t>
-      </w:r>
+      <w:proofErr w:type="spellStart"/>
+      <w:r>
+        <w:rPr>
+          <w:lang w:val="en-US"/>
+        </w:rPr>
+        <w:t>LotSizing</w:t>
+      </w:r>
+      <w:proofErr w:type="spellEnd"/>
+      <w:r>
+        <w:rPr>
+          <w:lang w:val="en-US"/>
+        </w:rPr>
+        <w:t>\</w:t>
+      </w:r>
+      <w:proofErr w:type="spellStart"/>
       <w:r>
         <w:rPr>
           <w:lang w:val="en-US"/>
         </w:rPr>
         <w:t>SingleLevelSmallBucket</w:t>
       </w:r>
+      <w:proofErr w:type="spellEnd"/>
     </w:p>
     <w:p>
       <w:pPr>
@@ -4600,18 +4714,28 @@
         </w:rPr>
         <w:t>\</w:t>
       </w:r>
-      <w:r>
-        <w:rPr>
-          <w:lang w:val="en-US"/>
-        </w:rPr>
-        <w:t>LotSizing\</w:t>
-      </w:r>
+      <w:proofErr w:type="spellStart"/>
+      <w:r>
+        <w:rPr>
+          <w:lang w:val="en-US"/>
+        </w:rPr>
+        <w:t>LotSizing</w:t>
+      </w:r>
+      <w:proofErr w:type="spellEnd"/>
+      <w:r>
+        <w:rPr>
+          <w:lang w:val="en-US"/>
+        </w:rPr>
+        <w:t>\</w:t>
+      </w:r>
+      <w:proofErr w:type="spellStart"/>
       <w:r>
         <w:rPr>
           <w:lang w:val="en-US"/>
         </w:rPr>
         <w:t>SingleLevelSmallBucketTwoItems</w:t>
       </w:r>
+      <w:proofErr w:type="spellEnd"/>
     </w:p>
     <w:p>
       <w:pPr>
@@ -4876,12 +5000,14 @@
           <w:lang w:val="en-US"/>
         </w:rPr>
       </w:pPr>
+      <w:proofErr w:type="gramStart"/>
       <w:r>
         <w:rPr>
           <w:lang w:val="en-US"/>
         </w:rPr>
         <w:t>Different result from sources.</w:t>
       </w:r>
+      <w:proofErr w:type="gramEnd"/>
     </w:p>
     <w:p>
       <w:pPr>
@@ -4917,18 +5043,28 @@
         </w:rPr>
         <w:t>\</w:t>
       </w:r>
-      <w:r>
-        <w:rPr>
-          <w:lang w:val="en-US"/>
-        </w:rPr>
-        <w:t>LotSizing\</w:t>
-      </w:r>
+      <w:proofErr w:type="spellStart"/>
+      <w:r>
+        <w:rPr>
+          <w:lang w:val="en-US"/>
+        </w:rPr>
+        <w:t>LotSizing</w:t>
+      </w:r>
+      <w:proofErr w:type="spellEnd"/>
+      <w:r>
+        <w:rPr>
+          <w:lang w:val="en-US"/>
+        </w:rPr>
+        <w:t>\</w:t>
+      </w:r>
+      <w:proofErr w:type="spellStart"/>
       <w:r>
         <w:rPr>
           <w:lang w:val="en-US"/>
         </w:rPr>
         <w:t>MultiLevelBucket</w:t>
       </w:r>
+      <w:proofErr w:type="spellEnd"/>
     </w:p>
     <w:p>
       <w:pPr>
@@ -5220,8 +5356,16 @@
         <w:rPr>
           <w:lang w:val="en-US"/>
         </w:rPr>
-        <w:t>Management Science\AircraftLanding</w:t>
-      </w:r>
+        <w:t>Management Science\</w:t>
+      </w:r>
+      <w:proofErr w:type="spellStart"/>
+      <w:r>
+        <w:rPr>
+          <w:lang w:val="en-US"/>
+        </w:rPr>
+        <w:t>AircraftLanding</w:t>
+      </w:r>
+      <w:proofErr w:type="spellEnd"/>
     </w:p>
     <w:p>
       <w:pPr>
@@ -5876,24 +6020,28 @@
         </w:rPr>
         <w:t>\</w:t>
       </w:r>
+      <w:proofErr w:type="spellStart"/>
       <w:r>
         <w:rPr>
           <w:lang w:val="en-US"/>
         </w:rPr>
         <w:t>WarehouseLocation</w:t>
       </w:r>
+      <w:proofErr w:type="spellEnd"/>
       <w:r>
         <w:rPr>
           <w:lang w:val="en-US"/>
         </w:rPr>
         <w:t>\</w:t>
       </w:r>
+      <w:proofErr w:type="spellStart"/>
       <w:r>
         <w:rPr>
           <w:lang w:val="en-US"/>
         </w:rPr>
         <w:t>CapacitatedWarehouseLocation</w:t>
       </w:r>
+      <w:proofErr w:type="spellEnd"/>
     </w:p>
     <w:p>
       <w:pPr>
@@ -6188,18 +6336,28 @@
         </w:rPr>
         <w:t>\</w:t>
       </w:r>
-      <w:r>
-        <w:rPr>
-          <w:lang w:val="en-US"/>
-        </w:rPr>
-        <w:t>BranchAndBound\</w:t>
-      </w:r>
+      <w:proofErr w:type="spellStart"/>
+      <w:r>
+        <w:rPr>
+          <w:lang w:val="en-US"/>
+        </w:rPr>
+        <w:t>BranchAndBound</w:t>
+      </w:r>
+      <w:proofErr w:type="spellEnd"/>
+      <w:r>
+        <w:rPr>
+          <w:lang w:val="en-US"/>
+        </w:rPr>
+        <w:t>\</w:t>
+      </w:r>
+      <w:proofErr w:type="spellStart"/>
       <w:r>
         <w:rPr>
           <w:lang w:val="en-US"/>
         </w:rPr>
         <w:t>WaterDistribution</w:t>
       </w:r>
+      <w:proofErr w:type="spellEnd"/>
     </w:p>
     <w:p>
       <w:pPr>
@@ -6348,7 +6506,7 @@
                 <w:sz w:val="28"/>
                 <w:lang w:val="en-US"/>
               </w:rPr>
-              <w:t>MultipleSolutionsDice</w:t>
+              <w:t>Dice</w:t>
             </w:r>
           </w:p>
         </w:tc>
@@ -6431,6 +6589,7 @@
           <w:lang w:val="en-US"/>
         </w:rPr>
       </w:pPr>
+      <w:proofErr w:type="gramStart"/>
       <w:r>
         <w:rPr>
           <w:lang w:val="en-US"/>
@@ -6456,6 +6615,7 @@
         </w:rPr>
         <w:t xml:space="preserve"> problem.</w:t>
       </w:r>
+      <w:proofErr w:type="gramEnd"/>
     </w:p>
     <w:p>
       <w:pPr>
@@ -6491,11 +6651,27 @@
         </w:rPr>
         <w:t>\</w:t>
       </w:r>
-      <w:r>
-        <w:rPr>
-          <w:lang w:val="en-US"/>
-        </w:rPr>
-        <w:t>MultipleSolutionsProblems\MultipleSolutionsDice</w:t>
+      <w:proofErr w:type="spellStart"/>
+      <w:r>
+        <w:rPr>
+          <w:lang w:val="en-US"/>
+        </w:rPr>
+        <w:t>MultipleSolutions</w:t>
+      </w:r>
+      <w:proofErr w:type="spellEnd"/>
+      <w:r>
+        <w:rPr>
+          <w:lang w:val="en-US"/>
+        </w:rPr>
+        <w:t>\</w:t>
+      </w:r>
+      <w:bookmarkStart w:id="0" w:name="_GoBack"/>
+      <w:bookmarkEnd w:id="0"/>
+      <w:r>
+        <w:rPr>
+          <w:lang w:val="en-US"/>
+        </w:rPr>
+        <w:t>Dice</w:t>
       </w:r>
     </w:p>
     <w:p>
@@ -7378,7 +7554,7 @@
   <a:extraClrSchemeLst/>
   <a:extLst>
     <a:ext uri="{05A4C25C-085E-4340-85A3-A5531E510DB2}">
-      <thm15:themeFamily xmlns:thm15="http://schemas.microsoft.com/office/thememl/2012/main" xmlns="" name="Office Theme" id="{62F939B6-93AF-4DB8-9C6B-D6C7DFDC589F}" vid="{4A3C46E8-61CC-4603-A589-7422A47A8E4A}"/>
+      <thm15:themeFamily xmlns="" xmlns:thm15="http://schemas.microsoft.com/office/thememl/2012/main" name="Office Theme" id="{62F939B6-93AF-4DB8-9C6B-D6C7DFDC589F}" vid="{4A3C46E8-61CC-4603-A589-7422A47A8E4A}"/>
     </a:ext>
   </a:extLst>
 </a:theme>
@@ -7389,7 +7565,7 @@
 </file>
 
 <file path=customXml/itemProps1.xml><?xml version="1.0" encoding="utf-8"?>
-<ds:datastoreItem xmlns:ds="http://schemas.openxmlformats.org/officeDocument/2006/customXml" ds:itemID="{868456EB-72D2-43BA-BEAA-909DC7B65460}">
+<ds:datastoreItem xmlns:ds="http://schemas.openxmlformats.org/officeDocument/2006/customXml" ds:itemID="{C134F452-C1EE-4FA3-A92F-1A1E6E42AB07}">
   <ds:schemaRefs>
     <ds:schemaRef ds:uri="http://schemas.openxmlformats.org/officeDocument/2006/bibliography"/>
   </ds:schemaRefs>

</xml_diff>

<commit_message>
Moved WaterDistribution example from BranchAndBound folder to Energy.
</commit_message>
<xml_diff>
--- a/ExamplesList.docx
+++ b/ExamplesList.docx
@@ -2920,14 +2920,12 @@
           <w:lang w:val="en-US"/>
         </w:rPr>
       </w:pPr>
-      <w:proofErr w:type="gramStart"/>
       <w:r>
         <w:rPr>
           <w:lang w:val="en-US"/>
         </w:rPr>
         <w:t>Determination of the design of a filter that approximates a desired frequency response as well as possible.</w:t>
       </w:r>
-      <w:proofErr w:type="gramEnd"/>
     </w:p>
     <w:p>
       <w:pPr>
@@ -3209,14 +3207,12 @@
           <w:lang w:val="en-US"/>
         </w:rPr>
       </w:pPr>
-      <w:proofErr w:type="gramStart"/>
       <w:r>
         <w:rPr>
           <w:lang w:val="en-US"/>
         </w:rPr>
         <w:t>Determination of the design of a telecommunication network.</w:t>
       </w:r>
-      <w:proofErr w:type="gramEnd"/>
     </w:p>
     <w:p>
       <w:pPr>
@@ -5000,14 +4996,12 @@
           <w:lang w:val="en-US"/>
         </w:rPr>
       </w:pPr>
-      <w:proofErr w:type="gramStart"/>
       <w:r>
         <w:rPr>
           <w:lang w:val="en-US"/>
         </w:rPr>
         <w:t>Different result from sources.</w:t>
       </w:r>
-      <w:proofErr w:type="gramEnd"/>
     </w:p>
     <w:p>
       <w:pPr>
@@ -6336,14 +6330,14 @@
         </w:rPr>
         <w:t>\</w:t>
       </w:r>
-      <w:proofErr w:type="spellStart"/>
-      <w:r>
-        <w:rPr>
-          <w:lang w:val="en-US"/>
-        </w:rPr>
-        <w:t>BranchAndBound</w:t>
-      </w:r>
-      <w:proofErr w:type="spellEnd"/>
+      <w:r>
+        <w:rPr>
+          <w:lang w:val="en-US"/>
+        </w:rPr>
+        <w:t>Energy</w:t>
+      </w:r>
+      <w:bookmarkStart w:id="0" w:name="_GoBack"/>
+      <w:bookmarkEnd w:id="0"/>
       <w:r>
         <w:rPr>
           <w:lang w:val="en-US"/>
@@ -6663,15 +6657,7 @@
         <w:rPr>
           <w:lang w:val="en-US"/>
         </w:rPr>
-        <w:t>\</w:t>
-      </w:r>
-      <w:bookmarkStart w:id="0" w:name="_GoBack"/>
-      <w:bookmarkEnd w:id="0"/>
-      <w:r>
-        <w:rPr>
-          <w:lang w:val="en-US"/>
-        </w:rPr>
-        <w:t>Dice</w:t>
+        <w:t>\Dice</w:t>
       </w:r>
     </w:p>
     <w:p>
@@ -7554,7 +7540,7 @@
   <a:extraClrSchemeLst/>
   <a:extLst>
     <a:ext uri="{05A4C25C-085E-4340-85A3-A5531E510DB2}">
-      <thm15:themeFamily xmlns="" xmlns:thm15="http://schemas.microsoft.com/office/thememl/2012/main" name="Office Theme" id="{62F939B6-93AF-4DB8-9C6B-D6C7DFDC589F}" vid="{4A3C46E8-61CC-4603-A589-7422A47A8E4A}"/>
+      <thm15:themeFamily xmlns:thm15="http://schemas.microsoft.com/office/thememl/2012/main" xmlns="" name="Office Theme" id="{62F939B6-93AF-4DB8-9C6B-D6C7DFDC589F}" vid="{4A3C46E8-61CC-4603-A589-7422A47A8E4A}"/>
     </a:ext>
   </a:extLst>
 </a:theme>
@@ -7565,7 +7551,7 @@
 </file>
 
 <file path=customXml/itemProps1.xml><?xml version="1.0" encoding="utf-8"?>
-<ds:datastoreItem xmlns:ds="http://schemas.openxmlformats.org/officeDocument/2006/customXml" ds:itemID="{C134F452-C1EE-4FA3-A92F-1A1E6E42AB07}">
+<ds:datastoreItem xmlns:ds="http://schemas.openxmlformats.org/officeDocument/2006/customXml" ds:itemID="{FE2638E3-4DD2-484B-BE47-157EAD0DBBF7}">
   <ds:schemaRefs>
     <ds:schemaRef ds:uri="http://schemas.openxmlformats.org/officeDocument/2006/bibliography"/>
   </ds:schemaRefs>

</xml_diff>

<commit_message>
Added Delay Constrained Routing example (GMP-AOA).
</commit_message>
<xml_diff>
--- a/ExamplesList.docx
+++ b/ExamplesList.docx
@@ -235,16 +235,8 @@
         <w:rPr>
           <w:lang w:val="en-US"/>
         </w:rPr>
-        <w:t>\Chemical Engineering\</w:t>
-      </w:r>
-      <w:proofErr w:type="spellStart"/>
-      <w:r>
-        <w:rPr>
-          <w:lang w:val="en-US"/>
-        </w:rPr>
-        <w:t>BlendingProblem</w:t>
-      </w:r>
-      <w:proofErr w:type="spellEnd"/>
+        <w:t>\Chemical Engineering\BlendingProblem</w:t>
+      </w:r>
     </w:p>
     <w:p>
       <w:pPr>
@@ -484,7 +476,6 @@
           <w:lang w:val="en-US"/>
         </w:rPr>
       </w:pPr>
-      <w:proofErr w:type="gramStart"/>
       <w:r>
         <w:rPr>
           <w:lang w:val="en-US"/>
@@ -515,7 +506,6 @@
         </w:rPr>
         <w:t>.</w:t>
       </w:r>
-      <w:proofErr w:type="gramEnd"/>
     </w:p>
     <w:p>
       <w:pPr>
@@ -551,14 +541,12 @@
         </w:rPr>
         <w:t>\Chemical Engineering\</w:t>
       </w:r>
-      <w:proofErr w:type="spellStart"/>
       <w:r>
         <w:rPr>
           <w:lang w:val="en-US"/>
         </w:rPr>
         <w:t>ChemicalEquilibrium</w:t>
       </w:r>
-      <w:proofErr w:type="spellEnd"/>
     </w:p>
     <w:p>
       <w:pPr>
@@ -829,16 +817,8 @@
         <w:rPr>
           <w:lang w:val="en-US"/>
         </w:rPr>
-        <w:t>\Energy\</w:t>
-      </w:r>
-      <w:proofErr w:type="spellStart"/>
-      <w:r>
-        <w:rPr>
-          <w:lang w:val="en-US"/>
-        </w:rPr>
-        <w:t>OilPipelineDesign</w:t>
-      </w:r>
-      <w:proofErr w:type="spellEnd"/>
+        <w:t>\Energy\OilPipelineDesign</w:t>
+      </w:r>
     </w:p>
     <w:p>
       <w:pPr>
@@ -1123,16 +1103,8 @@
         <w:rPr>
           <w:lang w:val="en-US"/>
         </w:rPr>
-        <w:t>Engineering\</w:t>
-      </w:r>
-      <w:proofErr w:type="spellStart"/>
-      <w:r>
-        <w:rPr>
-          <w:lang w:val="en-US"/>
-        </w:rPr>
-        <w:t>GoddardRocket</w:t>
-      </w:r>
-      <w:proofErr w:type="spellEnd"/>
+        <w:t>Engineering\GoddardRocket</w:t>
+      </w:r>
     </w:p>
     <w:p>
       <w:pPr>
@@ -1418,14 +1390,12 @@
         </w:rPr>
         <w:t>Engineering\</w:t>
       </w:r>
-      <w:proofErr w:type="spellStart"/>
       <w:r>
         <w:rPr>
           <w:lang w:val="en-US"/>
         </w:rPr>
         <w:t>HangingChain</w:t>
       </w:r>
-      <w:proofErr w:type="spellEnd"/>
     </w:p>
     <w:p>
       <w:pPr>
@@ -1664,14 +1634,12 @@
           <w:lang w:val="en-US"/>
         </w:rPr>
       </w:pPr>
-      <w:proofErr w:type="gramStart"/>
       <w:r>
         <w:rPr>
           <w:lang w:val="en-US"/>
         </w:rPr>
         <w:t>Determination of the polygon with maximal area, among polygons with n sides and diameter d ≤ 1.</w:t>
       </w:r>
-      <w:proofErr w:type="gramEnd"/>
     </w:p>
     <w:p>
       <w:pPr>
@@ -1713,14 +1681,12 @@
         </w:rPr>
         <w:t>Engineering\</w:t>
       </w:r>
-      <w:proofErr w:type="spellStart"/>
       <w:r>
         <w:rPr>
           <w:lang w:val="en-US"/>
         </w:rPr>
         <w:t>LargestSmallPolygon</w:t>
       </w:r>
-      <w:proofErr w:type="spellEnd"/>
     </w:p>
     <w:p>
       <w:pPr>
@@ -2009,14 +1975,12 @@
           <w:lang w:val="en-US"/>
         </w:rPr>
       </w:pPr>
-      <w:proofErr w:type="gramStart"/>
       <w:r>
         <w:rPr>
           <w:lang w:val="en-US"/>
         </w:rPr>
         <w:t>Minimization of the time taken for a robot arm to travel between two points.</w:t>
       </w:r>
-      <w:proofErr w:type="gramEnd"/>
     </w:p>
     <w:p>
       <w:pPr>
@@ -2058,14 +2022,12 @@
         </w:rPr>
         <w:t>Engineering\</w:t>
       </w:r>
-      <w:proofErr w:type="spellStart"/>
       <w:r>
         <w:rPr>
           <w:lang w:val="en-US"/>
         </w:rPr>
         <w:t>RobotArm</w:t>
       </w:r>
-      <w:proofErr w:type="spellEnd"/>
     </w:p>
     <w:p>
       <w:pPr>
@@ -2315,14 +2277,12 @@
           <w:lang w:val="en-US"/>
         </w:rPr>
       </w:pPr>
-      <w:proofErr w:type="gramStart"/>
       <w:r>
         <w:rPr>
           <w:lang w:val="en-US"/>
         </w:rPr>
         <w:t>Optimization of the design of a vertically corrugated transverse bulkhead of an oil tanker.</w:t>
       </w:r>
-      <w:proofErr w:type="gramEnd"/>
     </w:p>
     <w:p>
       <w:pPr>
@@ -2364,14 +2324,12 @@
         </w:rPr>
         <w:t>Engineering\</w:t>
       </w:r>
-      <w:proofErr w:type="spellStart"/>
       <w:r>
         <w:rPr>
           <w:lang w:val="en-US"/>
         </w:rPr>
         <w:t>StructuralOptimization</w:t>
       </w:r>
-      <w:proofErr w:type="spellEnd"/>
     </w:p>
     <w:p>
       <w:pPr>
@@ -2603,7 +2561,6 @@
           <w:lang w:val="en-US"/>
         </w:rPr>
       </w:pPr>
-      <w:proofErr w:type="gramStart"/>
       <w:r>
         <w:rPr>
           <w:lang w:val="en-US"/>
@@ -2616,7 +2573,6 @@
         </w:rPr>
         <w:t>.</w:t>
       </w:r>
-      <w:proofErr w:type="gramEnd"/>
     </w:p>
     <w:p>
       <w:pPr>
@@ -2642,14 +2598,12 @@
           <w:lang w:val="en-US"/>
         </w:rPr>
       </w:pPr>
-      <w:proofErr w:type="gramStart"/>
       <w:r>
         <w:rPr>
           <w:lang w:val="en-US"/>
         </w:rPr>
         <w:t>Extension to the same problem with uncertain demands.</w:t>
       </w:r>
-      <w:proofErr w:type="gramEnd"/>
     </w:p>
     <w:p>
       <w:pPr>
@@ -2689,16 +2643,8 @@
         <w:rPr>
           <w:lang w:val="en-US"/>
         </w:rPr>
-        <w:t>Management Science\</w:t>
-      </w:r>
-      <w:proofErr w:type="spellStart"/>
-      <w:r>
-        <w:rPr>
-          <w:lang w:val="en-US"/>
-        </w:rPr>
-        <w:t>AircraftAssignement</w:t>
-      </w:r>
-      <w:proofErr w:type="spellEnd"/>
+        <w:t>Management Science\AircraftAssignement</w:t>
+      </w:r>
     </w:p>
     <w:p>
       <w:pPr>
@@ -2965,16 +2911,8 @@
         <w:rPr>
           <w:lang w:val="en-US"/>
         </w:rPr>
-        <w:t>Telecommunications\</w:t>
-      </w:r>
-      <w:proofErr w:type="spellStart"/>
-      <w:r>
-        <w:rPr>
-          <w:lang w:val="en-US"/>
-        </w:rPr>
-        <w:t>FilterDesign</w:t>
-      </w:r>
-      <w:proofErr w:type="spellEnd"/>
+        <w:t>Telecommunications\FilterDesign</w:t>
+      </w:r>
     </w:p>
     <w:p>
       <w:pPr>
@@ -3252,16 +3190,8 @@
         <w:rPr>
           <w:lang w:val="en-US"/>
         </w:rPr>
-        <w:t>Telecommunications\</w:t>
-      </w:r>
-      <w:proofErr w:type="spellStart"/>
-      <w:r>
-        <w:rPr>
-          <w:lang w:val="en-US"/>
-        </w:rPr>
-        <w:t>NetworkDesign</w:t>
-      </w:r>
-      <w:proofErr w:type="spellEnd"/>
+        <w:t>Telecommunications\NetworkDesign</w:t>
+      </w:r>
     </w:p>
     <w:p>
       <w:pPr>
@@ -3534,19 +3464,11 @@
         </w:rPr>
         <w:t>\</w:t>
       </w:r>
-      <w:proofErr w:type="spellStart"/>
-      <w:r>
-        <w:rPr>
-          <w:lang w:val="en-US"/>
-        </w:rPr>
-        <w:t>VehicleRoutingProblem</w:t>
-      </w:r>
-      <w:proofErr w:type="spellEnd"/>
-      <w:r>
-        <w:rPr>
-          <w:lang w:val="en-US"/>
-        </w:rPr>
-        <w:t>\CVRP</w:t>
+      <w:r>
+        <w:rPr>
+          <w:lang w:val="en-US"/>
+        </w:rPr>
+        <w:t>VehicleRoutingProblem\CVRP</w:t>
       </w:r>
     </w:p>
     <w:p>
@@ -3820,19 +3742,11 @@
         </w:rPr>
         <w:t>\</w:t>
       </w:r>
-      <w:proofErr w:type="spellStart"/>
-      <w:r>
-        <w:rPr>
-          <w:lang w:val="en-US"/>
-        </w:rPr>
-        <w:t>VehicleRoutingProblem</w:t>
-      </w:r>
-      <w:proofErr w:type="spellEnd"/>
-      <w:r>
-        <w:rPr>
-          <w:lang w:val="en-US"/>
-        </w:rPr>
-        <w:t>\</w:t>
+      <w:r>
+        <w:rPr>
+          <w:lang w:val="en-US"/>
+        </w:rPr>
+        <w:t>VehicleRoutingProblem\</w:t>
       </w:r>
       <w:r>
         <w:rPr>
@@ -4123,28 +4037,12 @@
         </w:rPr>
         <w:t>\</w:t>
       </w:r>
-      <w:proofErr w:type="spellStart"/>
-      <w:r>
-        <w:rPr>
-          <w:lang w:val="en-US"/>
-        </w:rPr>
-        <w:t>LotSizing</w:t>
-      </w:r>
-      <w:proofErr w:type="spellEnd"/>
-      <w:r>
-        <w:rPr>
-          <w:lang w:val="en-US"/>
-        </w:rPr>
-        <w:t>\</w:t>
-      </w:r>
-      <w:proofErr w:type="spellStart"/>
-      <w:r>
-        <w:rPr>
-          <w:lang w:val="en-US"/>
-        </w:rPr>
-        <w:t>SingleLevelBigBucket</w:t>
-      </w:r>
-      <w:proofErr w:type="spellEnd"/>
+      <w:r>
+        <w:rPr>
+          <w:lang w:val="en-US"/>
+        </w:rPr>
+        <w:t>LotSizing\SingleLevelBigBucket</w:t>
+      </w:r>
     </w:p>
     <w:p>
       <w:pPr>
@@ -4416,28 +4314,18 @@
         </w:rPr>
         <w:t>\</w:t>
       </w:r>
-      <w:proofErr w:type="spellStart"/>
-      <w:r>
-        <w:rPr>
-          <w:lang w:val="en-US"/>
-        </w:rPr>
-        <w:t>LotSizing</w:t>
-      </w:r>
-      <w:proofErr w:type="spellEnd"/>
-      <w:r>
-        <w:rPr>
-          <w:lang w:val="en-US"/>
-        </w:rPr>
-        <w:t>\</w:t>
-      </w:r>
-      <w:proofErr w:type="spellStart"/>
+      <w:r>
+        <w:rPr>
+          <w:lang w:val="en-US"/>
+        </w:rPr>
+        <w:t>LotSizing\</w:t>
+      </w:r>
       <w:r>
         <w:rPr>
           <w:lang w:val="en-US"/>
         </w:rPr>
         <w:t>SingleLevelSmallBucket</w:t>
       </w:r>
-      <w:proofErr w:type="spellEnd"/>
     </w:p>
     <w:p>
       <w:pPr>
@@ -4710,28 +4598,18 @@
         </w:rPr>
         <w:t>\</w:t>
       </w:r>
-      <w:proofErr w:type="spellStart"/>
-      <w:r>
-        <w:rPr>
-          <w:lang w:val="en-US"/>
-        </w:rPr>
-        <w:t>LotSizing</w:t>
-      </w:r>
-      <w:proofErr w:type="spellEnd"/>
-      <w:r>
-        <w:rPr>
-          <w:lang w:val="en-US"/>
-        </w:rPr>
-        <w:t>\</w:t>
-      </w:r>
-      <w:proofErr w:type="spellStart"/>
+      <w:r>
+        <w:rPr>
+          <w:lang w:val="en-US"/>
+        </w:rPr>
+        <w:t>LotSizing\</w:t>
+      </w:r>
       <w:r>
         <w:rPr>
           <w:lang w:val="en-US"/>
         </w:rPr>
         <w:t>SingleLevelSmallBucketTwoItems</w:t>
       </w:r>
-      <w:proofErr w:type="spellEnd"/>
     </w:p>
     <w:p>
       <w:pPr>
@@ -5037,28 +4915,18 @@
         </w:rPr>
         <w:t>\</w:t>
       </w:r>
-      <w:proofErr w:type="spellStart"/>
-      <w:r>
-        <w:rPr>
-          <w:lang w:val="en-US"/>
-        </w:rPr>
-        <w:t>LotSizing</w:t>
-      </w:r>
-      <w:proofErr w:type="spellEnd"/>
-      <w:r>
-        <w:rPr>
-          <w:lang w:val="en-US"/>
-        </w:rPr>
-        <w:t>\</w:t>
-      </w:r>
-      <w:proofErr w:type="spellStart"/>
+      <w:r>
+        <w:rPr>
+          <w:lang w:val="en-US"/>
+        </w:rPr>
+        <w:t>LotSizing\</w:t>
+      </w:r>
       <w:r>
         <w:rPr>
           <w:lang w:val="en-US"/>
         </w:rPr>
         <w:t>MultiLevelBucket</w:t>
       </w:r>
-      <w:proofErr w:type="spellEnd"/>
     </w:p>
     <w:p>
       <w:pPr>
@@ -5350,16 +5218,8 @@
         <w:rPr>
           <w:lang w:val="en-US"/>
         </w:rPr>
-        <w:t>Management Science\</w:t>
-      </w:r>
-      <w:proofErr w:type="spellStart"/>
-      <w:r>
-        <w:rPr>
-          <w:lang w:val="en-US"/>
-        </w:rPr>
-        <w:t>AircraftLanding</w:t>
-      </w:r>
-      <w:proofErr w:type="spellEnd"/>
+        <w:t>Management Science\AircraftLanding</w:t>
+      </w:r>
     </w:p>
     <w:p>
       <w:pPr>
@@ -6014,28 +5874,24 @@
         </w:rPr>
         <w:t>\</w:t>
       </w:r>
-      <w:proofErr w:type="spellStart"/>
       <w:r>
         <w:rPr>
           <w:lang w:val="en-US"/>
         </w:rPr>
         <w:t>WarehouseLocation</w:t>
       </w:r>
-      <w:proofErr w:type="spellEnd"/>
       <w:r>
         <w:rPr>
           <w:lang w:val="en-US"/>
         </w:rPr>
         <w:t>\</w:t>
       </w:r>
-      <w:proofErr w:type="spellStart"/>
       <w:r>
         <w:rPr>
           <w:lang w:val="en-US"/>
         </w:rPr>
         <w:t>CapacitatedWarehouseLocation</w:t>
       </w:r>
-      <w:proofErr w:type="spellEnd"/>
     </w:p>
     <w:p>
       <w:pPr>
@@ -6336,22 +6192,18 @@
         </w:rPr>
         <w:t>Energy</w:t>
       </w:r>
-      <w:bookmarkStart w:id="0" w:name="_GoBack"/>
-      <w:bookmarkEnd w:id="0"/>
       <w:r>
         <w:rPr>
           <w:lang w:val="en-US"/>
         </w:rPr>
         <w:t>\</w:t>
       </w:r>
-      <w:proofErr w:type="spellStart"/>
       <w:r>
         <w:rPr>
           <w:lang w:val="en-US"/>
         </w:rPr>
         <w:t>WaterDistribution</w:t>
       </w:r>
-      <w:proofErr w:type="spellEnd"/>
     </w:p>
     <w:p>
       <w:pPr>
@@ -6583,7 +6435,6 @@
           <w:lang w:val="en-US"/>
         </w:rPr>
       </w:pPr>
-      <w:proofErr w:type="gramStart"/>
       <w:r>
         <w:rPr>
           <w:lang w:val="en-US"/>
@@ -6609,7 +6460,6 @@
         </w:rPr>
         <w:t xml:space="preserve"> problem.</w:t>
       </w:r>
-      <w:proofErr w:type="gramEnd"/>
     </w:p>
     <w:p>
       <w:pPr>
@@ -6645,19 +6495,11 @@
         </w:rPr>
         <w:t>\</w:t>
       </w:r>
-      <w:proofErr w:type="spellStart"/>
-      <w:r>
-        <w:rPr>
-          <w:lang w:val="en-US"/>
-        </w:rPr>
-        <w:t>MultipleSolutions</w:t>
-      </w:r>
-      <w:proofErr w:type="spellEnd"/>
-      <w:r>
-        <w:rPr>
-          <w:lang w:val="en-US"/>
-        </w:rPr>
-        <w:t>\Dice</w:t>
+      <w:r>
+        <w:rPr>
+          <w:lang w:val="en-US"/>
+        </w:rPr>
+        <w:t>MultipleSolutions\Dice</w:t>
       </w:r>
     </w:p>
     <w:p>
@@ -6696,6 +6538,349 @@
           <w:lang w:val="en-US"/>
         </w:rPr>
       </w:pPr>
+    </w:p>
+    <w:p>
+      <w:pPr>
+        <w:jc w:val="both"/>
+        <w:rPr>
+          <w:lang w:val="en-US"/>
+        </w:rPr>
+      </w:pPr>
+    </w:p>
+    <w:tbl>
+      <w:tblPr>
+        <w:tblStyle w:val="TableGrid"/>
+        <w:tblW w:w="0" w:type="auto"/>
+        <w:tblLook w:val="04A0" w:firstRow="1" w:lastRow="0" w:firstColumn="1" w:lastColumn="0" w:noHBand="0" w:noVBand="1"/>
+      </w:tblPr>
+      <w:tblGrid>
+        <w:gridCol w:w="4945"/>
+        <w:gridCol w:w="1065"/>
+        <w:gridCol w:w="3098"/>
+      </w:tblGrid>
+      <w:tr>
+        <w:tc>
+          <w:tcPr>
+            <w:tcW w:w="4945" w:type="dxa"/>
+          </w:tcPr>
+          <w:p>
+            <w:pPr>
+              <w:jc w:val="both"/>
+              <w:rPr>
+                <w:b/>
+                <w:sz w:val="28"/>
+                <w:lang w:val="en-US"/>
+              </w:rPr>
+            </w:pPr>
+            <w:r>
+              <w:rPr>
+                <w:b/>
+                <w:sz w:val="28"/>
+                <w:lang w:val="en-US"/>
+              </w:rPr>
+              <w:t>Example</w:t>
+            </w:r>
+          </w:p>
+        </w:tc>
+        <w:tc>
+          <w:tcPr>
+            <w:tcW w:w="1065" w:type="dxa"/>
+          </w:tcPr>
+          <w:p>
+            <w:pPr>
+              <w:jc w:val="both"/>
+              <w:rPr>
+                <w:b/>
+                <w:sz w:val="28"/>
+                <w:lang w:val="en-US"/>
+              </w:rPr>
+            </w:pPr>
+            <w:r>
+              <w:rPr>
+                <w:b/>
+                <w:sz w:val="28"/>
+                <w:lang w:val="en-US"/>
+              </w:rPr>
+              <w:t>Type</w:t>
+            </w:r>
+          </w:p>
+        </w:tc>
+        <w:tc>
+          <w:tcPr>
+            <w:tcW w:w="3098" w:type="dxa"/>
+          </w:tcPr>
+          <w:p>
+            <w:pPr>
+              <w:jc w:val="both"/>
+              <w:rPr>
+                <w:b/>
+                <w:sz w:val="28"/>
+                <w:lang w:val="en-US"/>
+              </w:rPr>
+            </w:pPr>
+            <w:r>
+              <w:rPr>
+                <w:b/>
+                <w:sz w:val="28"/>
+                <w:lang w:val="en-US"/>
+              </w:rPr>
+              <w:t>Status</w:t>
+            </w:r>
+          </w:p>
+        </w:tc>
+      </w:tr>
+      <w:tr>
+        <w:tc>
+          <w:tcPr>
+            <w:tcW w:w="4945" w:type="dxa"/>
+          </w:tcPr>
+          <w:p>
+            <w:pPr>
+              <w:jc w:val="both"/>
+              <w:rPr>
+                <w:i/>
+                <w:sz w:val="28"/>
+                <w:lang w:val="en-US"/>
+              </w:rPr>
+            </w:pPr>
+            <w:r>
+              <w:rPr>
+                <w:i/>
+                <w:sz w:val="28"/>
+                <w:lang w:val="en-US"/>
+              </w:rPr>
+              <w:t>Delay</w:t>
+            </w:r>
+            <w:r>
+              <w:rPr>
+                <w:i/>
+                <w:sz w:val="28"/>
+                <w:lang w:val="en-US"/>
+              </w:rPr>
+              <w:t xml:space="preserve"> </w:t>
+            </w:r>
+            <w:r>
+              <w:rPr>
+                <w:i/>
+                <w:sz w:val="28"/>
+                <w:lang w:val="en-US"/>
+              </w:rPr>
+              <w:t>Constrained</w:t>
+            </w:r>
+            <w:r>
+              <w:rPr>
+                <w:i/>
+                <w:sz w:val="28"/>
+                <w:lang w:val="en-US"/>
+              </w:rPr>
+              <w:t xml:space="preserve"> </w:t>
+            </w:r>
+            <w:r>
+              <w:rPr>
+                <w:i/>
+                <w:sz w:val="28"/>
+                <w:lang w:val="en-US"/>
+              </w:rPr>
+              <w:t>Routing</w:t>
+            </w:r>
+          </w:p>
+        </w:tc>
+        <w:tc>
+          <w:tcPr>
+            <w:tcW w:w="1065" w:type="dxa"/>
+          </w:tcPr>
+          <w:p>
+            <w:pPr>
+              <w:jc w:val="both"/>
+              <w:rPr>
+                <w:sz w:val="28"/>
+                <w:lang w:val="en-US"/>
+              </w:rPr>
+            </w:pPr>
+            <w:r>
+              <w:rPr>
+                <w:sz w:val="28"/>
+                <w:lang w:val="en-US"/>
+              </w:rPr>
+              <w:t>MINLP</w:t>
+            </w:r>
+          </w:p>
+        </w:tc>
+        <w:tc>
+          <w:tcPr>
+            <w:tcW w:w="3098" w:type="dxa"/>
+          </w:tcPr>
+          <w:p>
+            <w:pPr>
+              <w:jc w:val="both"/>
+              <w:rPr>
+                <w:sz w:val="28"/>
+                <w:lang w:val="en-US"/>
+              </w:rPr>
+            </w:pPr>
+            <w:r>
+              <w:rPr>
+                <w:color w:val="00B050"/>
+                <w:sz w:val="28"/>
+                <w:lang w:val="en-US"/>
+              </w:rPr>
+              <w:t>Done</w:t>
+            </w:r>
+          </w:p>
+        </w:tc>
+      </w:tr>
+    </w:tbl>
+    <w:p>
+      <w:pPr>
+        <w:jc w:val="both"/>
+        <w:rPr>
+          <w:b/>
+          <w:lang w:val="en-US"/>
+        </w:rPr>
+      </w:pPr>
+    </w:p>
+    <w:p>
+      <w:pPr>
+        <w:jc w:val="both"/>
+        <w:rPr>
+          <w:b/>
+          <w:sz w:val="28"/>
+          <w:lang w:val="en-US"/>
+        </w:rPr>
+      </w:pPr>
+      <w:r>
+        <w:rPr>
+          <w:b/>
+          <w:sz w:val="28"/>
+          <w:lang w:val="en-US"/>
+        </w:rPr>
+        <w:t>Description</w:t>
+      </w:r>
+    </w:p>
+    <w:p>
+      <w:pPr>
+        <w:jc w:val="both"/>
+        <w:rPr>
+          <w:lang w:val="en-US"/>
+        </w:rPr>
+      </w:pPr>
+      <w:r>
+        <w:rPr>
+          <w:lang w:val="en-US"/>
+        </w:rPr>
+        <w:t xml:space="preserve">Convex </w:t>
+      </w:r>
+      <w:r>
+        <w:rPr>
+          <w:lang w:val="en-US"/>
+        </w:rPr>
+        <w:t xml:space="preserve">MINLP problem is solved </w:t>
+      </w:r>
+      <w:r>
+        <w:rPr>
+          <w:lang w:val="en-US"/>
+        </w:rPr>
+        <w:t>GMP-AOA</w:t>
+      </w:r>
+      <w:r>
+        <w:rPr>
+          <w:lang w:val="en-US"/>
+        </w:rPr>
+        <w:t xml:space="preserve"> </w:t>
+      </w:r>
+      <w:r>
+        <w:rPr>
+          <w:lang w:val="en-US"/>
+        </w:rPr>
+        <w:t>(and COA)</w:t>
+      </w:r>
+      <w:r>
+        <w:rPr>
+          <w:lang w:val="en-US"/>
+        </w:rPr>
+        <w:t>.</w:t>
+      </w:r>
+    </w:p>
+    <w:p>
+      <w:pPr>
+        <w:pBdr>
+          <w:bottom w:val="single" w:sz="12" w:space="1" w:color="auto"/>
+        </w:pBdr>
+        <w:jc w:val="both"/>
+        <w:rPr>
+          <w:lang w:val="en-US"/>
+        </w:rPr>
+      </w:pPr>
+      <w:r>
+        <w:rPr>
+          <w:b/>
+          <w:sz w:val="28"/>
+          <w:szCs w:val="28"/>
+          <w:lang w:val="en-US"/>
+        </w:rPr>
+        <w:t>Location</w:t>
+      </w:r>
+      <w:r>
+        <w:rPr>
+          <w:b/>
+          <w:sz w:val="28"/>
+          <w:szCs w:val="28"/>
+          <w:lang w:val="en-US"/>
+        </w:rPr>
+        <w:t xml:space="preserve">: </w:t>
+      </w:r>
+      <w:r>
+        <w:rPr>
+          <w:lang w:val="en-US"/>
+        </w:rPr>
+        <w:t>\</w:t>
+      </w:r>
+      <w:r>
+        <w:rPr>
+          <w:lang w:val="en-US"/>
+        </w:rPr>
+        <w:t>Energy</w:t>
+      </w:r>
+      <w:r>
+        <w:rPr>
+          <w:lang w:val="en-US"/>
+        </w:rPr>
+        <w:t>\</w:t>
+      </w:r>
+      <w:bookmarkStart w:id="0" w:name="_GoBack"/>
+      <w:bookmarkEnd w:id="0"/>
+      <w:r>
+        <w:rPr>
+          <w:lang w:val="en-US"/>
+        </w:rPr>
+        <w:t>Telecommunications\DelayConstrainedRouting</w:t>
+      </w:r>
+    </w:p>
+    <w:p>
+      <w:pPr>
+        <w:pBdr>
+          <w:bottom w:val="single" w:sz="12" w:space="1" w:color="auto"/>
+        </w:pBdr>
+        <w:jc w:val="both"/>
+        <w:rPr>
+          <w:lang w:val="en-US"/>
+        </w:rPr>
+      </w:pPr>
+      <w:r>
+        <w:rPr>
+          <w:b/>
+          <w:sz w:val="28"/>
+          <w:szCs w:val="28"/>
+          <w:lang w:val="en-US"/>
+        </w:rPr>
+        <w:t>Page:</w:t>
+      </w:r>
+      <w:r>
+        <w:rPr>
+          <w:lang w:val="en-US"/>
+        </w:rPr>
+        <w:t xml:space="preserve"> No</w:t>
+      </w:r>
     </w:p>
     <w:p>
       <w:pPr>
@@ -7540,7 +7725,7 @@
   <a:extraClrSchemeLst/>
   <a:extLst>
     <a:ext uri="{05A4C25C-085E-4340-85A3-A5531E510DB2}">
-      <thm15:themeFamily xmlns:thm15="http://schemas.microsoft.com/office/thememl/2012/main" xmlns="" name="Office Theme" id="{62F939B6-93AF-4DB8-9C6B-D6C7DFDC589F}" vid="{4A3C46E8-61CC-4603-A589-7422A47A8E4A}"/>
+      <thm15:themeFamily xmlns="" xmlns:thm15="http://schemas.microsoft.com/office/thememl/2012/main" name="Office Theme" id="{62F939B6-93AF-4DB8-9C6B-D6C7DFDC589F}" vid="{4A3C46E8-61CC-4603-A589-7422A47A8E4A}"/>
     </a:ext>
   </a:extLst>
 </a:theme>
@@ -7551,7 +7736,7 @@
 </file>
 
 <file path=customXml/itemProps1.xml><?xml version="1.0" encoding="utf-8"?>
-<ds:datastoreItem xmlns:ds="http://schemas.openxmlformats.org/officeDocument/2006/customXml" ds:itemID="{FE2638E3-4DD2-484B-BE47-157EAD0DBBF7}">
+<ds:datastoreItem xmlns:ds="http://schemas.openxmlformats.org/officeDocument/2006/customXml" ds:itemID="{8CCEF458-972D-4062-8610-C9D634252D0B}">
   <ds:schemaRefs>
     <ds:schemaRef ds:uri="http://schemas.openxmlformats.org/officeDocument/2006/bibliography"/>
   </ds:schemaRefs>

</xml_diff>